<commit_message>
Major revision of 201803 version 1. Add summary (network, storage, coding) 2. Increase SWE detail in asus 3. Reduce strategy part (delete business part) 4. Add more numbers in working experience (device number, paper number, performance increase) 5. Grammar revised (all sentences start with past tense verbs)
</commit_message>
<xml_diff>
--- a/YuJenLai_CV_English_201803_2p_coding.docx
+++ b/YuJenLai_CV_English_201803_2p_coding.docx
@@ -1,6 +1,6 @@
 
 <file path=word/document.xml><?xml version="1.0" encoding="utf-8"?>
-<w:document xmlns:wpc="http://schemas.microsoft.com/office/word/2010/wordprocessingCanvas" xmlns:mc="http://schemas.openxmlformats.org/markup-compatibility/2006" xmlns:o="urn:schemas-microsoft-com:office:office" xmlns:r="http://schemas.openxmlformats.org/officeDocument/2006/relationships" xmlns:m="http://schemas.openxmlformats.org/officeDocument/2006/math" xmlns:v="urn:schemas-microsoft-com:vml" xmlns:wp14="http://schemas.microsoft.com/office/word/2010/wordprocessingDrawing" xmlns:wp="http://schemas.openxmlformats.org/drawingml/2006/wordprocessingDrawing" xmlns:w10="urn:schemas-microsoft-com:office:word" xmlns:w="http://schemas.openxmlformats.org/wordprocessingml/2006/main" xmlns:w14="http://schemas.microsoft.com/office/word/2010/wordml" xmlns:w15="http://schemas.microsoft.com/office/word/2012/wordml" xmlns:wpg="http://schemas.microsoft.com/office/word/2010/wordprocessingGroup" xmlns:wpi="http://schemas.microsoft.com/office/word/2010/wordprocessingInk" xmlns:wne="http://schemas.microsoft.com/office/word/2006/wordml" xmlns:wps="http://schemas.microsoft.com/office/word/2010/wordprocessingShape" mc:Ignorable="w14 w15 wp14">
+<w:document xmlns:wpc="http://schemas.microsoft.com/office/word/2010/wordprocessingCanvas" xmlns:cx="http://schemas.microsoft.com/office/drawing/2014/chartex" xmlns:cx1="http://schemas.microsoft.com/office/drawing/2015/9/8/chartex" xmlns:cx2="http://schemas.microsoft.com/office/drawing/2015/10/21/chartex" xmlns:cx3="http://schemas.microsoft.com/office/drawing/2016/5/9/chartex" xmlns:cx4="http://schemas.microsoft.com/office/drawing/2016/5/10/chartex" xmlns:cx5="http://schemas.microsoft.com/office/drawing/2016/5/11/chartex" xmlns:cx6="http://schemas.microsoft.com/office/drawing/2016/5/12/chartex" xmlns:cx7="http://schemas.microsoft.com/office/drawing/2016/5/13/chartex" xmlns:cx8="http://schemas.microsoft.com/office/drawing/2016/5/14/chartex" xmlns:mc="http://schemas.openxmlformats.org/markup-compatibility/2006" xmlns:aink="http://schemas.microsoft.com/office/drawing/2016/ink" xmlns:am3d="http://schemas.microsoft.com/office/drawing/2017/model3d" xmlns:o="urn:schemas-microsoft-com:office:office" xmlns:r="http://schemas.openxmlformats.org/officeDocument/2006/relationships" xmlns:m="http://schemas.openxmlformats.org/officeDocument/2006/math" xmlns:v="urn:schemas-microsoft-com:vml" xmlns:wp14="http://schemas.microsoft.com/office/word/2010/wordprocessingDrawing" xmlns:wp="http://schemas.openxmlformats.org/drawingml/2006/wordprocessingDrawing" xmlns:w10="urn:schemas-microsoft-com:office:word" xmlns:w="http://schemas.openxmlformats.org/wordprocessingml/2006/main" xmlns:w14="http://schemas.microsoft.com/office/word/2010/wordml" xmlns:w15="http://schemas.microsoft.com/office/word/2012/wordml" xmlns:w16cid="http://schemas.microsoft.com/office/word/2016/wordml/cid" xmlns:w16se="http://schemas.microsoft.com/office/word/2015/wordml/symex" xmlns:wpg="http://schemas.microsoft.com/office/word/2010/wordprocessingGroup" xmlns:wpi="http://schemas.microsoft.com/office/word/2010/wordprocessingInk" xmlns:wne="http://schemas.microsoft.com/office/word/2006/wordml" xmlns:wps="http://schemas.microsoft.com/office/word/2010/wordprocessingShape" mc:Ignorable="w14 w15 w16se w16cid wp14">
   <w:body>
     <w:p>
       <w:pPr>
@@ -28,10 +28,10 @@
         <mc:AlternateContent>
           <mc:Choice Requires="wps">
             <w:drawing>
-              <wp:anchor distT="0" distB="0" distL="114300" distR="114300" simplePos="0" relativeHeight="251659264" behindDoc="0" locked="0" layoutInCell="1" allowOverlap="1" wp14:anchorId="416B11C1" wp14:editId="7A079F11">
+              <wp:anchor distT="0" distB="0" distL="114300" distR="114300" simplePos="0" relativeHeight="251659264" behindDoc="0" locked="0" layoutInCell="1" allowOverlap="1" wp14:anchorId="416B11C1" wp14:editId="768B73F0">
                 <wp:simplePos x="0" y="0"/>
                 <wp:positionH relativeFrom="column">
-                  <wp:posOffset>5077460</wp:posOffset>
+                  <wp:posOffset>4958191</wp:posOffset>
                 </wp:positionH>
                 <wp:positionV relativeFrom="paragraph">
                   <wp:posOffset>-200660</wp:posOffset>
@@ -74,14 +74,14 @@
                               </w:tabs>
                               <w:spacing w:line="280" w:lineRule="exact"/>
                               <w:rPr>
-                                <w:rFonts w:asciiTheme="majorHAnsi" w:hAnsiTheme="majorHAnsi"/>
+                                <w:rFonts w:ascii="Constantia" w:hAnsi="Constantia"/>
                                 <w:sz w:val="18"/>
                                 <w:szCs w:val="18"/>
                               </w:rPr>
                             </w:pPr>
                             <w:r>
                               <w:rPr>
-                                <w:rFonts w:asciiTheme="majorHAnsi" w:hAnsiTheme="majorHAnsi"/>
+                                <w:rFonts w:ascii="Constantia" w:hAnsi="Constantia"/>
                                 <w:b/>
                                 <w:sz w:val="18"/>
                                 <w:szCs w:val="18"/>
@@ -90,7 +90,7 @@
                             </w:r>
                             <w:r>
                               <w:rPr>
-                                <w:rFonts w:asciiTheme="majorHAnsi" w:hAnsiTheme="majorHAnsi"/>
+                                <w:rFonts w:ascii="Constantia" w:hAnsi="Constantia"/>
                                 <w:b/>
                                 <w:sz w:val="18"/>
                                 <w:szCs w:val="18"/>
@@ -99,11 +99,19 @@
                             </w:r>
                             <w:r>
                               <w:rPr>
-                                <w:rFonts w:asciiTheme="majorHAnsi" w:hAnsiTheme="majorHAnsi"/>
+                                <w:rFonts w:ascii="Constantia" w:hAnsi="Constantia"/>
                                 <w:sz w:val="18"/>
                                 <w:szCs w:val="18"/>
                               </w:rPr>
                               <w:tab/>
+                            </w:r>
+                            <w:r>
+                              <w:rPr>
+                                <w:rFonts w:ascii="Constantia" w:hAnsi="Constantia"/>
+                                <w:sz w:val="18"/>
+                                <w:szCs w:val="18"/>
+                              </w:rPr>
+                              <w:t xml:space="preserve"> </w:t>
                             </w:r>
                             <w:r>
                               <w:rPr>
@@ -122,15 +130,15 @@
                               </w:tabs>
                               <w:spacing w:line="280" w:lineRule="exact"/>
                               <w:rPr>
-                                <w:rStyle w:val="a8"/>
-                                <w:rFonts w:asciiTheme="majorHAnsi" w:hAnsiTheme="majorHAnsi"/>
+                                <w:rStyle w:val="Hyperlink"/>
+                                <w:rFonts w:ascii="Constantia" w:hAnsi="Constantia"/>
                                 <w:sz w:val="18"/>
                                 <w:szCs w:val="18"/>
                               </w:rPr>
                             </w:pPr>
                             <w:r>
                               <w:rPr>
-                                <w:rFonts w:asciiTheme="majorHAnsi" w:hAnsiTheme="majorHAnsi"/>
+                                <w:rFonts w:ascii="Constantia" w:hAnsi="Constantia"/>
                                 <w:b/>
                                 <w:sz w:val="18"/>
                                 <w:szCs w:val="18"/>
@@ -139,18 +147,27 @@
                             </w:r>
                             <w:r>
                               <w:rPr>
-                                <w:rFonts w:asciiTheme="majorHAnsi" w:hAnsiTheme="majorHAnsi"/>
+                                <w:rFonts w:ascii="Constantia" w:hAnsi="Constantia"/>
                                 <w:b/>
                                 <w:sz w:val="18"/>
                                 <w:szCs w:val="18"/>
                               </w:rPr>
                               <w:tab/>
                             </w:r>
+                            <w:r>
+                              <w:rPr>
+                                <w:rFonts w:ascii="Constantia" w:hAnsi="Constantia"/>
+                                <w:b/>
+                                <w:sz w:val="18"/>
+                                <w:szCs w:val="18"/>
+                              </w:rPr>
+                              <w:t xml:space="preserve"> </w:t>
+                            </w:r>
                             <w:hyperlink r:id="rId8" w:history="1">
                               <w:r>
                                 <w:rPr>
-                                  <w:rStyle w:val="a8"/>
-                                  <w:rFonts w:asciiTheme="majorHAnsi" w:hAnsiTheme="majorHAnsi"/>
+                                  <w:rStyle w:val="Hyperlink"/>
+                                  <w:rFonts w:ascii="Constantia" w:hAnsi="Constantia"/>
                                   <w:sz w:val="18"/>
                                   <w:szCs w:val="18"/>
                                 </w:rPr>
@@ -165,16 +182,16 @@
                               </w:tabs>
                               <w:spacing w:line="280" w:lineRule="exact"/>
                               <w:rPr>
-                                <w:rStyle w:val="a8"/>
-                                <w:rFonts w:asciiTheme="majorHAnsi" w:hAnsiTheme="majorHAnsi"/>
+                                <w:rStyle w:val="Hyperlink"/>
+                                <w:rFonts w:ascii="Constantia" w:hAnsi="Constantia"/>
                                 <w:sz w:val="18"/>
                                 <w:szCs w:val="18"/>
                               </w:rPr>
                             </w:pPr>
                             <w:r>
                               <w:rPr>
-                                <w:rStyle w:val="a8"/>
-                                <w:rFonts w:asciiTheme="majorHAnsi" w:hAnsiTheme="majorHAnsi"/>
+                                <w:rStyle w:val="Hyperlink"/>
+                                <w:rFonts w:ascii="Constantia" w:hAnsi="Constantia"/>
                                 <w:b/>
                                 <w:color w:val="000000" w:themeColor="text1"/>
                                 <w:sz w:val="18"/>
@@ -185,8 +202,8 @@
                             </w:r>
                             <w:r>
                               <w:rPr>
-                                <w:rStyle w:val="a8"/>
-                                <w:rFonts w:asciiTheme="majorHAnsi" w:hAnsiTheme="majorHAnsi"/>
+                                <w:rStyle w:val="Hyperlink"/>
+                                <w:rFonts w:ascii="Constantia" w:hAnsi="Constantia"/>
                                 <w:b/>
                                 <w:color w:val="000000" w:themeColor="text1"/>
                                 <w:sz w:val="18"/>
@@ -197,8 +214,8 @@
                             </w:r>
                             <w:r>
                               <w:rPr>
-                                <w:rStyle w:val="a8"/>
-                                <w:rFonts w:asciiTheme="majorHAnsi" w:hAnsiTheme="majorHAnsi"/>
+                                <w:rStyle w:val="Hyperlink"/>
+                                <w:rFonts w:ascii="Constantia" w:hAnsi="Constantia"/>
                                 <w:b/>
                                 <w:color w:val="000000" w:themeColor="text1"/>
                                 <w:sz w:val="18"/>
@@ -207,11 +224,23 @@
                               </w:rPr>
                               <w:tab/>
                             </w:r>
+                            <w:r>
+                              <w:rPr>
+                                <w:rStyle w:val="Hyperlink"/>
+                                <w:rFonts w:ascii="Constantia" w:hAnsi="Constantia"/>
+                                <w:b/>
+                                <w:color w:val="000000" w:themeColor="text1"/>
+                                <w:sz w:val="18"/>
+                                <w:szCs w:val="18"/>
+                                <w:u w:val="none"/>
+                              </w:rPr>
+                              <w:t xml:space="preserve"> </w:t>
+                            </w:r>
                             <w:hyperlink r:id="rId9" w:history="1">
                               <w:r>
                                 <w:rPr>
-                                  <w:rStyle w:val="a8"/>
-                                  <w:rFonts w:asciiTheme="majorHAnsi" w:hAnsiTheme="majorHAnsi"/>
+                                  <w:rStyle w:val="Hyperlink"/>
+                                  <w:rFonts w:ascii="Constantia" w:hAnsi="Constantia"/>
                                   <w:sz w:val="18"/>
                                   <w:szCs w:val="18"/>
                                 </w:rPr>
@@ -242,7 +271,7 @@
                 <v:stroke joinstyle="miter"/>
                 <v:path gradientshapeok="t" o:connecttype="rect"/>
               </v:shapetype>
-              <v:shape id="文字方塊 2" o:spid="_x0000_s1026" type="#_x0000_t202" style="position:absolute;margin-left:399.8pt;margin-top:-15.8pt;width:183.5pt;height:63.85pt;z-index:251659264;visibility:visible;mso-wrap-style:square;mso-width-percent:0;mso-height-percent:0;mso-wrap-distance-left:9pt;mso-wrap-distance-top:0;mso-wrap-distance-right:9pt;mso-wrap-distance-bottom:0;mso-position-horizontal:absolute;mso-position-horizontal-relative:text;mso-position-vertical:absolute;mso-position-vertical-relative:text;mso-width-percent:0;mso-height-percent:0;mso-width-relative:margin;mso-height-relative:margin;v-text-anchor:top" o:gfxdata="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" filled="f" stroked="f">
+              <v:shape id="文字方塊 2" o:spid="_x0000_s1026" type="#_x0000_t202" style="position:absolute;margin-left:390.4pt;margin-top:-15.8pt;width:183.5pt;height:63.85pt;z-index:251659264;visibility:visible;mso-wrap-style:square;mso-width-percent:0;mso-height-percent:0;mso-wrap-distance-left:9pt;mso-wrap-distance-top:0;mso-wrap-distance-right:9pt;mso-wrap-distance-bottom:0;mso-position-horizontal:absolute;mso-position-horizontal-relative:text;mso-position-vertical:absolute;mso-position-vertical-relative:text;mso-width-percent:0;mso-height-percent:0;mso-width-relative:margin;mso-height-relative:margin;v-text-anchor:top" o:gfxdata="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" filled="f" stroked="f">
                 <v:textbox>
                   <w:txbxContent>
                     <w:p>
@@ -252,14 +281,14 @@
                         </w:tabs>
                         <w:spacing w:line="280" w:lineRule="exact"/>
                         <w:rPr>
-                          <w:rFonts w:asciiTheme="majorHAnsi" w:hAnsiTheme="majorHAnsi"/>
+                          <w:rFonts w:ascii="Constantia" w:hAnsi="Constantia"/>
                           <w:sz w:val="18"/>
                           <w:szCs w:val="18"/>
                         </w:rPr>
                       </w:pPr>
                       <w:r>
                         <w:rPr>
-                          <w:rFonts w:asciiTheme="majorHAnsi" w:hAnsiTheme="majorHAnsi"/>
+                          <w:rFonts w:ascii="Constantia" w:hAnsi="Constantia"/>
                           <w:b/>
                           <w:sz w:val="18"/>
                           <w:szCs w:val="18"/>
@@ -268,7 +297,7 @@
                       </w:r>
                       <w:r>
                         <w:rPr>
-                          <w:rFonts w:asciiTheme="majorHAnsi" w:hAnsiTheme="majorHAnsi"/>
+                          <w:rFonts w:ascii="Constantia" w:hAnsi="Constantia"/>
                           <w:b/>
                           <w:sz w:val="18"/>
                           <w:szCs w:val="18"/>
@@ -277,11 +306,19 @@
                       </w:r>
                       <w:r>
                         <w:rPr>
-                          <w:rFonts w:asciiTheme="majorHAnsi" w:hAnsiTheme="majorHAnsi"/>
+                          <w:rFonts w:ascii="Constantia" w:hAnsi="Constantia"/>
                           <w:sz w:val="18"/>
                           <w:szCs w:val="18"/>
                         </w:rPr>
                         <w:tab/>
+                      </w:r>
+                      <w:r>
+                        <w:rPr>
+                          <w:rFonts w:ascii="Constantia" w:hAnsi="Constantia"/>
+                          <w:sz w:val="18"/>
+                          <w:szCs w:val="18"/>
+                        </w:rPr>
+                        <w:t xml:space="preserve"> </w:t>
                       </w:r>
                       <w:r>
                         <w:rPr>
@@ -300,15 +337,15 @@
                         </w:tabs>
                         <w:spacing w:line="280" w:lineRule="exact"/>
                         <w:rPr>
-                          <w:rStyle w:val="a8"/>
-                          <w:rFonts w:asciiTheme="majorHAnsi" w:hAnsiTheme="majorHAnsi"/>
+                          <w:rStyle w:val="Hyperlink"/>
+                          <w:rFonts w:ascii="Constantia" w:hAnsi="Constantia"/>
                           <w:sz w:val="18"/>
                           <w:szCs w:val="18"/>
                         </w:rPr>
                       </w:pPr>
                       <w:r>
                         <w:rPr>
-                          <w:rFonts w:asciiTheme="majorHAnsi" w:hAnsiTheme="majorHAnsi"/>
+                          <w:rFonts w:ascii="Constantia" w:hAnsi="Constantia"/>
                           <w:b/>
                           <w:sz w:val="18"/>
                           <w:szCs w:val="18"/>
@@ -317,18 +354,27 @@
                       </w:r>
                       <w:r>
                         <w:rPr>
-                          <w:rFonts w:asciiTheme="majorHAnsi" w:hAnsiTheme="majorHAnsi"/>
+                          <w:rFonts w:ascii="Constantia" w:hAnsi="Constantia"/>
                           <w:b/>
                           <w:sz w:val="18"/>
                           <w:szCs w:val="18"/>
                         </w:rPr>
                         <w:tab/>
                       </w:r>
+                      <w:r>
+                        <w:rPr>
+                          <w:rFonts w:ascii="Constantia" w:hAnsi="Constantia"/>
+                          <w:b/>
+                          <w:sz w:val="18"/>
+                          <w:szCs w:val="18"/>
+                        </w:rPr>
+                        <w:t xml:space="preserve"> </w:t>
+                      </w:r>
                       <w:hyperlink r:id="rId10" w:history="1">
                         <w:r>
                           <w:rPr>
-                            <w:rStyle w:val="a8"/>
-                            <w:rFonts w:asciiTheme="majorHAnsi" w:hAnsiTheme="majorHAnsi"/>
+                            <w:rStyle w:val="Hyperlink"/>
+                            <w:rFonts w:ascii="Constantia" w:hAnsi="Constantia"/>
                             <w:sz w:val="18"/>
                             <w:szCs w:val="18"/>
                           </w:rPr>
@@ -343,16 +389,16 @@
                         </w:tabs>
                         <w:spacing w:line="280" w:lineRule="exact"/>
                         <w:rPr>
-                          <w:rStyle w:val="a8"/>
-                          <w:rFonts w:asciiTheme="majorHAnsi" w:hAnsiTheme="majorHAnsi"/>
+                          <w:rStyle w:val="Hyperlink"/>
+                          <w:rFonts w:ascii="Constantia" w:hAnsi="Constantia"/>
                           <w:sz w:val="18"/>
                           <w:szCs w:val="18"/>
                         </w:rPr>
                       </w:pPr>
                       <w:r>
                         <w:rPr>
-                          <w:rStyle w:val="a8"/>
-                          <w:rFonts w:asciiTheme="majorHAnsi" w:hAnsiTheme="majorHAnsi"/>
+                          <w:rStyle w:val="Hyperlink"/>
+                          <w:rFonts w:ascii="Constantia" w:hAnsi="Constantia"/>
                           <w:b/>
                           <w:color w:val="000000" w:themeColor="text1"/>
                           <w:sz w:val="18"/>
@@ -363,8 +409,8 @@
                       </w:r>
                       <w:r>
                         <w:rPr>
-                          <w:rStyle w:val="a8"/>
-                          <w:rFonts w:asciiTheme="majorHAnsi" w:hAnsiTheme="majorHAnsi"/>
+                          <w:rStyle w:val="Hyperlink"/>
+                          <w:rFonts w:ascii="Constantia" w:hAnsi="Constantia"/>
                           <w:b/>
                           <w:color w:val="000000" w:themeColor="text1"/>
                           <w:sz w:val="18"/>
@@ -375,8 +421,8 @@
                       </w:r>
                       <w:r>
                         <w:rPr>
-                          <w:rStyle w:val="a8"/>
-                          <w:rFonts w:asciiTheme="majorHAnsi" w:hAnsiTheme="majorHAnsi"/>
+                          <w:rStyle w:val="Hyperlink"/>
+                          <w:rFonts w:ascii="Constantia" w:hAnsi="Constantia"/>
                           <w:b/>
                           <w:color w:val="000000" w:themeColor="text1"/>
                           <w:sz w:val="18"/>
@@ -385,11 +431,23 @@
                         </w:rPr>
                         <w:tab/>
                       </w:r>
+                      <w:r>
+                        <w:rPr>
+                          <w:rStyle w:val="Hyperlink"/>
+                          <w:rFonts w:ascii="Constantia" w:hAnsi="Constantia"/>
+                          <w:b/>
+                          <w:color w:val="000000" w:themeColor="text1"/>
+                          <w:sz w:val="18"/>
+                          <w:szCs w:val="18"/>
+                          <w:u w:val="none"/>
+                        </w:rPr>
+                        <w:t xml:space="preserve"> </w:t>
+                      </w:r>
                       <w:hyperlink r:id="rId11" w:history="1">
                         <w:r>
                           <w:rPr>
-                            <w:rStyle w:val="a8"/>
-                            <w:rFonts w:asciiTheme="majorHAnsi" w:hAnsiTheme="majorHAnsi"/>
+                            <w:rStyle w:val="Hyperlink"/>
+                            <w:rFonts w:ascii="Constantia" w:hAnsi="Constantia"/>
                             <w:sz w:val="18"/>
                             <w:szCs w:val="18"/>
                           </w:rPr>
@@ -497,6 +555,16 @@
     </w:p>
     <w:p>
       <w:pPr>
+        <w:spacing w:before="60" w:line="100" w:lineRule="exact"/>
+        <w:jc w:val="center"/>
+        <w:rPr>
+          <w:rFonts w:ascii="Constantia" w:eastAsia="DFKai-SB" w:hAnsi="Constantia" w:cs="Microsoft New Tai Lue"/>
+          <w:b/>
+        </w:rPr>
+      </w:pPr>
+    </w:p>
+    <w:p>
+      <w:pPr>
         <w:shd w:val="clear" w:color="auto" w:fill="D0E6F6" w:themeFill="accent2" w:themeFillTint="33"/>
         <w:spacing w:before="60" w:line="300" w:lineRule="exact"/>
         <w:jc w:val="center"/>
@@ -511,80 +579,205 @@
           <w:rFonts w:ascii="Constantia" w:eastAsia="DFKai-SB" w:hAnsi="Constantia" w:cs="Microsoft New Tai Lue"/>
           <w:b/>
         </w:rPr>
-        <w:t>Objective</w:t>
+        <w:t>Summary</w:t>
       </w:r>
-      <w:bookmarkStart w:id="0" w:name="_GoBack"/>
-      <w:bookmarkEnd w:id="0"/>
     </w:p>
     <w:p>
       <w:pPr>
-        <w:spacing w:beforeLines="10" w:before="36" w:line="360" w:lineRule="auto"/>
-        <w:ind w:left="480"/>
-        <w:jc w:val="center"/>
+        <w:spacing w:beforeLines="10" w:before="36" w:line="340" w:lineRule="exact"/>
+        <w:ind w:left="644" w:right="709"/>
+        <w:jc w:val="both"/>
         <w:rPr>
-          <w:rFonts w:ascii="Constantia" w:eastAsia="ＭＳ 明朝" w:hAnsi="Constantia" w:cs="Microsoft New Tai Lue"/>
-          <w:sz w:val="21"/>
+          <w:rFonts w:ascii="Constantia" w:eastAsia="MS Mincho" w:hAnsi="Constantia" w:cs="Microsoft New Tai Lue"/>
+          <w:sz w:val="20"/>
+          <w:szCs w:val="20"/>
           <w:lang w:eastAsia="ja-JP"/>
         </w:rPr>
       </w:pPr>
       <w:r>
         <w:rPr>
           <w:rFonts w:ascii="Constantia" w:eastAsia="DFKai-SB" w:hAnsi="Constantia" w:cs="Microsoft New Tai Lue"/>
-          <w:sz w:val="21"/>
+          <w:sz w:val="20"/>
+          <w:szCs w:val="20"/>
         </w:rPr>
-        <w:t>Seek a</w:t>
+        <w:t xml:space="preserve">Self-motivated software engineer </w:t>
       </w:r>
       <w:r>
         <w:rPr>
           <w:rFonts w:ascii="Constantia" w:eastAsia="DFKai-SB" w:hAnsi="Constantia" w:cs="Microsoft New Tai Lue"/>
-          <w:sz w:val="21"/>
+          <w:sz w:val="20"/>
+          <w:szCs w:val="20"/>
+        </w:rPr>
+        <w:t xml:space="preserve">who can </w:t>
+      </w:r>
+      <w:r>
+        <w:rPr>
+          <w:rFonts w:ascii="Constantia" w:eastAsia="DFKai-SB" w:hAnsi="Constantia" w:cs="Microsoft New Tai Lue"/>
+          <w:sz w:val="20"/>
+          <w:szCs w:val="20"/>
+        </w:rPr>
+        <w:t>contribute</w:t>
+      </w:r>
+      <w:r>
+        <w:rPr>
+          <w:rFonts w:ascii="Constantia" w:eastAsia="DFKai-SB" w:hAnsi="Constantia" w:cs="Microsoft New Tai Lue"/>
+          <w:sz w:val="20"/>
+          <w:szCs w:val="20"/>
+        </w:rPr>
+        <w:t xml:space="preserve"> both </w:t>
+      </w:r>
+      <w:r>
+        <w:rPr>
+          <w:rFonts w:ascii="Constantia" w:eastAsia="DFKai-SB" w:hAnsi="Constantia" w:cs="Microsoft New Tai Lue"/>
+          <w:sz w:val="20"/>
+          <w:szCs w:val="20"/>
+        </w:rPr>
+        <w:t>comprehensive</w:t>
+      </w:r>
+      <w:r>
+        <w:rPr>
+          <w:rFonts w:ascii="Constantia" w:eastAsia="DFKai-SB" w:hAnsi="Constantia" w:cs="Microsoft New Tai Lue"/>
+          <w:sz w:val="20"/>
+          <w:szCs w:val="20"/>
+        </w:rPr>
+        <w:t xml:space="preserve"> network and storage knowledge and hands</w:t>
+      </w:r>
+      <w:r>
+        <w:rPr>
+          <w:rFonts w:ascii="Constantia" w:eastAsia="DFKai-SB" w:hAnsi="Constantia" w:cs="Microsoft New Tai Lue"/>
+          <w:sz w:val="20"/>
+          <w:szCs w:val="20"/>
+        </w:rPr>
+        <w:t xml:space="preserve">-on </w:t>
+      </w:r>
+      <w:r>
+        <w:rPr>
+          <w:rFonts w:ascii="Constantia" w:eastAsia="DFKai-SB" w:hAnsi="Constantia" w:cs="Microsoft New Tai Lue"/>
+          <w:sz w:val="20"/>
+          <w:szCs w:val="20"/>
+        </w:rPr>
+        <w:t>programming skill</w:t>
+      </w:r>
+      <w:r>
+        <w:rPr>
+          <w:rFonts w:ascii="Constantia" w:eastAsia="DFKai-SB" w:hAnsi="Constantia" w:cs="Microsoft New Tai Lue"/>
+          <w:sz w:val="20"/>
+          <w:szCs w:val="20"/>
+        </w:rPr>
+        <w:t xml:space="preserve">. </w:t>
+      </w:r>
+      <w:r>
+        <w:rPr>
+          <w:rFonts w:ascii="Constantia" w:eastAsia="DFKai-SB" w:hAnsi="Constantia" w:cs="Microsoft New Tai Lue"/>
+          <w:sz w:val="20"/>
+          <w:szCs w:val="20"/>
+        </w:rPr>
+        <w:t xml:space="preserve">Enjoy </w:t>
+      </w:r>
+      <w:r>
+        <w:rPr>
+          <w:rFonts w:ascii="Constantia" w:eastAsia="DFKai-SB" w:hAnsi="Constantia" w:cs="Microsoft New Tai Lue"/>
+          <w:sz w:val="20"/>
+          <w:szCs w:val="20"/>
+        </w:rPr>
+        <w:t>chasing new</w:t>
+      </w:r>
+      <w:r>
+        <w:rPr>
+          <w:rFonts w:ascii="Constantia" w:eastAsia="DFKai-SB" w:hAnsi="Constantia" w:cs="Microsoft New Tai Lue"/>
+          <w:sz w:val="20"/>
+          <w:szCs w:val="20"/>
+        </w:rPr>
+        <w:t xml:space="preserve"> web techniques and s</w:t>
+      </w:r>
+      <w:r>
+        <w:rPr>
+          <w:rFonts w:ascii="Constantia" w:eastAsia="DFKai-SB" w:hAnsi="Constantia" w:cs="Microsoft New Tai Lue"/>
+          <w:sz w:val="20"/>
+          <w:szCs w:val="20"/>
+        </w:rPr>
+        <w:t>eek a</w:t>
+      </w:r>
+      <w:r>
+        <w:rPr>
+          <w:rFonts w:ascii="Constantia" w:eastAsia="DFKai-SB" w:hAnsi="Constantia" w:cs="Microsoft New Tai Lue"/>
+          <w:sz w:val="20"/>
+          <w:szCs w:val="20"/>
         </w:rPr>
         <w:t xml:space="preserve"> </w:t>
       </w:r>
       <w:r>
         <w:rPr>
           <w:rFonts w:ascii="Constantia" w:eastAsia="DFKai-SB" w:hAnsi="Constantia" w:cs="Microsoft New Tai Lue"/>
-          <w:sz w:val="21"/>
+          <w:sz w:val="20"/>
+          <w:szCs w:val="20"/>
         </w:rPr>
         <w:t xml:space="preserve">web-based </w:t>
       </w:r>
       <w:r>
         <w:rPr>
           <w:rFonts w:ascii="Constantia" w:eastAsia="DFKai-SB" w:hAnsi="Constantia" w:cs="Microsoft New Tai Lue"/>
-          <w:sz w:val="21"/>
+          <w:sz w:val="20"/>
+          <w:szCs w:val="20"/>
         </w:rPr>
         <w:t xml:space="preserve">engineering position engaged with </w:t>
       </w:r>
       <w:r>
         <w:rPr>
           <w:rFonts w:ascii="Constantia" w:eastAsia="DFKai-SB" w:hAnsi="Constantia" w:cs="Microsoft New Tai Lue"/>
-          <w:sz w:val="21"/>
+          <w:sz w:val="20"/>
+          <w:szCs w:val="20"/>
         </w:rPr>
         <w:t>network</w:t>
       </w:r>
       <w:r>
         <w:rPr>
           <w:rFonts w:ascii="Constantia" w:eastAsia="DFKai-SB" w:hAnsi="Constantia" w:cs="Microsoft New Tai Lue"/>
-          <w:sz w:val="21"/>
+          <w:sz w:val="20"/>
+          <w:szCs w:val="20"/>
         </w:rPr>
         <w:t xml:space="preserve"> technology, e.g.</w:t>
       </w:r>
       <w:r>
         <w:rPr>
-          <w:rFonts w:ascii="Constantia" w:eastAsia="ＭＳ 明朝" w:hAnsi="Constantia" w:cs="Microsoft New Tai Lue" w:hint="eastAsia"/>
-          <w:sz w:val="21"/>
+          <w:rFonts w:ascii="Constantia" w:eastAsia="DFKai-SB" w:hAnsi="Constantia" w:cs="Microsoft New Tai Lue"/>
+          <w:sz w:val="20"/>
+          <w:szCs w:val="20"/>
+        </w:rPr>
+        <w:t>,</w:t>
+      </w:r>
+      <w:bookmarkStart w:id="0" w:name="_GoBack"/>
+      <w:bookmarkEnd w:id="0"/>
+      <w:r>
+        <w:rPr>
+          <w:rFonts w:ascii="Constantia" w:eastAsia="MS Mincho" w:hAnsi="Constantia" w:cs="Microsoft New Tai Lue" w:hint="eastAsia"/>
+          <w:sz w:val="20"/>
+          <w:szCs w:val="20"/>
           <w:lang w:eastAsia="ja-JP"/>
         </w:rPr>
         <w:t xml:space="preserve"> </w:t>
       </w:r>
       <w:r>
         <w:rPr>
-          <w:rFonts w:ascii="Constantia" w:eastAsia="ＭＳ 明朝" w:hAnsi="Constantia" w:cs="Microsoft New Tai Lue"/>
-          <w:sz w:val="21"/>
+          <w:rFonts w:ascii="Constantia" w:eastAsia="MS Mincho" w:hAnsi="Constantia" w:cs="Microsoft New Tai Lue"/>
+          <w:sz w:val="20"/>
+          <w:szCs w:val="20"/>
           <w:lang w:eastAsia="ja-JP"/>
         </w:rPr>
-        <w:t xml:space="preserve">backend engineer. </w:t>
+        <w:t>backend engineer.</w:t>
       </w:r>
+    </w:p>
+    <w:p>
+      <w:pPr>
+        <w:spacing w:beforeLines="10" w:before="36" w:line="80" w:lineRule="exact"/>
+        <w:ind w:left="646" w:right="709"/>
+        <w:jc w:val="both"/>
+        <w:rPr>
+          <w:rFonts w:ascii="Constantia" w:eastAsia="DFKai-SB" w:hAnsi="Constantia" w:cs="Microsoft New Tai Lue"/>
+          <w:sz w:val="15"/>
+          <w:szCs w:val="20"/>
+        </w:rPr>
+      </w:pPr>
     </w:p>
     <w:p>
       <w:pPr>
@@ -627,12 +820,12 @@
           </w:tcPr>
           <w:p>
             <w:pPr>
-              <w:pStyle w:val="a9"/>
+              <w:pStyle w:val="ListParagraph"/>
               <w:numPr>
                 <w:ilvl w:val="1"/>
                 <w:numId w:val="3"/>
               </w:numPr>
-              <w:spacing w:line="300" w:lineRule="exact"/>
+              <w:spacing w:line="280" w:lineRule="exact"/>
               <w:ind w:leftChars="0" w:right="-272"/>
               <w:rPr>
                 <w:rFonts w:ascii="Constantia" w:eastAsia="DFKai-SB" w:hAnsi="Constantia" w:cs="Microsoft New Tai Lue"/>
@@ -658,7 +851,7 @@
           </w:tcPr>
           <w:p>
             <w:pPr>
-              <w:spacing w:after="72" w:line="300" w:lineRule="exact"/>
+              <w:spacing w:after="72" w:line="280" w:lineRule="exact"/>
               <w:ind w:left="426" w:right="-272" w:hanging="426"/>
               <w:rPr>
                 <w:rFonts w:ascii="Constantia" w:eastAsia="DFKai-SB" w:hAnsi="Constantia" w:cs="Microsoft New Tai Lue"/>
@@ -697,7 +890,7 @@
             </w:r>
             <w:r>
               <w:rPr>
-                <w:rFonts w:ascii="Constantia" w:eastAsia="ＭＳ 明朝" w:hAnsi="Constantia" w:cs="Microsoft New Tai Lue"/>
+                <w:rFonts w:ascii="Constantia" w:eastAsia="MS Mincho" w:hAnsi="Constantia" w:cs="Microsoft New Tai Lue"/>
                 <w:kern w:val="0"/>
                 <w:sz w:val="18"/>
                 <w:szCs w:val="18"/>
@@ -790,12 +983,12 @@
           </w:tcPr>
           <w:p>
             <w:pPr>
-              <w:pStyle w:val="a9"/>
+              <w:pStyle w:val="ListParagraph"/>
               <w:numPr>
                 <w:ilvl w:val="1"/>
                 <w:numId w:val="3"/>
               </w:numPr>
-              <w:spacing w:line="300" w:lineRule="exact"/>
+              <w:spacing w:line="280" w:lineRule="exact"/>
               <w:ind w:leftChars="0" w:right="-272"/>
               <w:rPr>
                 <w:rFonts w:ascii="Constantia" w:eastAsia="PMingLiU" w:hAnsi="Constantia" w:cs="Microsoft New Tai Lue"/>
@@ -823,7 +1016,7 @@
           </w:tcPr>
           <w:p>
             <w:pPr>
-              <w:spacing w:after="72" w:line="300" w:lineRule="exact"/>
+              <w:spacing w:after="72" w:line="280" w:lineRule="exact"/>
               <w:ind w:left="426" w:right="-272" w:hanging="426"/>
               <w:rPr>
                 <w:rFonts w:ascii="Constantia" w:eastAsia="PMingLiU" w:hAnsi="Constantia" w:cs="Microsoft New Tai Lue"/>
@@ -872,12 +1065,12 @@
           </w:tcPr>
           <w:p>
             <w:pPr>
-              <w:pStyle w:val="a9"/>
+              <w:pStyle w:val="ListParagraph"/>
               <w:numPr>
                 <w:ilvl w:val="1"/>
                 <w:numId w:val="3"/>
               </w:numPr>
-              <w:spacing w:line="300" w:lineRule="exact"/>
+              <w:spacing w:line="280" w:lineRule="exact"/>
               <w:ind w:leftChars="0" w:right="-272"/>
               <w:rPr>
                 <w:rFonts w:ascii="Constantia" w:eastAsia="PMingLiU" w:hAnsi="Constantia" w:cs="Microsoft New Tai Lue"/>
@@ -915,7 +1108,7 @@
           </w:tcPr>
           <w:p>
             <w:pPr>
-              <w:spacing w:after="72" w:line="300" w:lineRule="exact"/>
+              <w:spacing w:after="72" w:line="280" w:lineRule="exact"/>
               <w:ind w:left="426" w:right="-272" w:hanging="426"/>
               <w:rPr>
                 <w:rFonts w:ascii="Constantia" w:eastAsia="PMingLiU" w:hAnsi="Constantia" w:cs="Microsoft New Tai Lue"/>
@@ -1018,12 +1211,12 @@
           </w:tcPr>
           <w:p>
             <w:pPr>
-              <w:pStyle w:val="a9"/>
+              <w:pStyle w:val="ListParagraph"/>
               <w:numPr>
                 <w:ilvl w:val="1"/>
                 <w:numId w:val="3"/>
               </w:numPr>
-              <w:spacing w:line="300" w:lineRule="exact"/>
+              <w:spacing w:line="280" w:lineRule="exact"/>
               <w:ind w:leftChars="0" w:right="-272"/>
               <w:rPr>
                 <w:rFonts w:ascii="Constantia" w:eastAsia="DFKai-SB" w:hAnsi="Constantia" w:cs="Microsoft New Tai Lue"/>
@@ -1058,7 +1251,7 @@
           </w:tcPr>
           <w:p>
             <w:pPr>
-              <w:spacing w:after="72" w:line="300" w:lineRule="exact"/>
+              <w:spacing w:after="72" w:line="280" w:lineRule="exact"/>
               <w:ind w:left="426" w:right="-272" w:hanging="426"/>
               <w:rPr>
                 <w:rFonts w:ascii="Constantia" w:eastAsia="DFKai-SB" w:hAnsi="Constantia" w:cs="Microsoft New Tai Lue"/>
@@ -1107,13 +1300,13 @@
           </w:tcPr>
           <w:p>
             <w:pPr>
-              <w:pStyle w:val="a9"/>
+              <w:pStyle w:val="ListParagraph"/>
               <w:widowControl/>
               <w:numPr>
                 <w:ilvl w:val="1"/>
                 <w:numId w:val="3"/>
               </w:numPr>
-              <w:spacing w:after="72" w:line="300" w:lineRule="exact"/>
+              <w:spacing w:after="72" w:line="280" w:lineRule="exact"/>
               <w:ind w:leftChars="0" w:right="-272"/>
               <w:rPr>
                 <w:rFonts w:ascii="Constantia" w:eastAsia="PMingLiU" w:hAnsi="Constantia" w:cs="Microsoft New Tai Lue"/>
@@ -1151,7 +1344,7 @@
           </w:tcPr>
           <w:p>
             <w:pPr>
-              <w:spacing w:after="72" w:line="300" w:lineRule="exact"/>
+              <w:spacing w:after="72" w:line="280" w:lineRule="exact"/>
               <w:ind w:right="-272"/>
               <w:rPr>
                 <w:rFonts w:ascii="Constantia" w:hAnsi="Constantia" w:cs="Microsoft New Tai Lue"/>
@@ -1181,13 +1374,13 @@
           </w:tcPr>
           <w:p>
             <w:pPr>
-              <w:pStyle w:val="a9"/>
+              <w:pStyle w:val="ListParagraph"/>
               <w:widowControl/>
               <w:numPr>
                 <w:ilvl w:val="1"/>
                 <w:numId w:val="3"/>
               </w:numPr>
-              <w:spacing w:after="72" w:line="300" w:lineRule="exact"/>
+              <w:spacing w:after="72" w:line="280" w:lineRule="exact"/>
               <w:ind w:leftChars="0" w:right="-272"/>
               <w:rPr>
                 <w:rFonts w:ascii="Constantia" w:eastAsia="PMingLiU" w:hAnsi="Constantia" w:cs="Microsoft New Tai Lue"/>
@@ -1213,7 +1406,7 @@
           </w:tcPr>
           <w:p>
             <w:pPr>
-              <w:spacing w:after="72" w:line="300" w:lineRule="exact"/>
+              <w:spacing w:after="72" w:line="280" w:lineRule="exact"/>
               <w:ind w:right="-272"/>
               <w:rPr>
                 <w:rFonts w:ascii="Constantia" w:hAnsi="Constantia" w:cs="Microsoft New Tai Lue"/>
@@ -1261,17 +1454,6 @@
               </w:rPr>
               <w:t xml:space="preserve"> Taiwanese</w:t>
             </w:r>
-          </w:p>
-          <w:p>
-            <w:pPr>
-              <w:spacing w:after="72" w:line="140" w:lineRule="exact"/>
-              <w:ind w:right="-272"/>
-              <w:rPr>
-                <w:rFonts w:ascii="Constantia" w:hAnsi="Constantia" w:cs="Microsoft New Tai Lue"/>
-                <w:sz w:val="18"/>
-                <w:szCs w:val="18"/>
-              </w:rPr>
-            </w:pPr>
           </w:p>
         </w:tc>
       </w:tr>
@@ -1327,7 +1509,7 @@
                 <w:ilvl w:val="0"/>
                 <w:numId w:val="2"/>
               </w:numPr>
-              <w:spacing w:line="320" w:lineRule="exact"/>
+              <w:spacing w:line="300" w:lineRule="exact"/>
               <w:rPr>
                 <w:rFonts w:ascii="Segoe UI Symbol" w:hAnsi="Segoe UI Symbol" w:cs="Microsoft New Tai Lue"/>
                 <w:i/>
@@ -1404,7 +1586,7 @@
                 <w:sz w:val="16"/>
                 <w:szCs w:val="20"/>
               </w:rPr>
-              <w:t>Flash Storage Strategy Department, Toshiba Memory Corporation @ Japan</w:t>
+              <w:t xml:space="preserve">Flash Storage Strategy, Toshiba Memory Corporation </w:t>
             </w:r>
           </w:p>
           <w:p>
@@ -1414,7 +1596,7 @@
                 <w:ilvl w:val="1"/>
                 <w:numId w:val="2"/>
               </w:numPr>
-              <w:spacing w:line="320" w:lineRule="exact"/>
+              <w:spacing w:line="300" w:lineRule="exact"/>
               <w:jc w:val="both"/>
               <w:rPr>
                 <w:rFonts w:ascii="Constantia" w:hAnsi="Constantia" w:cs="Microsoft New Tai Lue"/>
@@ -1430,25 +1612,7 @@
                 <w:sz w:val="18"/>
                 <w:szCs w:val="18"/>
               </w:rPr>
-              <w:t xml:space="preserve">Develop </w:t>
-            </w:r>
-            <w:r>
-              <w:rPr>
-                <w:rFonts w:ascii="Constantia" w:hAnsi="Constantia" w:cs="Microsoft New Tai Lue"/>
-                <w:color w:val="auto"/>
-                <w:sz w:val="18"/>
-                <w:szCs w:val="18"/>
-              </w:rPr>
-              <w:t xml:space="preserve">and implement </w:t>
-            </w:r>
-            <w:r>
-              <w:rPr>
-                <w:rFonts w:ascii="Constantia" w:hAnsi="Constantia" w:cs="Microsoft New Tai Lue"/>
-                <w:color w:val="auto"/>
-                <w:sz w:val="18"/>
-                <w:szCs w:val="18"/>
-              </w:rPr>
-              <w:t xml:space="preserve">go-to-market strategy for </w:t>
+              <w:t xml:space="preserve">New business development for </w:t>
             </w:r>
             <w:r>
               <w:rPr>
@@ -1493,7 +1657,25 @@
                 <w:sz w:val="18"/>
                 <w:szCs w:val="18"/>
               </w:rPr>
-              <w:t>targeting</w:t>
+              <w:t xml:space="preserve">targeting in high performance IOs in </w:t>
+            </w:r>
+            <w:r>
+              <w:rPr>
+                <w:rFonts w:ascii="Constantia" w:hAnsi="Constantia" w:cs="Microsoft New Tai Lue"/>
+                <w:color w:val="auto"/>
+                <w:sz w:val="18"/>
+                <w:szCs w:val="18"/>
+              </w:rPr>
+              <w:t>d</w:t>
+            </w:r>
+            <w:r>
+              <w:rPr>
+                <w:rFonts w:ascii="Constantia" w:hAnsi="Constantia" w:cs="Microsoft New Tai Lue"/>
+                <w:color w:val="auto"/>
+                <w:sz w:val="18"/>
+                <w:szCs w:val="18"/>
+              </w:rPr>
+              <w:t>ata</w:t>
             </w:r>
             <w:r>
               <w:rPr>
@@ -1511,33 +1693,6 @@
                 <w:sz w:val="18"/>
                 <w:szCs w:val="18"/>
               </w:rPr>
-              <w:t>d</w:t>
-            </w:r>
-            <w:r>
-              <w:rPr>
-                <w:rFonts w:ascii="Constantia" w:hAnsi="Constantia" w:cs="Microsoft New Tai Lue"/>
-                <w:color w:val="auto"/>
-                <w:sz w:val="18"/>
-                <w:szCs w:val="18"/>
-              </w:rPr>
-              <w:t>ata</w:t>
-            </w:r>
-            <w:r>
-              <w:rPr>
-                <w:rFonts w:ascii="Constantia" w:hAnsi="Constantia" w:cs="Microsoft New Tai Lue"/>
-                <w:color w:val="auto"/>
-                <w:sz w:val="18"/>
-                <w:szCs w:val="18"/>
-              </w:rPr>
-              <w:t xml:space="preserve"> </w:t>
-            </w:r>
-            <w:r>
-              <w:rPr>
-                <w:rFonts w:ascii="Constantia" w:hAnsi="Constantia" w:cs="Microsoft New Tai Lue"/>
-                <w:color w:val="auto"/>
-                <w:sz w:val="18"/>
-                <w:szCs w:val="18"/>
-              </w:rPr>
               <w:t>center</w:t>
             </w:r>
             <w:r>
@@ -1548,105 +1703,6 @@
                 <w:szCs w:val="18"/>
               </w:rPr>
               <w:t>s</w:t>
-            </w:r>
-            <w:r>
-              <w:rPr>
-                <w:rFonts w:ascii="Constantia" w:hAnsi="Constantia" w:cs="Microsoft New Tai Lue" w:hint="eastAsia"/>
-                <w:color w:val="auto"/>
-                <w:sz w:val="18"/>
-                <w:szCs w:val="18"/>
-              </w:rPr>
-              <w:t>,</w:t>
-            </w:r>
-            <w:r>
-              <w:rPr>
-                <w:rFonts w:ascii="Constantia" w:hAnsi="Constantia" w:cs="Microsoft New Tai Lue"/>
-                <w:color w:val="auto"/>
-                <w:sz w:val="18"/>
-                <w:szCs w:val="18"/>
-              </w:rPr>
-              <w:t xml:space="preserve"> with</w:t>
-            </w:r>
-            <w:r>
-              <w:rPr>
-                <w:rFonts w:ascii="Constantia" w:hAnsi="Constantia" w:cs="Microsoft New Tai Lue"/>
-                <w:color w:val="auto"/>
-                <w:sz w:val="18"/>
-                <w:szCs w:val="18"/>
-              </w:rPr>
-              <w:t xml:space="preserve"> a projected value of </w:t>
-            </w:r>
-            <w:r>
-              <w:rPr>
-                <w:rFonts w:ascii="Constantia" w:hAnsi="Constantia" w:cs="Microsoft New Tai Lue"/>
-                <w:color w:val="auto"/>
-                <w:sz w:val="18"/>
-                <w:szCs w:val="18"/>
-              </w:rPr>
-              <w:t>60</w:t>
-            </w:r>
-            <w:r>
-              <w:rPr>
-                <w:rFonts w:ascii="Constantia" w:hAnsi="Constantia" w:cs="Microsoft New Tai Lue"/>
-                <w:color w:val="auto"/>
-                <w:sz w:val="18"/>
-                <w:szCs w:val="18"/>
-              </w:rPr>
-              <w:t xml:space="preserve"> </w:t>
-            </w:r>
-            <w:r>
-              <w:rPr>
-                <w:rFonts w:ascii="Constantia" w:hAnsi="Constantia" w:cs="Microsoft New Tai Lue"/>
-                <w:color w:val="auto"/>
-                <w:sz w:val="18"/>
-                <w:szCs w:val="18"/>
-              </w:rPr>
-              <w:t>M</w:t>
-            </w:r>
-            <w:r>
-              <w:rPr>
-                <w:rFonts w:ascii="Constantia" w:hAnsi="Constantia" w:cs="Microsoft New Tai Lue"/>
-                <w:color w:val="auto"/>
-                <w:sz w:val="18"/>
-                <w:szCs w:val="18"/>
-              </w:rPr>
-              <w:t xml:space="preserve"> </w:t>
-            </w:r>
-            <w:r>
-              <w:rPr>
-                <w:rFonts w:ascii="Constantia" w:hAnsi="Constantia" w:cs="Microsoft New Tai Lue"/>
-                <w:color w:val="auto"/>
-                <w:sz w:val="18"/>
-                <w:szCs w:val="18"/>
-              </w:rPr>
-              <w:t xml:space="preserve">USD </w:t>
-            </w:r>
-            <w:r>
-              <w:rPr>
-                <w:rFonts w:ascii="Constantia" w:hAnsi="Constantia" w:cs="Microsoft New Tai Lue"/>
-                <w:color w:val="auto"/>
-                <w:sz w:val="18"/>
-                <w:szCs w:val="18"/>
-              </w:rPr>
-              <w:t xml:space="preserve">in </w:t>
-            </w:r>
-            <w:r>
-              <w:rPr>
-                <w:rFonts w:ascii="Constantia" w:hAnsi="Constantia" w:cs="Microsoft New Tai Lue"/>
-                <w:color w:val="auto"/>
-                <w:sz w:val="18"/>
-                <w:szCs w:val="18"/>
-              </w:rPr>
-              <w:t xml:space="preserve">revenue </w:t>
-            </w:r>
-            <w:r>
-              <w:rPr>
-                <w:rFonts w:ascii="Constantia" w:hAnsi="Constantia" w:cs="Microsoft New Tai Lue"/>
-                <w:color w:val="auto"/>
-                <w:sz w:val="18"/>
-                <w:szCs w:val="18"/>
-              </w:rPr>
-              <w:t>within two years</w:t>
             </w:r>
             <w:r>
               <w:rPr>
@@ -1665,7 +1721,7 @@
                 <w:ilvl w:val="2"/>
                 <w:numId w:val="2"/>
               </w:numPr>
-              <w:spacing w:line="320" w:lineRule="exact"/>
+              <w:spacing w:line="300" w:lineRule="exact"/>
               <w:jc w:val="both"/>
               <w:rPr>
                 <w:rFonts w:ascii="Constantia" w:hAnsi="Constantia" w:cs="Microsoft New Tai Lue"/>
@@ -1853,7 +1909,7 @@
                 <w:ilvl w:val="2"/>
                 <w:numId w:val="2"/>
               </w:numPr>
-              <w:spacing w:line="320" w:lineRule="exact"/>
+              <w:spacing w:line="300" w:lineRule="exact"/>
               <w:jc w:val="both"/>
               <w:rPr>
                 <w:rFonts w:ascii="Constantia" w:hAnsi="Constantia" w:cs="Microsoft New Tai Lue"/>
@@ -1869,25 +1925,88 @@
                 <w:sz w:val="18"/>
                 <w:szCs w:val="18"/>
               </w:rPr>
-              <w:t>Develop</w:t>
-            </w:r>
-            <w:r>
-              <w:rPr>
-                <w:rFonts w:ascii="Constantia" w:hAnsi="Constantia" w:cs="Microsoft New Tai Lue"/>
-                <w:color w:val="auto"/>
-                <w:sz w:val="18"/>
-                <w:szCs w:val="18"/>
-              </w:rPr>
-              <w:t xml:space="preserve"> commercialization plan including p</w:t>
-            </w:r>
-            <w:r>
-              <w:rPr>
-                <w:rFonts w:ascii="Constantia" w:hAnsi="Constantia" w:cs="Microsoft New Tai Lue"/>
-                <w:color w:val="auto"/>
-                <w:sz w:val="18"/>
-                <w:szCs w:val="18"/>
-              </w:rPr>
-              <w:t>ricing</w:t>
+              <w:t>Establish</w:t>
+            </w:r>
+            <w:r>
+              <w:rPr>
+                <w:rFonts w:ascii="Constantia" w:hAnsi="Constantia" w:cs="Microsoft New Tai Lue"/>
+                <w:color w:val="auto"/>
+                <w:sz w:val="18"/>
+                <w:szCs w:val="18"/>
+              </w:rPr>
+              <w:t xml:space="preserve"> </w:t>
+            </w:r>
+            <w:r>
+              <w:rPr>
+                <w:rFonts w:ascii="Constantia" w:hAnsi="Constantia" w:cs="Microsoft New Tai Lue"/>
+                <w:color w:val="auto"/>
+                <w:sz w:val="18"/>
+                <w:szCs w:val="18"/>
+              </w:rPr>
+              <w:t xml:space="preserve">the </w:t>
+            </w:r>
+            <w:r>
+              <w:rPr>
+                <w:rFonts w:ascii="Constantia" w:hAnsi="Constantia" w:cs="Microsoft New Tai Lue"/>
+                <w:color w:val="auto"/>
+                <w:sz w:val="18"/>
+                <w:szCs w:val="18"/>
+              </w:rPr>
+              <w:t>demo syste</w:t>
+            </w:r>
+            <w:r>
+              <w:rPr>
+                <w:rFonts w:ascii="Constantia" w:hAnsi="Constantia" w:cs="Microsoft New Tai Lue"/>
+                <w:color w:val="auto"/>
+                <w:sz w:val="18"/>
+                <w:szCs w:val="18"/>
+              </w:rPr>
+              <w:t>m</w:t>
+            </w:r>
+            <w:r>
+              <w:rPr>
+                <w:rFonts w:ascii="Constantia" w:hAnsi="Constantia" w:cs="Microsoft New Tai Lue"/>
+                <w:color w:val="auto"/>
+                <w:sz w:val="18"/>
+                <w:szCs w:val="18"/>
+              </w:rPr>
+              <w:t>, present it</w:t>
+            </w:r>
+            <w:r>
+              <w:rPr>
+                <w:rFonts w:ascii="Constantia" w:hAnsi="Constantia" w:cs="Microsoft New Tai Lue"/>
+                <w:color w:val="auto"/>
+                <w:sz w:val="18"/>
+                <w:szCs w:val="18"/>
+              </w:rPr>
+              <w:t xml:space="preserve"> </w:t>
+            </w:r>
+            <w:r>
+              <w:rPr>
+                <w:rFonts w:ascii="Constantia" w:hAnsi="Constantia" w:cs="Microsoft New Tai Lue"/>
+                <w:color w:val="auto"/>
+                <w:sz w:val="18"/>
+                <w:szCs w:val="18"/>
+              </w:rPr>
+              <w:t>in</w:t>
+            </w:r>
+            <w:r>
+              <w:rPr>
+                <w:rFonts w:ascii="Constantia" w:hAnsi="Constantia" w:cs="Microsoft New Tai Lue"/>
+                <w:color w:val="auto"/>
+                <w:sz w:val="18"/>
+                <w:szCs w:val="18"/>
+              </w:rPr>
+              <w:t xml:space="preserve"> </w:t>
+            </w:r>
+            <w:r>
+              <w:rPr>
+                <w:rFonts w:ascii="Constantia" w:hAnsi="Constantia" w:cs="Microsoft New Tai Lue"/>
+                <w:color w:val="auto"/>
+                <w:sz w:val="18"/>
+                <w:szCs w:val="18"/>
+              </w:rPr>
+              <w:t>exhibitions</w:t>
             </w:r>
             <w:r>
               <w:rPr>
@@ -1905,177 +2024,25 @@
                 <w:sz w:val="18"/>
                 <w:szCs w:val="18"/>
               </w:rPr>
-              <w:t>support</w:t>
-            </w:r>
-            <w:r>
-              <w:rPr>
-                <w:rFonts w:ascii="Constantia" w:hAnsi="Constantia" w:cs="Microsoft New Tai Lue"/>
-                <w:color w:val="auto"/>
-                <w:sz w:val="18"/>
-                <w:szCs w:val="18"/>
-              </w:rPr>
-              <w:t xml:space="preserve">, </w:t>
-            </w:r>
-            <w:r>
-              <w:rPr>
-                <w:rFonts w:ascii="Constantia" w:hAnsi="Constantia" w:cs="Microsoft New Tai Lue"/>
-                <w:color w:val="auto"/>
-                <w:sz w:val="18"/>
-                <w:szCs w:val="18"/>
-              </w:rPr>
-              <w:t xml:space="preserve">trademark/legal </w:t>
-            </w:r>
-            <w:r>
-              <w:rPr>
-                <w:rFonts w:ascii="Constantia" w:hAnsi="Constantia" w:cs="Microsoft New Tai Lue"/>
-                <w:color w:val="auto"/>
-                <w:sz w:val="18"/>
-                <w:szCs w:val="18"/>
-              </w:rPr>
-              <w:t>matters</w:t>
-            </w:r>
-            <w:r>
-              <w:rPr>
-                <w:rFonts w:ascii="Constantia" w:hAnsi="Constantia" w:cs="Microsoft New Tai Lue"/>
-                <w:color w:val="auto"/>
-                <w:sz w:val="18"/>
-                <w:szCs w:val="18"/>
-              </w:rPr>
-              <w:t xml:space="preserve">, </w:t>
-            </w:r>
-            <w:r>
-              <w:rPr>
-                <w:rFonts w:ascii="Constantia" w:hAnsi="Constantia" w:cs="Microsoft New Tai Lue"/>
-                <w:color w:val="auto"/>
-                <w:sz w:val="18"/>
-                <w:szCs w:val="18"/>
-              </w:rPr>
-              <w:t>and product launching.</w:t>
-            </w:r>
-          </w:p>
-          <w:p>
-            <w:pPr>
-              <w:pStyle w:val="Default"/>
-              <w:numPr>
-                <w:ilvl w:val="2"/>
-                <w:numId w:val="2"/>
-              </w:numPr>
-              <w:spacing w:line="320" w:lineRule="exact"/>
-              <w:jc w:val="both"/>
-              <w:rPr>
-                <w:rFonts w:ascii="Constantia" w:hAnsi="Constantia" w:cs="Microsoft New Tai Lue"/>
-                <w:color w:val="auto"/>
-                <w:sz w:val="18"/>
-                <w:szCs w:val="18"/>
-              </w:rPr>
-            </w:pPr>
-            <w:r>
-              <w:rPr>
-                <w:rFonts w:ascii="Constantia" w:hAnsi="Constantia" w:cs="Microsoft New Tai Lue"/>
-                <w:color w:val="auto"/>
-                <w:sz w:val="18"/>
-                <w:szCs w:val="18"/>
-              </w:rPr>
-              <w:t>Establish</w:t>
-            </w:r>
-            <w:r>
-              <w:rPr>
-                <w:rFonts w:ascii="Constantia" w:hAnsi="Constantia" w:cs="Microsoft New Tai Lue"/>
-                <w:color w:val="auto"/>
-                <w:sz w:val="18"/>
-                <w:szCs w:val="18"/>
-              </w:rPr>
-              <w:t xml:space="preserve"> and </w:t>
-            </w:r>
-            <w:r>
-              <w:rPr>
-                <w:rFonts w:ascii="Constantia" w:hAnsi="Constantia" w:cs="Microsoft New Tai Lue"/>
-                <w:color w:val="auto"/>
-                <w:sz w:val="18"/>
-                <w:szCs w:val="18"/>
-              </w:rPr>
-              <w:t>present</w:t>
-            </w:r>
-            <w:r>
-              <w:rPr>
-                <w:rFonts w:ascii="Constantia" w:hAnsi="Constantia" w:cs="Microsoft New Tai Lue"/>
-                <w:color w:val="auto"/>
-                <w:sz w:val="18"/>
-                <w:szCs w:val="18"/>
-              </w:rPr>
-              <w:t xml:space="preserve"> </w:t>
-            </w:r>
-            <w:r>
-              <w:rPr>
-                <w:rFonts w:ascii="Constantia" w:hAnsi="Constantia" w:cs="Microsoft New Tai Lue"/>
-                <w:color w:val="auto"/>
-                <w:sz w:val="18"/>
-                <w:szCs w:val="18"/>
-              </w:rPr>
-              <w:t xml:space="preserve">the </w:t>
-            </w:r>
-            <w:r>
-              <w:rPr>
-                <w:rFonts w:ascii="Constantia" w:hAnsi="Constantia" w:cs="Microsoft New Tai Lue"/>
-                <w:color w:val="auto"/>
-                <w:sz w:val="18"/>
-                <w:szCs w:val="18"/>
-              </w:rPr>
-              <w:t>demo syste</w:t>
-            </w:r>
-            <w:r>
-              <w:rPr>
-                <w:rFonts w:ascii="Constantia" w:hAnsi="Constantia" w:cs="Microsoft New Tai Lue"/>
-                <w:color w:val="auto"/>
-                <w:sz w:val="18"/>
-                <w:szCs w:val="18"/>
-              </w:rPr>
-              <w:t xml:space="preserve">m </w:t>
-            </w:r>
-            <w:r>
-              <w:rPr>
-                <w:rFonts w:ascii="Constantia" w:hAnsi="Constantia" w:cs="Microsoft New Tai Lue"/>
-                <w:color w:val="auto"/>
-                <w:sz w:val="18"/>
-                <w:szCs w:val="18"/>
-              </w:rPr>
-              <w:t>in</w:t>
-            </w:r>
-            <w:r>
-              <w:rPr>
-                <w:rFonts w:ascii="Constantia" w:hAnsi="Constantia" w:cs="Microsoft New Tai Lue"/>
-                <w:color w:val="auto"/>
-                <w:sz w:val="18"/>
-                <w:szCs w:val="18"/>
-              </w:rPr>
-              <w:t xml:space="preserve"> </w:t>
-            </w:r>
-            <w:r>
-              <w:rPr>
-                <w:rFonts w:ascii="Constantia" w:hAnsi="Constantia" w:cs="Microsoft New Tai Lue"/>
-                <w:color w:val="auto"/>
-                <w:sz w:val="18"/>
-                <w:szCs w:val="18"/>
-              </w:rPr>
-              <w:t>exhibitions</w:t>
-            </w:r>
-            <w:r>
-              <w:rPr>
-                <w:rFonts w:ascii="Constantia" w:hAnsi="Constantia" w:cs="Microsoft New Tai Lue"/>
-                <w:color w:val="auto"/>
-                <w:sz w:val="18"/>
-                <w:szCs w:val="18"/>
-              </w:rPr>
-              <w:t xml:space="preserve"> </w:t>
-            </w:r>
-            <w:r>
-              <w:rPr>
-                <w:rFonts w:ascii="Constantia" w:hAnsi="Constantia" w:cs="Microsoft New Tai Lue"/>
-                <w:color w:val="auto"/>
-                <w:sz w:val="18"/>
-                <w:szCs w:val="18"/>
-              </w:rPr>
-              <w:t xml:space="preserve">to educate the users on the architecture, configuration and operation of the software </w:t>
+              <w:t xml:space="preserve">educate the users </w:t>
+            </w:r>
+            <w:r>
+              <w:rPr>
+                <w:rFonts w:ascii="Constantia" w:hAnsi="Constantia" w:cs="Microsoft New Tai Lue"/>
+                <w:color w:val="auto"/>
+                <w:sz w:val="18"/>
+                <w:szCs w:val="18"/>
+              </w:rPr>
+              <w:t xml:space="preserve">its </w:t>
+            </w:r>
+            <w:r>
+              <w:rPr>
+                <w:rFonts w:ascii="Constantia" w:hAnsi="Constantia" w:cs="Microsoft New Tai Lue"/>
+                <w:color w:val="auto"/>
+                <w:sz w:val="18"/>
+                <w:szCs w:val="18"/>
+              </w:rPr>
+              <w:t xml:space="preserve">architecture, configuration and operation of the software </w:t>
             </w:r>
             <w:r>
               <w:rPr>
@@ -2124,7 +2091,32 @@
               <w:tabs>
                 <w:tab w:val="left" w:pos="1165"/>
               </w:tabs>
-              <w:spacing w:line="360" w:lineRule="exact"/>
+              <w:spacing w:line="300" w:lineRule="exact"/>
+              <w:ind w:left="-100"/>
+              <w:jc w:val="right"/>
+              <w:rPr>
+                <w:rFonts w:ascii="Trebuchet MS" w:eastAsia="Tsukushi A Round Gothic" w:hAnsi="Trebuchet MS" w:cs="Arial Hebrew"/>
+                <w:b/>
+                <w:sz w:val="16"/>
+                <w:szCs w:val="13"/>
+              </w:rPr>
+            </w:pPr>
+            <w:r>
+              <w:rPr>
+                <w:rFonts w:ascii="Trebuchet MS" w:eastAsia="Tsukushi A Round Gothic" w:hAnsi="Trebuchet MS" w:cs="Arial Hebrew"/>
+                <w:b/>
+                <w:sz w:val="16"/>
+                <w:szCs w:val="13"/>
+              </w:rPr>
+              <w:t>Tokyo, Japan</w:t>
+            </w:r>
+          </w:p>
+          <w:p>
+            <w:pPr>
+              <w:tabs>
+                <w:tab w:val="left" w:pos="1165"/>
+              </w:tabs>
+              <w:spacing w:line="300" w:lineRule="exact"/>
               <w:ind w:left="-100"/>
               <w:jc w:val="right"/>
               <w:rPr>
@@ -2164,7 +2156,7 @@
               <w:tabs>
                 <w:tab w:val="left" w:pos="1165"/>
               </w:tabs>
-              <w:spacing w:line="360" w:lineRule="exact"/>
+              <w:spacing w:line="300" w:lineRule="exact"/>
               <w:ind w:left="-100"/>
               <w:jc w:val="right"/>
               <w:rPr>
@@ -2191,7 +2183,7 @@
                 <w:ilvl w:val="0"/>
                 <w:numId w:val="2"/>
               </w:numPr>
-              <w:spacing w:line="320" w:lineRule="exact"/>
+              <w:spacing w:line="300" w:lineRule="exact"/>
               <w:rPr>
                 <w:rFonts w:ascii="Segoe UI Symbol" w:hAnsi="Segoe UI Symbol" w:cs="Microsoft New Tai Lue"/>
                 <w:i/>
@@ -2238,7 +2230,7 @@
                 <w:sz w:val="16"/>
                 <w:szCs w:val="20"/>
               </w:rPr>
-              <w:t>Memory Research Center, Toshiba Memory Corporation @ Japan</w:t>
+              <w:t>Memory Research Center, Toshiba Memory Corporation</w:t>
             </w:r>
           </w:p>
           <w:p>
@@ -2248,7 +2240,7 @@
                 <w:ilvl w:val="1"/>
                 <w:numId w:val="2"/>
               </w:numPr>
-              <w:spacing w:line="320" w:lineRule="exact"/>
+              <w:spacing w:line="300" w:lineRule="exact"/>
               <w:jc w:val="both"/>
               <w:rPr>
                 <w:rFonts w:ascii="Constantia" w:hAnsi="Constantia" w:cs="Microsoft New Tai Lue"/>
@@ -2346,7 +2338,7 @@
                 <w:ilvl w:val="2"/>
                 <w:numId w:val="2"/>
               </w:numPr>
-              <w:spacing w:line="320" w:lineRule="exact"/>
+              <w:spacing w:line="300" w:lineRule="exact"/>
               <w:jc w:val="both"/>
               <w:rPr>
                 <w:rFonts w:ascii="Constantia" w:hAnsi="Constantia" w:cs="Microsoft New Tai Lue"/>
@@ -2362,7 +2354,34 @@
                 <w:sz w:val="18"/>
                 <w:szCs w:val="18"/>
               </w:rPr>
-              <w:t>Build benchmark toolkit</w:t>
+              <w:t>Built</w:t>
+            </w:r>
+            <w:r>
+              <w:rPr>
+                <w:rFonts w:ascii="Constantia" w:hAnsi="Constantia" w:cs="Microsoft New Tai Lue"/>
+                <w:color w:val="auto"/>
+                <w:sz w:val="18"/>
+                <w:szCs w:val="18"/>
+              </w:rPr>
+              <w:t xml:space="preserve"> </w:t>
+            </w:r>
+            <w:r>
+              <w:rPr>
+                <w:rFonts w:ascii="Constantia" w:hAnsi="Constantia" w:cs="Microsoft New Tai Lue"/>
+                <w:color w:val="auto"/>
+                <w:sz w:val="18"/>
+                <w:szCs w:val="18"/>
+              </w:rPr>
+              <w:t xml:space="preserve">a </w:t>
+            </w:r>
+            <w:r>
+              <w:rPr>
+                <w:rFonts w:ascii="Constantia" w:hAnsi="Constantia" w:cs="Microsoft New Tai Lue"/>
+                <w:color w:val="auto"/>
+                <w:sz w:val="18"/>
+                <w:szCs w:val="18"/>
+              </w:rPr>
+              <w:t>benchmark toolkit</w:t>
             </w:r>
             <w:r>
               <w:rPr>
@@ -2380,25 +2399,52 @@
                 <w:sz w:val="18"/>
                 <w:szCs w:val="18"/>
               </w:rPr>
-              <w:t xml:space="preserve"> Library;</w:t>
-            </w:r>
-            <w:r>
-              <w:rPr>
-                <w:rFonts w:ascii="Constantia" w:hAnsi="Constantia" w:cs="Microsoft New Tai Lue"/>
-                <w:color w:val="auto"/>
-                <w:sz w:val="18"/>
-                <w:szCs w:val="18"/>
-              </w:rPr>
-              <w:t xml:space="preserve"> b</w:t>
-            </w:r>
-            <w:r>
-              <w:rPr>
-                <w:rFonts w:ascii="Constantia" w:hAnsi="Constantia" w:cs="Microsoft New Tai Lue"/>
-                <w:color w:val="auto"/>
-                <w:sz w:val="18"/>
-                <w:szCs w:val="18"/>
-              </w:rPr>
-              <w:t xml:space="preserve">enchmark the </w:t>
+              <w:t xml:space="preserve"> Library</w:t>
+            </w:r>
+            <w:r>
+              <w:rPr>
+                <w:rFonts w:ascii="Constantia" w:hAnsi="Constantia" w:cs="Microsoft New Tai Lue"/>
+                <w:color w:val="auto"/>
+                <w:sz w:val="18"/>
+                <w:szCs w:val="18"/>
+              </w:rPr>
+              <w:t xml:space="preserve"> (C </w:t>
+            </w:r>
+            <w:r>
+              <w:rPr>
+                <w:rFonts w:ascii="Constantia" w:hAnsi="Constantia" w:cs="Microsoft New Tai Lue"/>
+                <w:color w:val="auto"/>
+                <w:sz w:val="18"/>
+                <w:szCs w:val="18"/>
+              </w:rPr>
+              <w:t>language); b</w:t>
+            </w:r>
+            <w:r>
+              <w:rPr>
+                <w:rFonts w:ascii="Constantia" w:hAnsi="Constantia" w:cs="Microsoft New Tai Lue"/>
+                <w:color w:val="auto"/>
+                <w:sz w:val="18"/>
+                <w:szCs w:val="18"/>
+              </w:rPr>
+              <w:t>enchmark</w:t>
+            </w:r>
+            <w:r>
+              <w:rPr>
+                <w:rFonts w:ascii="Constantia" w:hAnsi="Constantia" w:cs="Microsoft New Tai Lue"/>
+                <w:color w:val="auto"/>
+                <w:sz w:val="18"/>
+                <w:szCs w:val="18"/>
+              </w:rPr>
+              <w:t>ed</w:t>
+            </w:r>
+            <w:r>
+              <w:rPr>
+                <w:rFonts w:ascii="Constantia" w:hAnsi="Constantia" w:cs="Microsoft New Tai Lue"/>
+                <w:color w:val="auto"/>
+                <w:sz w:val="18"/>
+                <w:szCs w:val="18"/>
+              </w:rPr>
+              <w:t xml:space="preserve"> the </w:t>
             </w:r>
             <w:r>
               <w:rPr>
@@ -2434,16 +2480,34 @@
                 <w:sz w:val="18"/>
                 <w:szCs w:val="18"/>
               </w:rPr>
-              <w:t>RDBMS</w:t>
-            </w:r>
-            <w:r>
-              <w:rPr>
-                <w:rFonts w:ascii="Constantia" w:hAnsi="Constantia" w:cs="Microsoft New Tai Lue"/>
-                <w:color w:val="auto"/>
-                <w:sz w:val="18"/>
-                <w:szCs w:val="18"/>
-              </w:rPr>
-              <w:t xml:space="preserve">, NoSQL database, and </w:t>
+              <w:t>SQLite</w:t>
+            </w:r>
+            <w:r>
+              <w:rPr>
+                <w:rFonts w:ascii="Constantia" w:hAnsi="Constantia" w:cs="Microsoft New Tai Lue"/>
+                <w:color w:val="auto"/>
+                <w:sz w:val="18"/>
+                <w:szCs w:val="18"/>
+              </w:rPr>
+              <w:t xml:space="preserve">, </w:t>
+            </w:r>
+            <w:r>
+              <w:rPr>
+                <w:rFonts w:ascii="Constantia" w:hAnsi="Constantia" w:cs="Microsoft New Tai Lue"/>
+                <w:color w:val="auto"/>
+                <w:sz w:val="18"/>
+                <w:szCs w:val="18"/>
+              </w:rPr>
+              <w:t>MySQL, MongoDB</w:t>
+            </w:r>
+            <w:r>
+              <w:rPr>
+                <w:rFonts w:ascii="Constantia" w:hAnsi="Constantia" w:cs="Microsoft New Tai Lue"/>
+                <w:color w:val="auto"/>
+                <w:sz w:val="18"/>
+                <w:szCs w:val="18"/>
+              </w:rPr>
+              <w:t xml:space="preserve">, and </w:t>
             </w:r>
             <w:r>
               <w:rPr>
@@ -2461,7 +2525,25 @@
                 <w:sz w:val="18"/>
                 <w:szCs w:val="18"/>
               </w:rPr>
-              <w:t>proprietary toolkit, with different memory access paths</w:t>
+              <w:t xml:space="preserve">proprietary toolkit, with different </w:t>
+            </w:r>
+            <w:r>
+              <w:rPr>
+                <w:rFonts w:ascii="Constantia" w:hAnsi="Constantia" w:cs="Microsoft New Tai Lue"/>
+                <w:color w:val="auto"/>
+                <w:sz w:val="18"/>
+                <w:szCs w:val="18"/>
+              </w:rPr>
+              <w:t>IO</w:t>
+            </w:r>
+            <w:r>
+              <w:rPr>
+                <w:rFonts w:ascii="Constantia" w:hAnsi="Constantia" w:cs="Microsoft New Tai Lue"/>
+                <w:color w:val="auto"/>
+                <w:sz w:val="18"/>
+                <w:szCs w:val="18"/>
+              </w:rPr>
+              <w:t xml:space="preserve"> access paths</w:t>
             </w:r>
             <w:r>
               <w:rPr>
@@ -2480,7 +2562,7 @@
                 <w:ilvl w:val="1"/>
                 <w:numId w:val="2"/>
               </w:numPr>
-              <w:spacing w:line="320" w:lineRule="exact"/>
+              <w:spacing w:line="300" w:lineRule="exact"/>
               <w:jc w:val="both"/>
               <w:rPr>
                 <w:rFonts w:ascii="Constantia" w:hAnsi="Constantia" w:cs="Microsoft New Tai Lue"/>
@@ -2587,7 +2669,7 @@
                 <w:ilvl w:val="2"/>
                 <w:numId w:val="2"/>
               </w:numPr>
-              <w:spacing w:line="320" w:lineRule="exact"/>
+              <w:spacing w:line="300" w:lineRule="exact"/>
               <w:jc w:val="both"/>
               <w:rPr>
                 <w:rFonts w:ascii="Constantia" w:hAnsi="Constantia" w:cs="Microsoft New Tai Lue"/>
@@ -2603,7 +2685,34 @@
                 <w:sz w:val="18"/>
                 <w:szCs w:val="18"/>
               </w:rPr>
-              <w:t>Design and implement</w:t>
+              <w:t>Design</w:t>
+            </w:r>
+            <w:r>
+              <w:rPr>
+                <w:rFonts w:ascii="Constantia" w:hAnsi="Constantia" w:cs="Microsoft New Tai Lue"/>
+                <w:color w:val="auto"/>
+                <w:sz w:val="18"/>
+                <w:szCs w:val="18"/>
+              </w:rPr>
+              <w:t>ed</w:t>
+            </w:r>
+            <w:r>
+              <w:rPr>
+                <w:rFonts w:ascii="Constantia" w:hAnsi="Constantia" w:cs="Microsoft New Tai Lue"/>
+                <w:color w:val="auto"/>
+                <w:sz w:val="18"/>
+                <w:szCs w:val="18"/>
+              </w:rPr>
+              <w:t xml:space="preserve"> and implement</w:t>
+            </w:r>
+            <w:r>
+              <w:rPr>
+                <w:rFonts w:ascii="Constantia" w:hAnsi="Constantia" w:cs="Microsoft New Tai Lue"/>
+                <w:color w:val="auto"/>
+                <w:sz w:val="18"/>
+                <w:szCs w:val="18"/>
+              </w:rPr>
+              <w:t>ed</w:t>
             </w:r>
             <w:r>
               <w:rPr>
@@ -2675,7 +2784,25 @@
                 <w:sz w:val="18"/>
                 <w:szCs w:val="18"/>
               </w:rPr>
-              <w:t xml:space="preserve">single board computer </w:t>
+              <w:t>single board computer</w:t>
+            </w:r>
+            <w:r>
+              <w:rPr>
+                <w:rFonts w:ascii="Constantia" w:hAnsi="Constantia" w:cs="Microsoft New Tai Lue"/>
+                <w:color w:val="auto"/>
+                <w:sz w:val="18"/>
+                <w:szCs w:val="18"/>
+              </w:rPr>
+              <w:t xml:space="preserve"> (Ruby)</w:t>
+            </w:r>
+            <w:r>
+              <w:rPr>
+                <w:rFonts w:ascii="Constantia" w:hAnsi="Constantia" w:cs="Microsoft New Tai Lue"/>
+                <w:color w:val="auto"/>
+                <w:sz w:val="18"/>
+                <w:szCs w:val="18"/>
+              </w:rPr>
+              <w:t xml:space="preserve"> </w:t>
             </w:r>
             <w:r>
               <w:rPr>
@@ -2702,16 +2829,70 @@
                 <w:sz w:val="18"/>
                 <w:szCs w:val="18"/>
               </w:rPr>
-              <w:t>Android</w:t>
-            </w:r>
-            <w:r>
-              <w:rPr>
-                <w:rFonts w:ascii="Constantia" w:hAnsi="Constantia" w:cs="Microsoft New Tai Lue"/>
-                <w:color w:val="auto"/>
-                <w:sz w:val="18"/>
-                <w:szCs w:val="18"/>
-              </w:rPr>
-              <w:t xml:space="preserve"> phone.</w:t>
+              <w:t>smart</w:t>
+            </w:r>
+            <w:r>
+              <w:rPr>
+                <w:rFonts w:ascii="Constantia" w:hAnsi="Constantia" w:cs="Microsoft New Tai Lue"/>
+                <w:color w:val="auto"/>
+                <w:sz w:val="18"/>
+                <w:szCs w:val="18"/>
+              </w:rPr>
+              <w:t xml:space="preserve"> phone</w:t>
+            </w:r>
+            <w:r>
+              <w:rPr>
+                <w:rFonts w:ascii="Constantia" w:hAnsi="Constantia" w:cs="Microsoft New Tai Lue"/>
+                <w:color w:val="auto"/>
+                <w:sz w:val="18"/>
+                <w:szCs w:val="18"/>
+              </w:rPr>
+              <w:t xml:space="preserve"> (Android)</w:t>
+            </w:r>
+            <w:r>
+              <w:rPr>
+                <w:rFonts w:ascii="Constantia" w:hAnsi="Constantia" w:cs="Microsoft New Tai Lue"/>
+                <w:color w:val="auto"/>
+                <w:sz w:val="18"/>
+                <w:szCs w:val="18"/>
+              </w:rPr>
+              <w:t>; c</w:t>
+            </w:r>
+            <w:r>
+              <w:rPr>
+                <w:rFonts w:ascii="Constantia" w:hAnsi="Constantia" w:cs="Microsoft New Tai Lue"/>
+                <w:color w:val="auto"/>
+                <w:sz w:val="18"/>
+                <w:szCs w:val="18"/>
+              </w:rPr>
+              <w:t xml:space="preserve">onducted </w:t>
+            </w:r>
+            <w:r>
+              <w:rPr>
+                <w:rFonts w:ascii="Constantia" w:hAnsi="Constantia" w:cs="Microsoft New Tai Lue"/>
+                <w:color w:val="auto"/>
+                <w:sz w:val="18"/>
+                <w:szCs w:val="18"/>
+              </w:rPr>
+              <w:t>experiments</w:t>
+            </w:r>
+            <w:r>
+              <w:rPr>
+                <w:rFonts w:ascii="Constantia" w:hAnsi="Constantia" w:cs="Microsoft New Tai Lue"/>
+                <w:color w:val="auto"/>
+                <w:sz w:val="18"/>
+                <w:szCs w:val="18"/>
+              </w:rPr>
+              <w:t xml:space="preserve"> in a 100-node large-sca</w:t>
+            </w:r>
+            <w:r>
+              <w:rPr>
+                <w:rFonts w:ascii="Constantia" w:hAnsi="Constantia" w:cs="Microsoft New Tai Lue"/>
+                <w:color w:val="auto"/>
+                <w:sz w:val="18"/>
+                <w:szCs w:val="18"/>
+              </w:rPr>
+              <w:t xml:space="preserve">le testbed. </w:t>
             </w:r>
           </w:p>
           <w:p>
@@ -2721,7 +2902,7 @@
                 <w:ilvl w:val="2"/>
                 <w:numId w:val="2"/>
               </w:numPr>
-              <w:spacing w:line="320" w:lineRule="exact"/>
+              <w:spacing w:line="300" w:lineRule="exact"/>
               <w:jc w:val="both"/>
               <w:rPr>
                 <w:rFonts w:ascii="Constantia" w:hAnsi="Constantia" w:cs="Microsoft New Tai Lue"/>
@@ -2737,7 +2918,61 @@
                 <w:sz w:val="18"/>
                 <w:szCs w:val="18"/>
               </w:rPr>
-              <w:t xml:space="preserve">Identify and pitch to strategic partners for joint R&amp;D and scope out </w:t>
+              <w:t>Identified</w:t>
+            </w:r>
+            <w:r>
+              <w:rPr>
+                <w:rFonts w:ascii="Constantia" w:hAnsi="Constantia" w:cs="Microsoft New Tai Lue"/>
+                <w:color w:val="auto"/>
+                <w:sz w:val="18"/>
+                <w:szCs w:val="18"/>
+              </w:rPr>
+              <w:t xml:space="preserve"> and pitch</w:t>
+            </w:r>
+            <w:r>
+              <w:rPr>
+                <w:rFonts w:ascii="Constantia" w:hAnsi="Constantia" w:cs="Microsoft New Tai Lue"/>
+                <w:color w:val="auto"/>
+                <w:sz w:val="18"/>
+                <w:szCs w:val="18"/>
+              </w:rPr>
+              <w:t>ed</w:t>
+            </w:r>
+            <w:r>
+              <w:rPr>
+                <w:rFonts w:ascii="Constantia" w:hAnsi="Constantia" w:cs="Microsoft New Tai Lue"/>
+                <w:color w:val="auto"/>
+                <w:sz w:val="18"/>
+                <w:szCs w:val="18"/>
+              </w:rPr>
+              <w:t xml:space="preserve"> to strat</w:t>
+            </w:r>
+            <w:r>
+              <w:rPr>
+                <w:rFonts w:ascii="Constantia" w:hAnsi="Constantia" w:cs="Microsoft New Tai Lue"/>
+                <w:color w:val="auto"/>
+                <w:sz w:val="18"/>
+                <w:szCs w:val="18"/>
+              </w:rPr>
+              <w:t xml:space="preserve">egic partners for joint R&amp;D to </w:t>
+            </w:r>
+            <w:r>
+              <w:rPr>
+                <w:rFonts w:ascii="Constantia" w:hAnsi="Constantia" w:cs="Microsoft New Tai Lue"/>
+                <w:color w:val="auto"/>
+                <w:sz w:val="18"/>
+                <w:szCs w:val="18"/>
+              </w:rPr>
+              <w:t xml:space="preserve">scope out </w:t>
+            </w:r>
+            <w:r>
+              <w:rPr>
+                <w:rFonts w:ascii="Constantia" w:hAnsi="Constantia" w:cs="Microsoft New Tai Lue"/>
+                <w:color w:val="auto"/>
+                <w:sz w:val="18"/>
+                <w:szCs w:val="18"/>
+              </w:rPr>
+              <w:t xml:space="preserve">the </w:t>
             </w:r>
             <w:r>
               <w:rPr>
@@ -2765,7 +3000,7 @@
                 <w:ilvl w:val="2"/>
                 <w:numId w:val="2"/>
               </w:numPr>
-              <w:spacing w:line="320" w:lineRule="exact"/>
+              <w:spacing w:line="300" w:lineRule="exact"/>
               <w:jc w:val="both"/>
               <w:rPr>
                 <w:rFonts w:ascii="Constantia" w:hAnsi="Constantia" w:cs="Microsoft New Tai Lue"/>
@@ -2791,25 +3026,70 @@
                 <w:sz w:val="18"/>
                 <w:szCs w:val="18"/>
               </w:rPr>
-              <w:t xml:space="preserve"> pattern</w:t>
-            </w:r>
-            <w:r>
-              <w:rPr>
-                <w:rFonts w:ascii="Constantia" w:hAnsi="Constantia" w:cs="Microsoft New Tai Lue"/>
-                <w:color w:val="auto"/>
-                <w:sz w:val="18"/>
-                <w:szCs w:val="18"/>
-              </w:rPr>
-              <w:t>s</w:t>
-            </w:r>
-            <w:r>
-              <w:rPr>
-                <w:rFonts w:ascii="Constantia" w:hAnsi="Constantia" w:cs="Microsoft New Tai Lue"/>
-                <w:color w:val="auto"/>
-                <w:sz w:val="18"/>
-                <w:szCs w:val="18"/>
-              </w:rPr>
-              <w:t xml:space="preserve"> and academic </w:t>
+              <w:t xml:space="preserve">ed </w:t>
+            </w:r>
+            <w:r>
+              <w:rPr>
+                <w:rFonts w:ascii="Constantia" w:hAnsi="Constantia" w:cs="Microsoft New Tai Lue"/>
+                <w:color w:val="auto"/>
+                <w:sz w:val="18"/>
+                <w:szCs w:val="18"/>
+              </w:rPr>
+              <w:t xml:space="preserve">4 </w:t>
+            </w:r>
+            <w:r>
+              <w:rPr>
+                <w:rFonts w:ascii="Constantia" w:hAnsi="Constantia" w:cs="Microsoft New Tai Lue"/>
+                <w:color w:val="auto"/>
+                <w:sz w:val="18"/>
+                <w:szCs w:val="18"/>
+              </w:rPr>
+              <w:t>patents</w:t>
+            </w:r>
+            <w:r>
+              <w:rPr>
+                <w:rFonts w:ascii="Constantia" w:hAnsi="Constantia" w:cs="Microsoft New Tai Lue"/>
+                <w:color w:val="auto"/>
+                <w:sz w:val="18"/>
+                <w:szCs w:val="18"/>
+              </w:rPr>
+              <w:t xml:space="preserve"> (pending)</w:t>
+            </w:r>
+            <w:r>
+              <w:rPr>
+                <w:rFonts w:ascii="Constantia" w:hAnsi="Constantia" w:cs="Microsoft New Tai Lue"/>
+                <w:color w:val="auto"/>
+                <w:sz w:val="18"/>
+                <w:szCs w:val="18"/>
+              </w:rPr>
+              <w:t xml:space="preserve"> and </w:t>
+            </w:r>
+            <w:r>
+              <w:rPr>
+                <w:rFonts w:ascii="Constantia" w:hAnsi="Constantia" w:cs="Microsoft New Tai Lue"/>
+                <w:color w:val="auto"/>
+                <w:sz w:val="18"/>
+                <w:szCs w:val="18"/>
+              </w:rPr>
+              <w:t>an</w:t>
+            </w:r>
+            <w:r>
+              <w:rPr>
+                <w:rFonts w:ascii="Constantia" w:hAnsi="Constantia" w:cs="Microsoft New Tai Lue"/>
+                <w:color w:val="auto"/>
+                <w:sz w:val="18"/>
+                <w:szCs w:val="18"/>
+              </w:rPr>
+              <w:t xml:space="preserve"> </w:t>
+            </w:r>
+            <w:r>
+              <w:rPr>
+                <w:rFonts w:ascii="Constantia" w:hAnsi="Constantia" w:cs="Microsoft New Tai Lue"/>
+                <w:color w:val="auto"/>
+                <w:sz w:val="18"/>
+                <w:szCs w:val="18"/>
+              </w:rPr>
+              <w:t xml:space="preserve">academic </w:t>
             </w:r>
             <w:r>
               <w:rPr>
@@ -2827,7 +3107,7 @@
                 <w:sz w:val="18"/>
                 <w:szCs w:val="18"/>
               </w:rPr>
-              <w:t>s.</w:t>
+              <w:t>.</w:t>
             </w:r>
           </w:p>
         </w:tc>
@@ -2840,7 +3120,32 @@
               <w:tabs>
                 <w:tab w:val="left" w:pos="1165"/>
               </w:tabs>
-              <w:spacing w:line="360" w:lineRule="exact"/>
+              <w:spacing w:line="300" w:lineRule="exact"/>
+              <w:ind w:left="-100"/>
+              <w:jc w:val="right"/>
+              <w:rPr>
+                <w:rFonts w:ascii="Trebuchet MS" w:eastAsia="Tsukushi A Round Gothic" w:hAnsi="Trebuchet MS" w:cs="Arial Hebrew"/>
+                <w:b/>
+                <w:sz w:val="16"/>
+                <w:szCs w:val="16"/>
+              </w:rPr>
+            </w:pPr>
+            <w:r>
+              <w:rPr>
+                <w:rFonts w:ascii="Trebuchet MS" w:eastAsia="Tsukushi A Round Gothic" w:hAnsi="Trebuchet MS" w:cs="Arial Hebrew"/>
+                <w:b/>
+                <w:sz w:val="16"/>
+                <w:szCs w:val="16"/>
+              </w:rPr>
+              <w:t>Yokohama, Japan</w:t>
+            </w:r>
+          </w:p>
+          <w:p>
+            <w:pPr>
+              <w:tabs>
+                <w:tab w:val="left" w:pos="1165"/>
+              </w:tabs>
+              <w:spacing w:line="300" w:lineRule="exact"/>
               <w:ind w:left="-100"/>
               <w:jc w:val="right"/>
               <w:rPr>
@@ -2888,7 +3193,7 @@
               <w:tabs>
                 <w:tab w:val="left" w:pos="1165"/>
               </w:tabs>
-              <w:spacing w:line="360" w:lineRule="exact"/>
+              <w:spacing w:line="300" w:lineRule="exact"/>
               <w:ind w:left="-100"/>
               <w:jc w:val="right"/>
               <w:rPr>
@@ -2903,7 +3208,7 @@
               <w:tabs>
                 <w:tab w:val="left" w:pos="1165"/>
               </w:tabs>
-              <w:spacing w:line="360" w:lineRule="exact"/>
+              <w:spacing w:line="300" w:lineRule="exact"/>
               <w:ind w:left="-100"/>
               <w:jc w:val="right"/>
               <w:rPr>
@@ -2927,7 +3232,7 @@
                 <w:ilvl w:val="0"/>
                 <w:numId w:val="2"/>
               </w:numPr>
-              <w:spacing w:line="320" w:lineRule="exact"/>
+              <w:spacing w:line="300" w:lineRule="exact"/>
               <w:rPr>
                 <w:rFonts w:ascii="Segoe UI Symbol" w:hAnsi="Segoe UI Symbol" w:cs="Microsoft New Tai Lue"/>
                 <w:b/>
@@ -3054,17 +3359,7 @@
                 <w:sz w:val="16"/>
                 <w:szCs w:val="20"/>
               </w:rPr>
-              <w:t xml:space="preserve">Computer Inc. </w:t>
-            </w:r>
-            <w:r>
-              <w:rPr>
-                <w:rFonts w:ascii="Segoe UI Symbol" w:eastAsia="AppleGothic" w:hAnsi="Segoe UI Symbol" w:cs="Microsoft New Tai Lue"/>
-                <w:b/>
-                <w:color w:val="auto"/>
-                <w:sz w:val="16"/>
-                <w:szCs w:val="20"/>
-              </w:rPr>
-              <w:t>@ Taiwan</w:t>
+              <w:t>Computer Inc.</w:t>
             </w:r>
           </w:p>
           <w:p>
@@ -3074,7 +3369,7 @@
                 <w:ilvl w:val="1"/>
                 <w:numId w:val="2"/>
               </w:numPr>
-              <w:spacing w:line="320" w:lineRule="exact"/>
+              <w:spacing w:line="300" w:lineRule="exact"/>
               <w:jc w:val="both"/>
               <w:rPr>
                 <w:rFonts w:ascii="Constantia" w:hAnsi="Constantia" w:cs="Microsoft New Tai Lue"/>
@@ -3090,16 +3385,34 @@
                 <w:sz w:val="18"/>
                 <w:szCs w:val="18"/>
               </w:rPr>
-              <w:t xml:space="preserve">Design, implement, test, debug, port features </w:t>
-            </w:r>
-            <w:r>
-              <w:rPr>
-                <w:rFonts w:ascii="Constantia" w:hAnsi="Constantia" w:cs="Microsoft New Tai Lue"/>
-                <w:color w:val="auto"/>
-                <w:sz w:val="18"/>
-                <w:szCs w:val="18"/>
-              </w:rPr>
-              <w:t>for w</w:t>
+              <w:t xml:space="preserve">Designed, implemented, tested, debugged, ported features </w:t>
+            </w:r>
+            <w:r>
+              <w:rPr>
+                <w:rFonts w:ascii="Constantia" w:hAnsi="Constantia" w:cs="Microsoft New Tai Lue"/>
+                <w:color w:val="auto"/>
+                <w:sz w:val="18"/>
+                <w:szCs w:val="18"/>
+              </w:rPr>
+              <w:t xml:space="preserve">for </w:t>
+            </w:r>
+            <w:r>
+              <w:rPr>
+                <w:rFonts w:ascii="Constantia" w:hAnsi="Constantia" w:cs="Microsoft New Tai Lue"/>
+                <w:color w:val="auto"/>
+                <w:sz w:val="18"/>
+                <w:szCs w:val="18"/>
+              </w:rPr>
+              <w:t xml:space="preserve">Android’s </w:t>
+            </w:r>
+            <w:r>
+              <w:rPr>
+                <w:rFonts w:ascii="Constantia" w:hAnsi="Constantia" w:cs="Microsoft New Tai Lue"/>
+                <w:color w:val="auto"/>
+                <w:sz w:val="18"/>
+                <w:szCs w:val="18"/>
+              </w:rPr>
+              <w:t>w</w:t>
             </w:r>
             <w:r>
               <w:rPr>
@@ -3117,7 +3430,122 @@
                 <w:sz w:val="18"/>
                 <w:szCs w:val="18"/>
               </w:rPr>
-              <w:t>ck browser of Android.</w:t>
+              <w:t>ck browser</w:t>
+            </w:r>
+          </w:p>
+          <w:p>
+            <w:pPr>
+              <w:pStyle w:val="Default"/>
+              <w:numPr>
+                <w:ilvl w:val="2"/>
+                <w:numId w:val="2"/>
+              </w:numPr>
+              <w:spacing w:line="300" w:lineRule="exact"/>
+              <w:jc w:val="both"/>
+              <w:rPr>
+                <w:rFonts w:ascii="Constantia" w:hAnsi="Constantia" w:cs="Microsoft New Tai Lue"/>
+                <w:color w:val="auto"/>
+                <w:sz w:val="18"/>
+                <w:szCs w:val="18"/>
+              </w:rPr>
+            </w:pPr>
+            <w:r>
+              <w:rPr>
+                <w:rFonts w:ascii="Constantia" w:hAnsi="Constantia" w:cs="Microsoft New Tai Lue"/>
+                <w:color w:val="auto"/>
+                <w:sz w:val="18"/>
+                <w:szCs w:val="18"/>
+              </w:rPr>
+              <w:t>Implemented the Most</w:t>
+            </w:r>
+            <w:r>
+              <w:rPr>
+                <w:rFonts w:ascii="Constantia" w:hAnsi="Constantia" w:cs="Microsoft New Tai Lue"/>
+                <w:color w:val="auto"/>
+                <w:sz w:val="18"/>
+                <w:szCs w:val="18"/>
+              </w:rPr>
+              <w:t xml:space="preserve"> </w:t>
+            </w:r>
+            <w:r>
+              <w:rPr>
+                <w:rFonts w:ascii="Constantia" w:hAnsi="Constantia" w:cs="Microsoft New Tai Lue"/>
+                <w:color w:val="auto"/>
+                <w:sz w:val="18"/>
+                <w:szCs w:val="18"/>
+              </w:rPr>
+              <w:t>Visited feature and enhanced it’</w:t>
+            </w:r>
+            <w:r>
+              <w:rPr>
+                <w:rFonts w:ascii="Constantia" w:hAnsi="Constantia" w:cs="Microsoft New Tai Lue"/>
+                <w:color w:val="auto"/>
+                <w:sz w:val="18"/>
+                <w:szCs w:val="18"/>
+              </w:rPr>
+              <w:t>s algorithm.</w:t>
+            </w:r>
+          </w:p>
+          <w:p>
+            <w:pPr>
+              <w:pStyle w:val="Default"/>
+              <w:numPr>
+                <w:ilvl w:val="2"/>
+                <w:numId w:val="2"/>
+              </w:numPr>
+              <w:spacing w:line="300" w:lineRule="exact"/>
+              <w:jc w:val="both"/>
+              <w:rPr>
+                <w:rFonts w:ascii="Constantia" w:hAnsi="Constantia" w:cs="Microsoft New Tai Lue"/>
+                <w:color w:val="auto"/>
+                <w:sz w:val="18"/>
+                <w:szCs w:val="18"/>
+              </w:rPr>
+            </w:pPr>
+            <w:r>
+              <w:rPr>
+                <w:rFonts w:ascii="Constantia" w:hAnsi="Constantia" w:cs="Microsoft New Tai Lue"/>
+                <w:color w:val="auto"/>
+                <w:sz w:val="18"/>
+                <w:szCs w:val="18"/>
+              </w:rPr>
+              <w:t xml:space="preserve">Implemented </w:t>
+            </w:r>
+            <w:r>
+              <w:rPr>
+                <w:rFonts w:ascii="Constantia" w:hAnsi="Constantia" w:cs="Microsoft New Tai Lue"/>
+                <w:color w:val="auto"/>
+                <w:sz w:val="18"/>
+                <w:szCs w:val="18"/>
+              </w:rPr>
+              <w:t xml:space="preserve">a </w:t>
+            </w:r>
+            <w:r>
+              <w:rPr>
+                <w:rFonts w:ascii="Constantia" w:hAnsi="Constantia" w:cs="Microsoft New Tai Lue"/>
+                <w:color w:val="auto"/>
+                <w:sz w:val="18"/>
+                <w:szCs w:val="18"/>
+              </w:rPr>
+              <w:t>Chrome ext</w:t>
+            </w:r>
+            <w:r>
+              <w:rPr>
+                <w:rFonts w:ascii="Constantia" w:hAnsi="Constantia" w:cs="Microsoft New Tai Lue"/>
+                <w:color w:val="auto"/>
+                <w:sz w:val="18"/>
+                <w:szCs w:val="18"/>
+              </w:rPr>
+              <w:t>ension to access document</w:t>
+            </w:r>
+            <w:r>
+              <w:rPr>
+                <w:rFonts w:ascii="Constantia" w:hAnsi="Constantia" w:cs="Microsoft New Tai Lue"/>
+                <w:color w:val="auto"/>
+                <w:sz w:val="18"/>
+                <w:szCs w:val="18"/>
+              </w:rPr>
+              <w:t>s in Google Drive for syncing page with browser.</w:t>
             </w:r>
           </w:p>
           <w:p>
@@ -3127,7 +3555,7 @@
                 <w:ilvl w:val="1"/>
                 <w:numId w:val="2"/>
               </w:numPr>
-              <w:spacing w:line="320" w:lineRule="exact"/>
+              <w:spacing w:line="300" w:lineRule="exact"/>
               <w:jc w:val="both"/>
               <w:rPr>
                 <w:rFonts w:ascii="Constantia" w:hAnsi="Constantia" w:cs="Microsoft New Tai Lue"/>
@@ -3143,34 +3571,311 @@
                 <w:sz w:val="18"/>
                 <w:szCs w:val="18"/>
               </w:rPr>
-              <w:t xml:space="preserve">Design, implement, test, debug, port features </w:t>
-            </w:r>
-            <w:r>
-              <w:rPr>
-                <w:rFonts w:ascii="Constantia" w:hAnsi="Constantia" w:cs="Microsoft New Tai Lue"/>
-                <w:color w:val="auto"/>
-                <w:sz w:val="18"/>
-                <w:szCs w:val="18"/>
-              </w:rPr>
-              <w:t>for wireless settings of Android, e.g. Wi-Fi, Bluetooth, Wi-Fi Direct and hotspot tethering for various platforms</w:t>
-            </w:r>
-            <w:r>
-              <w:rPr>
-                <w:rFonts w:ascii="Constantia" w:hAnsi="Constantia" w:cs="Microsoft New Tai Lue"/>
-                <w:color w:val="auto"/>
-                <w:sz w:val="18"/>
-                <w:szCs w:val="18"/>
-              </w:rPr>
-              <w:t xml:space="preserve"> including Qualcomm, MTK, and Intel</w:t>
-            </w:r>
-            <w:r>
-              <w:rPr>
-                <w:rFonts w:ascii="Constantia" w:hAnsi="Constantia" w:cs="Microsoft New Tai Lue"/>
-                <w:color w:val="auto"/>
-                <w:sz w:val="18"/>
-                <w:szCs w:val="18"/>
-              </w:rPr>
-              <w:t xml:space="preserve">. </w:t>
+              <w:t>Design</w:t>
+            </w:r>
+            <w:r>
+              <w:rPr>
+                <w:rFonts w:ascii="Constantia" w:hAnsi="Constantia" w:cs="Microsoft New Tai Lue"/>
+                <w:color w:val="auto"/>
+                <w:sz w:val="18"/>
+                <w:szCs w:val="18"/>
+              </w:rPr>
+              <w:t>ed</w:t>
+            </w:r>
+            <w:r>
+              <w:rPr>
+                <w:rFonts w:ascii="Constantia" w:hAnsi="Constantia" w:cs="Microsoft New Tai Lue"/>
+                <w:color w:val="auto"/>
+                <w:sz w:val="18"/>
+                <w:szCs w:val="18"/>
+              </w:rPr>
+              <w:t>, implement</w:t>
+            </w:r>
+            <w:r>
+              <w:rPr>
+                <w:rFonts w:ascii="Constantia" w:hAnsi="Constantia" w:cs="Microsoft New Tai Lue"/>
+                <w:color w:val="auto"/>
+                <w:sz w:val="18"/>
+                <w:szCs w:val="18"/>
+              </w:rPr>
+              <w:t>ed</w:t>
+            </w:r>
+            <w:r>
+              <w:rPr>
+                <w:rFonts w:ascii="Constantia" w:hAnsi="Constantia" w:cs="Microsoft New Tai Lue"/>
+                <w:color w:val="auto"/>
+                <w:sz w:val="18"/>
+                <w:szCs w:val="18"/>
+              </w:rPr>
+              <w:t>, test</w:t>
+            </w:r>
+            <w:r>
+              <w:rPr>
+                <w:rFonts w:ascii="Constantia" w:hAnsi="Constantia" w:cs="Microsoft New Tai Lue"/>
+                <w:color w:val="auto"/>
+                <w:sz w:val="18"/>
+                <w:szCs w:val="18"/>
+              </w:rPr>
+              <w:t>ed</w:t>
+            </w:r>
+            <w:r>
+              <w:rPr>
+                <w:rFonts w:ascii="Constantia" w:hAnsi="Constantia" w:cs="Microsoft New Tai Lue"/>
+                <w:color w:val="auto"/>
+                <w:sz w:val="18"/>
+                <w:szCs w:val="18"/>
+              </w:rPr>
+              <w:t xml:space="preserve">, </w:t>
+            </w:r>
+            <w:r>
+              <w:rPr>
+                <w:rFonts w:ascii="Constantia" w:hAnsi="Constantia" w:cs="Microsoft New Tai Lue"/>
+                <w:color w:val="auto"/>
+                <w:sz w:val="18"/>
+                <w:szCs w:val="18"/>
+              </w:rPr>
+              <w:t>debugged</w:t>
+            </w:r>
+            <w:r>
+              <w:rPr>
+                <w:rFonts w:ascii="Constantia" w:hAnsi="Constantia" w:cs="Microsoft New Tai Lue"/>
+                <w:color w:val="auto"/>
+                <w:sz w:val="18"/>
+                <w:szCs w:val="18"/>
+              </w:rPr>
+              <w:t>, port</w:t>
+            </w:r>
+            <w:r>
+              <w:rPr>
+                <w:rFonts w:ascii="Constantia" w:hAnsi="Constantia" w:cs="Microsoft New Tai Lue"/>
+                <w:color w:val="auto"/>
+                <w:sz w:val="18"/>
+                <w:szCs w:val="18"/>
+              </w:rPr>
+              <w:t>ed</w:t>
+            </w:r>
+            <w:r>
+              <w:rPr>
+                <w:rFonts w:ascii="Constantia" w:hAnsi="Constantia" w:cs="Microsoft New Tai Lue"/>
+                <w:color w:val="auto"/>
+                <w:sz w:val="18"/>
+                <w:szCs w:val="18"/>
+              </w:rPr>
+              <w:t xml:space="preserve"> features </w:t>
+            </w:r>
+            <w:r>
+              <w:rPr>
+                <w:rFonts w:ascii="Constantia" w:hAnsi="Constantia" w:cs="Microsoft New Tai Lue"/>
+                <w:color w:val="auto"/>
+                <w:sz w:val="18"/>
+                <w:szCs w:val="18"/>
+              </w:rPr>
+              <w:t>fo</w:t>
+            </w:r>
+            <w:r>
+              <w:rPr>
+                <w:rFonts w:ascii="Constantia" w:hAnsi="Constantia" w:cs="Microsoft New Tai Lue"/>
+                <w:color w:val="auto"/>
+                <w:sz w:val="18"/>
+                <w:szCs w:val="18"/>
+              </w:rPr>
+              <w:t>r wireless settings of Android</w:t>
+            </w:r>
+          </w:p>
+          <w:p>
+            <w:pPr>
+              <w:pStyle w:val="Default"/>
+              <w:numPr>
+                <w:ilvl w:val="2"/>
+                <w:numId w:val="2"/>
+              </w:numPr>
+              <w:spacing w:line="300" w:lineRule="exact"/>
+              <w:jc w:val="both"/>
+              <w:rPr>
+                <w:rFonts w:ascii="Constantia" w:hAnsi="Constantia" w:cs="Microsoft New Tai Lue"/>
+                <w:color w:val="auto"/>
+                <w:sz w:val="18"/>
+                <w:szCs w:val="18"/>
+              </w:rPr>
+            </w:pPr>
+            <w:r>
+              <w:rPr>
+                <w:rFonts w:ascii="Constantia" w:hAnsi="Constantia" w:cs="Microsoft New Tai Lue"/>
+                <w:color w:val="auto"/>
+                <w:sz w:val="18"/>
+                <w:szCs w:val="18"/>
+              </w:rPr>
+              <w:t>Took</w:t>
+            </w:r>
+            <w:r>
+              <w:rPr>
+                <w:rFonts w:ascii="Constantia" w:hAnsi="Constantia" w:cs="Microsoft New Tai Lue"/>
+                <w:color w:val="auto"/>
+                <w:sz w:val="18"/>
+                <w:szCs w:val="18"/>
+              </w:rPr>
+              <w:t xml:space="preserve"> the responsibility </w:t>
+            </w:r>
+            <w:r>
+              <w:rPr>
+                <w:rFonts w:ascii="Constantia" w:hAnsi="Constantia" w:cs="Microsoft New Tai Lue"/>
+                <w:color w:val="auto"/>
+                <w:sz w:val="18"/>
+                <w:szCs w:val="18"/>
+              </w:rPr>
+              <w:t>solving</w:t>
+            </w:r>
+            <w:r>
+              <w:rPr>
+                <w:rFonts w:ascii="Constantia" w:hAnsi="Constantia" w:cs="Microsoft New Tai Lue"/>
+                <w:color w:val="auto"/>
+                <w:sz w:val="18"/>
+                <w:szCs w:val="18"/>
+              </w:rPr>
+              <w:t xml:space="preserve"> </w:t>
+            </w:r>
+            <w:r>
+              <w:rPr>
+                <w:rFonts w:ascii="Constantia" w:hAnsi="Constantia" w:cs="Microsoft New Tai Lue"/>
+                <w:color w:val="auto"/>
+                <w:sz w:val="18"/>
+                <w:szCs w:val="18"/>
+              </w:rPr>
+              <w:t>the</w:t>
+            </w:r>
+            <w:r>
+              <w:rPr>
+                <w:rFonts w:ascii="Constantia" w:hAnsi="Constantia" w:cs="Microsoft New Tai Lue"/>
+                <w:color w:val="auto"/>
+                <w:sz w:val="18"/>
+                <w:szCs w:val="18"/>
+              </w:rPr>
+              <w:t xml:space="preserve"> </w:t>
+            </w:r>
+            <w:r>
+              <w:rPr>
+                <w:rFonts w:ascii="Constantia" w:hAnsi="Constantia" w:cs="Microsoft New Tai Lue"/>
+                <w:color w:val="auto"/>
+                <w:sz w:val="18"/>
+                <w:szCs w:val="18"/>
+              </w:rPr>
+              <w:t xml:space="preserve">problems from all </w:t>
+            </w:r>
+            <w:r>
+              <w:rPr>
+                <w:rFonts w:ascii="Constantia" w:hAnsi="Constantia" w:cs="Microsoft New Tai Lue"/>
+                <w:color w:val="auto"/>
+                <w:sz w:val="18"/>
+                <w:szCs w:val="18"/>
+              </w:rPr>
+              <w:t xml:space="preserve">wireless functions including </w:t>
+            </w:r>
+            <w:r>
+              <w:rPr>
+                <w:rFonts w:ascii="Constantia" w:hAnsi="Constantia" w:cs="Microsoft New Tai Lue"/>
+                <w:color w:val="auto"/>
+                <w:sz w:val="18"/>
+                <w:szCs w:val="18"/>
+              </w:rPr>
+              <w:t xml:space="preserve">Wi-Fi, Bluetooth, Wi-Fi Direct and hotspot tethering </w:t>
+            </w:r>
+            <w:r>
+              <w:rPr>
+                <w:rFonts w:ascii="Constantia" w:hAnsi="Constantia" w:cs="Microsoft New Tai Lue"/>
+                <w:color w:val="auto"/>
+                <w:sz w:val="18"/>
+                <w:szCs w:val="18"/>
+              </w:rPr>
+              <w:t>in application layer (</w:t>
+            </w:r>
+            <w:r>
+              <w:rPr>
+                <w:rFonts w:ascii="Constantia" w:hAnsi="Constantia" w:cs="Microsoft New Tai Lue"/>
+                <w:color w:val="auto"/>
+                <w:sz w:val="18"/>
+                <w:szCs w:val="18"/>
+              </w:rPr>
+              <w:t>platforms</w:t>
+            </w:r>
+            <w:r>
+              <w:rPr>
+                <w:rFonts w:ascii="Constantia" w:hAnsi="Constantia" w:cs="Microsoft New Tai Lue"/>
+                <w:color w:val="auto"/>
+                <w:sz w:val="18"/>
+                <w:szCs w:val="18"/>
+              </w:rPr>
+              <w:t>:</w:t>
+            </w:r>
+            <w:r>
+              <w:rPr>
+                <w:rFonts w:ascii="Constantia" w:hAnsi="Constantia" w:cs="Microsoft New Tai Lue"/>
+                <w:color w:val="auto"/>
+                <w:sz w:val="18"/>
+                <w:szCs w:val="18"/>
+              </w:rPr>
+              <w:t xml:space="preserve"> Qualcomm, MTK, </w:t>
+            </w:r>
+            <w:r>
+              <w:rPr>
+                <w:rFonts w:ascii="Constantia" w:hAnsi="Constantia" w:cs="Microsoft New Tai Lue"/>
+                <w:color w:val="auto"/>
+                <w:sz w:val="18"/>
+                <w:szCs w:val="18"/>
+              </w:rPr>
+              <w:t>Intel</w:t>
+            </w:r>
+            <w:r>
+              <w:rPr>
+                <w:rFonts w:ascii="Constantia" w:hAnsi="Constantia" w:cs="Microsoft New Tai Lue"/>
+                <w:color w:val="auto"/>
+                <w:sz w:val="18"/>
+                <w:szCs w:val="18"/>
+              </w:rPr>
+              <w:t xml:space="preserve"> and NVIDIA </w:t>
+            </w:r>
+            <w:r>
+              <w:rPr>
+                <w:rFonts w:ascii="Constantia" w:hAnsi="Constantia" w:cs="Microsoft New Tai Lue"/>
+                <w:color w:val="auto"/>
+                <w:sz w:val="18"/>
+                <w:szCs w:val="18"/>
+              </w:rPr>
+              <w:t xml:space="preserve">). </w:t>
+            </w:r>
+          </w:p>
+          <w:p>
+            <w:pPr>
+              <w:pStyle w:val="Default"/>
+              <w:numPr>
+                <w:ilvl w:val="2"/>
+                <w:numId w:val="2"/>
+              </w:numPr>
+              <w:spacing w:line="300" w:lineRule="exact"/>
+              <w:jc w:val="both"/>
+              <w:rPr>
+                <w:rFonts w:ascii="Constantia" w:hAnsi="Constantia" w:cs="Microsoft New Tai Lue"/>
+                <w:color w:val="auto"/>
+                <w:sz w:val="18"/>
+                <w:szCs w:val="18"/>
+              </w:rPr>
+            </w:pPr>
+            <w:r>
+              <w:rPr>
+                <w:rFonts w:ascii="Constantia" w:hAnsi="Constantia" w:cs="Microsoft New Tai Lue"/>
+                <w:color w:val="auto"/>
+                <w:sz w:val="18"/>
+                <w:szCs w:val="18"/>
+              </w:rPr>
+              <w:t>Implemented a feature to let user block certain APs</w:t>
+            </w:r>
+            <w:r>
+              <w:rPr>
+                <w:rFonts w:ascii="Constantia" w:hAnsi="Constantia" w:cs="Microsoft New Tai Lue"/>
+                <w:color w:val="auto"/>
+                <w:sz w:val="18"/>
+                <w:szCs w:val="18"/>
+              </w:rPr>
+              <w:t xml:space="preserve"> to avoid annoying messages.</w:t>
             </w:r>
           </w:p>
         </w:tc>
@@ -3183,7 +3888,32 @@
               <w:tabs>
                 <w:tab w:val="left" w:pos="1165"/>
               </w:tabs>
-              <w:spacing w:line="360" w:lineRule="exact"/>
+              <w:spacing w:line="300" w:lineRule="exact"/>
+              <w:ind w:left="-100"/>
+              <w:jc w:val="right"/>
+              <w:rPr>
+                <w:rFonts w:ascii="Trebuchet MS" w:eastAsia="Tsukushi A Round Gothic" w:hAnsi="Trebuchet MS" w:cs="Arial Hebrew"/>
+                <w:b/>
+                <w:sz w:val="16"/>
+                <w:szCs w:val="13"/>
+              </w:rPr>
+            </w:pPr>
+            <w:r>
+              <w:rPr>
+                <w:rFonts w:ascii="Trebuchet MS" w:eastAsia="Tsukushi A Round Gothic" w:hAnsi="Trebuchet MS" w:cs="Arial Hebrew"/>
+                <w:b/>
+                <w:sz w:val="16"/>
+                <w:szCs w:val="13"/>
+              </w:rPr>
+              <w:t>Taipei, Taiwan</w:t>
+            </w:r>
+          </w:p>
+          <w:p>
+            <w:pPr>
+              <w:tabs>
+                <w:tab w:val="left" w:pos="1165"/>
+              </w:tabs>
+              <w:spacing w:line="300" w:lineRule="exact"/>
               <w:ind w:left="-100"/>
               <w:jc w:val="right"/>
               <w:rPr>
@@ -3223,7 +3953,7 @@
               <w:tabs>
                 <w:tab w:val="left" w:pos="1165"/>
               </w:tabs>
-              <w:spacing w:line="360" w:lineRule="exact"/>
+              <w:spacing w:line="300" w:lineRule="exact"/>
               <w:ind w:left="-100"/>
               <w:jc w:val="right"/>
               <w:rPr>
@@ -3250,7 +3980,7 @@
                 <w:ilvl w:val="0"/>
                 <w:numId w:val="2"/>
               </w:numPr>
-              <w:spacing w:line="320" w:lineRule="exact"/>
+              <w:spacing w:line="300" w:lineRule="exact"/>
               <w:rPr>
                 <w:rFonts w:ascii="Constantia" w:hAnsi="Constantia" w:cs="Microsoft New Tai Lue"/>
                 <w:b/>
@@ -3338,17 +4068,7 @@
                 <w:szCs w:val="20"/>
                 <w:lang w:eastAsia="ja-JP"/>
               </w:rPr>
-              <w:t xml:space="preserve">University of Tokyo </w:t>
-            </w:r>
-            <w:r>
-              <w:rPr>
-                <w:rFonts w:ascii="Segoe UI Symbol" w:eastAsia="AppleGothic" w:hAnsi="Segoe UI Symbol" w:cs="Microsoft New Tai Lue"/>
-                <w:b/>
-                <w:color w:val="auto"/>
-                <w:sz w:val="16"/>
-                <w:szCs w:val="20"/>
-              </w:rPr>
-              <w:t>@ Japan</w:t>
+              <w:t>University of Tokyo</w:t>
             </w:r>
           </w:p>
           <w:p>
@@ -3358,22 +4078,40 @@
                 <w:ilvl w:val="1"/>
                 <w:numId w:val="2"/>
               </w:numPr>
-              <w:spacing w:line="320" w:lineRule="exact"/>
-              <w:rPr>
-                <w:rFonts w:ascii="Constantia" w:hAnsi="Constantia" w:cs="Microsoft New Tai Lue"/>
-                <w:color w:val="auto"/>
-                <w:sz w:val="18"/>
-                <w:szCs w:val="20"/>
-              </w:rPr>
-            </w:pPr>
-            <w:r>
-              <w:rPr>
-                <w:rFonts w:ascii="Constantia" w:hAnsi="Constantia" w:cs="Microsoft New Tai Lue"/>
-                <w:color w:val="auto"/>
-                <w:sz w:val="18"/>
-                <w:szCs w:val="20"/>
-              </w:rPr>
-              <w:t>Wireless communication protocols for high speed t</w:t>
+              <w:spacing w:line="300" w:lineRule="exact"/>
+              <w:rPr>
+                <w:rFonts w:ascii="Constantia" w:hAnsi="Constantia" w:cs="Microsoft New Tai Lue"/>
+                <w:color w:val="auto"/>
+                <w:sz w:val="18"/>
+                <w:szCs w:val="20"/>
+              </w:rPr>
+            </w:pPr>
+            <w:r>
+              <w:rPr>
+                <w:rFonts w:ascii="Constantia" w:hAnsi="Constantia" w:cs="Microsoft New Tai Lue"/>
+                <w:color w:val="auto"/>
+                <w:sz w:val="18"/>
+                <w:szCs w:val="20"/>
+              </w:rPr>
+              <w:t>Wireless c</w:t>
+            </w:r>
+            <w:r>
+              <w:rPr>
+                <w:rFonts w:ascii="Constantia" w:hAnsi="Constantia" w:cs="Microsoft New Tai Lue"/>
+                <w:color w:val="auto"/>
+                <w:sz w:val="18"/>
+                <w:szCs w:val="20"/>
+              </w:rPr>
+              <w:t>ommunication protocols for high-</w:t>
+            </w:r>
+            <w:r>
+              <w:rPr>
+                <w:rFonts w:ascii="Constantia" w:hAnsi="Constantia" w:cs="Microsoft New Tai Lue"/>
+                <w:color w:val="auto"/>
+                <w:sz w:val="18"/>
+                <w:szCs w:val="20"/>
+              </w:rPr>
+              <w:t>speed t</w:t>
             </w:r>
             <w:r>
               <w:rPr>
@@ -3383,6 +4121,15 @@
                 <w:szCs w:val="20"/>
               </w:rPr>
               <w:t>rains</w:t>
+            </w:r>
+            <w:r>
+              <w:rPr>
+                <w:rFonts w:ascii="Constantia" w:hAnsi="Constantia" w:cs="Microsoft New Tai Lue"/>
+                <w:color w:val="auto"/>
+                <w:sz w:val="18"/>
+                <w:szCs w:val="20"/>
+              </w:rPr>
+              <w:t xml:space="preserve"> (collaborating with Central Japan Railway) </w:t>
             </w:r>
           </w:p>
           <w:p>
@@ -3392,7 +4139,7 @@
                 <w:ilvl w:val="2"/>
                 <w:numId w:val="2"/>
               </w:numPr>
-              <w:spacing w:line="320" w:lineRule="exact"/>
+              <w:spacing w:line="300" w:lineRule="exact"/>
               <w:jc w:val="both"/>
               <w:rPr>
                 <w:rFonts w:ascii="Constantia" w:hAnsi="Constantia" w:cs="Microsoft New Tai Lue"/>
@@ -3408,79 +4155,7 @@
                 <w:sz w:val="18"/>
                 <w:szCs w:val="20"/>
               </w:rPr>
-              <w:t>Targeting to construct</w:t>
-            </w:r>
-            <w:r>
-              <w:rPr>
-                <w:rFonts w:ascii="Constantia" w:hAnsi="Constantia" w:cs="Microsoft New Tai Lue"/>
-                <w:color w:val="auto"/>
-                <w:sz w:val="18"/>
-                <w:szCs w:val="20"/>
-              </w:rPr>
-              <w:t xml:space="preserve"> a wireless communicat</w:t>
-            </w:r>
-            <w:r>
-              <w:rPr>
-                <w:rFonts w:ascii="Constantia" w:hAnsi="Constantia" w:cs="Microsoft New Tai Lue"/>
-                <w:color w:val="auto"/>
-                <w:sz w:val="18"/>
-                <w:szCs w:val="20"/>
-              </w:rPr>
-              <w:t>ion system for bullet-train (</w:t>
-            </w:r>
-            <w:r>
-              <w:rPr>
-                <w:rFonts w:ascii="Constantia" w:hAnsi="Constantia" w:cs="Microsoft New Tai Lue"/>
-                <w:color w:val="auto"/>
-                <w:sz w:val="18"/>
-                <w:szCs w:val="20"/>
-              </w:rPr>
-              <w:t>Shinkansen</w:t>
-            </w:r>
-            <w:r>
-              <w:rPr>
-                <w:rFonts w:ascii="Constantia" w:hAnsi="Constantia" w:cs="Microsoft New Tai Lue"/>
-                <w:color w:val="auto"/>
-                <w:sz w:val="18"/>
-                <w:szCs w:val="20"/>
-              </w:rPr>
-              <w:t xml:space="preserve">) </w:t>
-            </w:r>
-            <w:r>
-              <w:rPr>
-                <w:rFonts w:ascii="Constantia" w:hAnsi="Constantia" w:cs="Microsoft New Tai Lue"/>
-                <w:color w:val="auto"/>
-                <w:sz w:val="18"/>
-                <w:szCs w:val="20"/>
-              </w:rPr>
-              <w:t>collaborating with</w:t>
-            </w:r>
-            <w:r>
-              <w:rPr>
-                <w:rFonts w:ascii="Constantia" w:hAnsi="Constantia" w:cs="Microsoft New Tai Lue"/>
-                <w:color w:val="auto"/>
-                <w:sz w:val="18"/>
-                <w:szCs w:val="20"/>
-              </w:rPr>
-              <w:t xml:space="preserve"> Central Japan Railway Company, </w:t>
-            </w:r>
-            <w:r>
-              <w:rPr>
-                <w:rFonts w:ascii="Constantia" w:hAnsi="Constantia" w:cs="Microsoft New Tai Lue"/>
-                <w:color w:val="auto"/>
-                <w:sz w:val="18"/>
-                <w:szCs w:val="18"/>
-              </w:rPr>
-              <w:t xml:space="preserve">I </w:t>
-            </w:r>
-            <w:r>
-              <w:rPr>
-                <w:rFonts w:ascii="Constantia" w:hAnsi="Constantia" w:cs="Microsoft New Tai Lue"/>
-                <w:color w:val="auto"/>
-                <w:sz w:val="18"/>
-                <w:szCs w:val="20"/>
-              </w:rPr>
-              <w:t>c</w:t>
+              <w:t>C</w:t>
             </w:r>
             <w:r>
               <w:rPr>
@@ -3507,7 +4182,43 @@
                 <w:sz w:val="18"/>
                 <w:szCs w:val="20"/>
               </w:rPr>
-              <w:t xml:space="preserve"> behavior analysis of TCP/UDP traffics, designed and implemented the emulator for the high-speed </w:t>
+              <w:t xml:space="preserve"> behavior analysis of TCP/UDP traffics, designed and implemented </w:t>
+            </w:r>
+            <w:r>
+              <w:rPr>
+                <w:rFonts w:ascii="Constantia" w:hAnsi="Constantia" w:cs="Microsoft New Tai Lue"/>
+                <w:color w:val="auto"/>
+                <w:sz w:val="18"/>
+                <w:szCs w:val="20"/>
+              </w:rPr>
+              <w:t>an</w:t>
+            </w:r>
+            <w:r>
+              <w:rPr>
+                <w:rFonts w:ascii="Constantia" w:hAnsi="Constantia" w:cs="Microsoft New Tai Lue"/>
+                <w:color w:val="auto"/>
+                <w:sz w:val="18"/>
+                <w:szCs w:val="20"/>
+              </w:rPr>
+              <w:t xml:space="preserve"> emulator for </w:t>
+            </w:r>
+            <w:r>
+              <w:rPr>
+                <w:rFonts w:ascii="Constantia" w:hAnsi="Constantia" w:cs="Microsoft New Tai Lue"/>
+                <w:color w:val="auto"/>
+                <w:sz w:val="18"/>
+                <w:szCs w:val="20"/>
+              </w:rPr>
+              <w:t>reproducing a similar</w:t>
+            </w:r>
+            <w:r>
+              <w:rPr>
+                <w:rFonts w:ascii="Constantia" w:hAnsi="Constantia" w:cs="Microsoft New Tai Lue"/>
+                <w:color w:val="auto"/>
+                <w:sz w:val="18"/>
+                <w:szCs w:val="20"/>
+              </w:rPr>
+              <w:t xml:space="preserve"> high-speed </w:t>
             </w:r>
             <w:r>
               <w:rPr>
@@ -3517,6 +4228,33 @@
                 <w:szCs w:val="20"/>
               </w:rPr>
               <w:t>environment.</w:t>
+            </w:r>
+            <w:r>
+              <w:rPr>
+                <w:rFonts w:ascii="Constantia" w:hAnsi="Constantia" w:cs="Microsoft New Tai Lue"/>
+                <w:color w:val="auto"/>
+                <w:sz w:val="18"/>
+                <w:szCs w:val="20"/>
+              </w:rPr>
+              <w:t xml:space="preserve"> Published 1 </w:t>
+            </w:r>
+            <w:r>
+              <w:rPr>
+                <w:rFonts w:ascii="Constantia" w:hAnsi="Constantia" w:cs="Microsoft New Tai Lue"/>
+                <w:color w:val="auto"/>
+                <w:sz w:val="18"/>
+                <w:szCs w:val="20"/>
+              </w:rPr>
+              <w:t xml:space="preserve">academic </w:t>
+            </w:r>
+            <w:r>
+              <w:rPr>
+                <w:rFonts w:ascii="Constantia" w:hAnsi="Constantia" w:cs="Microsoft New Tai Lue"/>
+                <w:color w:val="auto"/>
+                <w:sz w:val="18"/>
+                <w:szCs w:val="20"/>
+              </w:rPr>
+              <w:t xml:space="preserve">paper. </w:t>
             </w:r>
           </w:p>
         </w:tc>
@@ -3529,7 +4267,31 @@
               <w:tabs>
                 <w:tab w:val="left" w:pos="1165"/>
               </w:tabs>
-              <w:spacing w:line="360" w:lineRule="exact"/>
+              <w:spacing w:line="300" w:lineRule="exact"/>
+              <w:jc w:val="right"/>
+              <w:rPr>
+                <w:rFonts w:ascii="Trebuchet MS" w:eastAsia="Tsukushi A Round Gothic" w:hAnsi="Trebuchet MS" w:cs="Arial Hebrew"/>
+                <w:b/>
+                <w:sz w:val="16"/>
+                <w:szCs w:val="13"/>
+              </w:rPr>
+            </w:pPr>
+            <w:r>
+              <w:rPr>
+                <w:rFonts w:ascii="Trebuchet MS" w:eastAsia="Tsukushi A Round Gothic" w:hAnsi="Trebuchet MS" w:cs="Arial Hebrew"/>
+                <w:b/>
+                <w:sz w:val="16"/>
+                <w:szCs w:val="13"/>
+              </w:rPr>
+              <w:t>Tokyo, Japan</w:t>
+            </w:r>
+          </w:p>
+          <w:p>
+            <w:pPr>
+              <w:tabs>
+                <w:tab w:val="left" w:pos="1165"/>
+              </w:tabs>
+              <w:spacing w:line="300" w:lineRule="exact"/>
               <w:jc w:val="right"/>
               <w:rPr>
                 <w:rFonts w:ascii="Trebuchet MS" w:eastAsia="Tsukushi A Round Gothic" w:hAnsi="Trebuchet MS" w:cs="Arial Hebrew"/>
@@ -3568,7 +4330,7 @@
               <w:tabs>
                 <w:tab w:val="left" w:pos="1165"/>
               </w:tabs>
-              <w:spacing w:line="360" w:lineRule="exact"/>
+              <w:spacing w:line="300" w:lineRule="exact"/>
               <w:jc w:val="right"/>
               <w:rPr>
                 <w:rFonts w:ascii="Trebuchet MS" w:eastAsia="Tsukushi A Round Gothic" w:hAnsi="Trebuchet MS" w:cs="Arial Hebrew"/>
@@ -3594,7 +4356,7 @@
                 <w:ilvl w:val="0"/>
                 <w:numId w:val="2"/>
               </w:numPr>
-              <w:spacing w:line="320" w:lineRule="exact"/>
+              <w:spacing w:line="300" w:lineRule="exact"/>
               <w:rPr>
                 <w:rFonts w:ascii="Constantia" w:hAnsi="Constantia" w:cs="Microsoft New Tai Lue"/>
                 <w:b/>
@@ -3668,16 +4430,6 @@
                 <w:szCs w:val="20"/>
               </w:rPr>
               <w:t xml:space="preserve">National Taiwan University </w:t>
-            </w:r>
-            <w:r>
-              <w:rPr>
-                <w:rFonts w:ascii="Segoe UI Symbol" w:eastAsia="AppleGothic" w:hAnsi="Segoe UI Symbol" w:cs="Microsoft New Tai Lue"/>
-                <w:b/>
-                <w:color w:val="auto"/>
-                <w:sz w:val="16"/>
-                <w:szCs w:val="20"/>
-              </w:rPr>
-              <w:t>@ Taiwan</w:t>
             </w:r>
           </w:p>
           <w:p>
@@ -3687,7 +4439,7 @@
                 <w:ilvl w:val="1"/>
                 <w:numId w:val="2"/>
               </w:numPr>
-              <w:spacing w:line="320" w:lineRule="exact"/>
+              <w:spacing w:line="300" w:lineRule="exact"/>
               <w:jc w:val="both"/>
               <w:rPr>
                 <w:rFonts w:ascii="Constantia" w:hAnsi="Constantia" w:cs="Microsoft New Tai Lue"/>
@@ -3737,7 +4489,7 @@
                 <w:ilvl w:val="2"/>
                 <w:numId w:val="2"/>
               </w:numPr>
-              <w:spacing w:line="320" w:lineRule="exact"/>
+              <w:spacing w:line="300" w:lineRule="exact"/>
               <w:jc w:val="both"/>
               <w:rPr>
                 <w:rFonts w:ascii="Constantia" w:hAnsi="Constantia" w:cs="Microsoft New Tai Lue"/>
@@ -3753,25 +4505,16 @@
                 <w:sz w:val="18"/>
                 <w:szCs w:val="20"/>
               </w:rPr>
-              <w:t>Le</w:t>
-            </w:r>
-            <w:r>
-              <w:rPr>
-                <w:rFonts w:ascii="Constantia" w:hAnsi="Constantia" w:cs="Microsoft New Tai Lue"/>
-                <w:color w:val="auto"/>
-                <w:sz w:val="18"/>
-                <w:szCs w:val="20"/>
-              </w:rPr>
-              <w:t>a</w:t>
-            </w:r>
-            <w:r>
-              <w:rPr>
-                <w:rFonts w:ascii="Constantia" w:hAnsi="Constantia" w:cs="Microsoft New Tai Lue"/>
-                <w:color w:val="auto"/>
-                <w:sz w:val="18"/>
-                <w:szCs w:val="20"/>
-              </w:rPr>
-              <w:t>d a project to d</w:t>
+              <w:t>Led</w:t>
+            </w:r>
+            <w:r>
+              <w:rPr>
+                <w:rFonts w:ascii="Constantia" w:hAnsi="Constantia" w:cs="Microsoft New Tai Lue"/>
+                <w:color w:val="auto"/>
+                <w:sz w:val="18"/>
+                <w:szCs w:val="20"/>
+              </w:rPr>
+              <w:t xml:space="preserve"> a project to d</w:t>
             </w:r>
             <w:r>
               <w:rPr>
@@ -3915,7 +4658,16 @@
                 <w:sz w:val="18"/>
                 <w:szCs w:val="20"/>
               </w:rPr>
-              <w:t xml:space="preserve"> the p</w:t>
+              <w:t xml:space="preserve"> the </w:t>
+            </w:r>
+            <w:r>
+              <w:rPr>
+                <w:rFonts w:ascii="Constantia" w:hAnsi="Constantia" w:cs="Microsoft New Tai Lue"/>
+                <w:color w:val="auto"/>
+                <w:sz w:val="18"/>
+                <w:szCs w:val="20"/>
+              </w:rPr>
+              <w:t>p</w:t>
             </w:r>
             <w:r>
               <w:rPr>
@@ -3933,16 +4685,34 @@
                 <w:sz w:val="18"/>
                 <w:szCs w:val="20"/>
               </w:rPr>
-              <w:t>; it results</w:t>
-            </w:r>
-            <w:r>
-              <w:rPr>
-                <w:rFonts w:ascii="Constantia" w:hAnsi="Constantia" w:cs="Microsoft New Tai Lue"/>
-                <w:color w:val="auto"/>
-                <w:sz w:val="18"/>
-                <w:szCs w:val="20"/>
-              </w:rPr>
-              <w:t xml:space="preserve"> in </w:t>
+              <w:t xml:space="preserve"> (</w:t>
+            </w:r>
+            <w:r>
+              <w:rPr>
+                <w:rFonts w:asciiTheme="majorHAnsi" w:hAnsiTheme="majorHAnsi" w:cs="Microsoft New Tai Lue"/>
+                <w:color w:val="auto"/>
+                <w:sz w:val="18"/>
+                <w:szCs w:val="20"/>
+              </w:rPr>
+              <w:t>1.6</w:t>
+            </w:r>
+            <w:r>
+              <w:rPr>
+                <w:rFonts w:asciiTheme="majorHAnsi" w:hAnsiTheme="majorHAnsi" w:cs="Microsoft New Tai Lue"/>
+                <w:color w:val="auto"/>
+                <w:sz w:val="18"/>
+                <w:szCs w:val="20"/>
+              </w:rPr>
+              <w:t>x</w:t>
+            </w:r>
+            <w:r>
+              <w:rPr>
+                <w:rFonts w:ascii="Constantia" w:hAnsi="Constantia" w:cs="Microsoft New Tai Lue"/>
+                <w:color w:val="auto"/>
+                <w:sz w:val="18"/>
+                <w:szCs w:val="20"/>
+              </w:rPr>
+              <w:t xml:space="preserve"> </w:t>
             </w:r>
             <w:r>
               <w:rPr>
@@ -3978,6 +4748,24 @@
                 <w:sz w:val="18"/>
                 <w:szCs w:val="20"/>
               </w:rPr>
+              <w:t xml:space="preserve"> </w:t>
+            </w:r>
+            <w:r>
+              <w:rPr>
+                <w:rFonts w:asciiTheme="majorHAnsi" w:hAnsiTheme="majorHAnsi" w:cs="Microsoft New Tai Lue"/>
+                <w:color w:val="auto"/>
+                <w:sz w:val="18"/>
+                <w:szCs w:val="20"/>
+              </w:rPr>
+              <w:t>50%</w:t>
+            </w:r>
+            <w:r>
+              <w:rPr>
+                <w:rFonts w:ascii="Constantia" w:hAnsi="Constantia" w:cs="Microsoft New Tai Lue"/>
+                <w:color w:val="auto"/>
+                <w:sz w:val="18"/>
+                <w:szCs w:val="20"/>
+              </w:rPr>
               <w:t xml:space="preserve"> energy</w:t>
             </w:r>
             <w:r>
@@ -3996,13 +4784,31 @@
                 <w:sz w:val="18"/>
                 <w:szCs w:val="20"/>
               </w:rPr>
+              <w:t>)</w:t>
+            </w:r>
+            <w:r>
+              <w:rPr>
+                <w:rFonts w:ascii="Constantia" w:hAnsi="Constantia" w:cs="Microsoft New Tai Lue"/>
+                <w:color w:val="auto"/>
+                <w:sz w:val="18"/>
+                <w:szCs w:val="20"/>
+              </w:rPr>
               <w:t>.</w:t>
             </w:r>
+            <w:r>
+              <w:rPr>
+                <w:rFonts w:ascii="Constantia" w:hAnsi="Constantia" w:cs="Microsoft New Tai Lue"/>
+                <w:color w:val="auto"/>
+                <w:sz w:val="18"/>
+                <w:szCs w:val="20"/>
+              </w:rPr>
+              <w:t xml:space="preserve"> Published 2 academic papers.</w:t>
+            </w:r>
           </w:p>
           <w:p>
             <w:pPr>
               <w:pStyle w:val="Default"/>
-              <w:spacing w:line="320" w:lineRule="exact"/>
+              <w:spacing w:line="300" w:lineRule="exact"/>
               <w:ind w:left="851"/>
               <w:rPr>
                 <w:rFonts w:ascii="Constantia" w:hAnsi="Constantia" w:cs="Microsoft New Tai Lue"/>
@@ -4031,7 +4837,31 @@
               <w:tabs>
                 <w:tab w:val="left" w:pos="1165"/>
               </w:tabs>
-              <w:spacing w:line="360" w:lineRule="exact"/>
+              <w:spacing w:line="300" w:lineRule="exact"/>
+              <w:jc w:val="right"/>
+              <w:rPr>
+                <w:rFonts w:ascii="Trebuchet MS" w:eastAsia="Tsukushi A Round Gothic" w:hAnsi="Trebuchet MS" w:cs="Arial Hebrew"/>
+                <w:b/>
+                <w:sz w:val="16"/>
+                <w:szCs w:val="13"/>
+              </w:rPr>
+            </w:pPr>
+            <w:r>
+              <w:rPr>
+                <w:rFonts w:ascii="Trebuchet MS" w:eastAsia="Tsukushi A Round Gothic" w:hAnsi="Trebuchet MS" w:cs="Arial Hebrew"/>
+                <w:b/>
+                <w:sz w:val="16"/>
+                <w:szCs w:val="13"/>
+              </w:rPr>
+              <w:t>Taipei, Taiwan</w:t>
+            </w:r>
+          </w:p>
+          <w:p>
+            <w:pPr>
+              <w:tabs>
+                <w:tab w:val="left" w:pos="1165"/>
+              </w:tabs>
+              <w:spacing w:line="300" w:lineRule="exact"/>
               <w:jc w:val="right"/>
               <w:rPr>
                 <w:rFonts w:ascii="Trebuchet MS" w:eastAsia="Tsukushi A Round Gothic" w:hAnsi="Trebuchet MS" w:cs="Arial Hebrew"/>
@@ -4085,9 +4915,10 @@
           <w:p>
             <w:pPr>
               <w:tabs>
+                <w:tab w:val="left" w:pos="1034"/>
                 <w:tab w:val="left" w:pos="1165"/>
               </w:tabs>
-              <w:spacing w:line="360" w:lineRule="exact"/>
+              <w:spacing w:line="300" w:lineRule="exact"/>
               <w:jc w:val="right"/>
               <w:rPr>
                 <w:rFonts w:ascii="Trebuchet MS" w:eastAsia="Tsukushi A Round Gothic" w:hAnsi="Trebuchet MS" w:cs="Arial Hebrew"/>
@@ -4099,17 +4930,22 @@
         </w:tc>
       </w:tr>
     </w:tbl>
-    <w:p>
-      <w:r>
-        <w:tab/>
-      </w:r>
-    </w:p>
     <w:p>
       <w:pPr>
         <w:widowControl/>
         <w:rPr>
           <w:rFonts w:ascii="Constantia" w:eastAsia="DFKai-SB" w:hAnsi="Constantia" w:cs="Microsoft New Tai Lue"/>
           <w:b/>
+        </w:rPr>
+      </w:pPr>
+    </w:p>
+    <w:p>
+      <w:pPr>
+        <w:pStyle w:val="Title1"/>
+        <w:shd w:val="clear" w:color="auto" w:fill="auto"/>
+        <w:spacing w:line="300" w:lineRule="exact"/>
+        <w:rPr>
+          <w:rFonts w:ascii="Constantia" w:hAnsi="Constantia"/>
         </w:rPr>
       </w:pPr>
     </w:p>
@@ -4125,7 +4961,6 @@
         <w:rPr>
           <w:rFonts w:ascii="Constantia" w:hAnsi="Constantia"/>
         </w:rPr>
-        <w:lastRenderedPageBreak/>
         <w:t>Educations</w:t>
       </w:r>
     </w:p>
@@ -4152,7 +4987,7 @@
           </w:tcPr>
           <w:p>
             <w:pPr>
-              <w:pStyle w:val="a9"/>
+              <w:pStyle w:val="ListParagraph"/>
               <w:numPr>
                 <w:ilvl w:val="0"/>
                 <w:numId w:val="5"/>
@@ -4199,7 +5034,7 @@
           <w:p>
             <w:pPr>
               <w:spacing w:line="360" w:lineRule="exact"/>
-              <w:ind w:right="-108"/>
+              <w:ind w:right="-8"/>
               <w:jc w:val="right"/>
               <w:rPr>
                 <w:rFonts w:ascii="Trebuchet MS" w:eastAsia="DFKai-SB" w:hAnsi="Trebuchet MS" w:cs="Microsoft New Tai Lue"/>
@@ -4236,7 +5071,7 @@
           </w:tcPr>
           <w:p>
             <w:pPr>
-              <w:pStyle w:val="a9"/>
+              <w:pStyle w:val="ListParagraph"/>
               <w:numPr>
                 <w:ilvl w:val="0"/>
                 <w:numId w:val="5"/>
@@ -4266,7 +5101,7 @@
           <w:p>
             <w:pPr>
               <w:spacing w:line="360" w:lineRule="exact"/>
-              <w:ind w:right="-108"/>
+              <w:ind w:right="-8"/>
               <w:jc w:val="right"/>
               <w:rPr>
                 <w:rFonts w:ascii="Trebuchet MS" w:eastAsia="DFKai-SB" w:hAnsi="Trebuchet MS" w:cs="Microsoft New Tai Lue"/>
@@ -4297,7 +5132,7 @@
           </w:tcPr>
           <w:p>
             <w:pPr>
-              <w:pStyle w:val="a9"/>
+              <w:pStyle w:val="ListParagraph"/>
               <w:numPr>
                 <w:ilvl w:val="0"/>
                 <w:numId w:val="5"/>
@@ -4327,7 +5162,7 @@
           <w:p>
             <w:pPr>
               <w:spacing w:line="360" w:lineRule="exact"/>
-              <w:ind w:right="-108"/>
+              <w:ind w:right="-8"/>
               <w:jc w:val="right"/>
               <w:rPr>
                 <w:rFonts w:ascii="Trebuchet MS" w:eastAsia="DFKai-SB" w:hAnsi="Trebuchet MS" w:cs="Microsoft New Tai Lue"/>
@@ -4352,6 +5187,7 @@
     <w:p>
       <w:pPr>
         <w:widowControl/>
+        <w:spacing w:line="120" w:lineRule="exact"/>
         <w:rPr>
           <w:rFonts w:ascii="Constantia" w:eastAsia="DFKai-SB" w:hAnsi="Constantia" w:cs="Microsoft New Tai Lue"/>
         </w:rPr>
@@ -4385,12 +5221,6 @@
           <w:rFonts w:ascii="Constantia" w:eastAsia="DFKai-SB" w:hAnsi="Constantia" w:cs="Microsoft New Tai Lue"/>
         </w:rPr>
       </w:pPr>
-      <w:r>
-        <w:rPr>
-          <w:rFonts w:ascii="Constantia" w:eastAsia="DFKai-SB" w:hAnsi="Constantia" w:cs="Microsoft New Tai Lue"/>
-        </w:rPr>
-        <w:tab/>
-      </w:r>
     </w:p>
     <w:tbl>
       <w:tblPr>
@@ -4408,8 +5238,8 @@
       <w:tblGrid>
         <w:gridCol w:w="1735"/>
         <w:gridCol w:w="4962"/>
-        <w:gridCol w:w="850"/>
-        <w:gridCol w:w="3539"/>
+        <w:gridCol w:w="896"/>
+        <w:gridCol w:w="3493"/>
       </w:tblGrid>
       <w:tr>
         <w:trPr>
@@ -4463,7 +5293,7 @@
           </w:p>
           <w:p>
             <w:pPr>
-              <w:pStyle w:val="a9"/>
+              <w:pStyle w:val="ListParagraph"/>
               <w:spacing w:line="300" w:lineRule="exact"/>
               <w:ind w:leftChars="0" w:left="635" w:right="-272"/>
               <w:rPr>
@@ -4588,7 +5418,7 @@
         </w:tc>
         <w:tc>
           <w:tcPr>
-            <w:tcW w:w="850" w:type="dxa"/>
+            <w:tcW w:w="896" w:type="dxa"/>
           </w:tcPr>
           <w:p>
             <w:pPr>
@@ -4689,7 +5519,7 @@
         </w:tc>
         <w:tc>
           <w:tcPr>
-            <w:tcW w:w="3539" w:type="dxa"/>
+            <w:tcW w:w="3493" w:type="dxa"/>
           </w:tcPr>
           <w:p>
             <w:pPr>
@@ -4748,7 +5578,7 @@
             <w:hyperlink r:id="rId12" w:history="1">
               <w:r>
                 <w:rPr>
-                  <w:rStyle w:val="a8"/>
+                  <w:rStyle w:val="Hyperlink"/>
                   <w:rFonts w:ascii="Constantia" w:eastAsia="DFKai-SB" w:hAnsi="Constantia" w:cs="Microsoft New Tai Lue"/>
                   <w:sz w:val="18"/>
                   <w:szCs w:val="18"/>
@@ -4772,7 +5602,7 @@
             <w:hyperlink r:id="rId13" w:history="1">
               <w:r>
                 <w:rPr>
-                  <w:rStyle w:val="a8"/>
+                  <w:rStyle w:val="Hyperlink"/>
                   <w:rFonts w:ascii="Constantia" w:eastAsia="DFKai-SB" w:hAnsi="Constantia" w:cs="Microsoft New Tai Lue"/>
                   <w:sz w:val="18"/>
                   <w:szCs w:val="18"/>
@@ -4904,18 +5734,16 @@
               </w:rPr>
               <w:t>.</w:t>
             </w:r>
-          </w:p>
-          <w:p>
-            <w:pPr>
-              <w:spacing w:line="300" w:lineRule="exact"/>
-              <w:jc w:val="both"/>
-              <w:rPr>
-                <w:rFonts w:ascii="Constantia" w:eastAsia="PMingLiU" w:hAnsi="Constantia" w:cs="Microsoft New Tai Lue"/>
-                <w:kern w:val="0"/>
-                <w:sz w:val="18"/>
-                <w:szCs w:val="18"/>
-              </w:rPr>
-            </w:pPr>
+            <w:r>
+              <w:rPr>
+                <w:rFonts w:ascii="Constantia" w:eastAsia="PMingLiU" w:hAnsi="Constantia" w:cs="Microsoft New Tai Lue"/>
+                <w:kern w:val="0"/>
+                <w:sz w:val="18"/>
+                <w:szCs w:val="18"/>
+                <w:lang w:eastAsia="ja-JP"/>
+              </w:rPr>
+              <w:br/>
+            </w:r>
             <w:r>
               <w:rPr>
                 <w:rFonts w:ascii="Constantia" w:eastAsia="PMingLiU" w:hAnsi="Constantia" w:cs="Microsoft New Tai Lue"/>
@@ -5040,7 +5868,7 @@
         </w:tc>
         <w:tc>
           <w:tcPr>
-            <w:tcW w:w="850" w:type="dxa"/>
+            <w:tcW w:w="896" w:type="dxa"/>
           </w:tcPr>
           <w:p>
             <w:pPr>
@@ -5160,7 +5988,7 @@
         </w:tc>
         <w:tc>
           <w:tcPr>
-            <w:tcW w:w="3539" w:type="dxa"/>
+            <w:tcW w:w="3493" w:type="dxa"/>
           </w:tcPr>
           <w:p>
             <w:pPr>
@@ -5239,7 +6067,7 @@
             <w:hyperlink r:id="rId14" w:history="1">
               <w:r>
                 <w:rPr>
-                  <w:rStyle w:val="a8"/>
+                  <w:rStyle w:val="Hyperlink"/>
                   <w:rFonts w:ascii="Constantia" w:eastAsia="PMingLiU" w:hAnsi="Constantia" w:cs="Microsoft New Tai Lue"/>
                   <w:kern w:val="0"/>
                   <w:sz w:val="18"/>
@@ -5263,7 +6091,7 @@
             <w:hyperlink r:id="rId15" w:history="1">
               <w:r>
                 <w:rPr>
-                  <w:rStyle w:val="a8"/>
+                  <w:rStyle w:val="Hyperlink"/>
                   <w:rFonts w:ascii="Constantia" w:eastAsia="PMingLiU" w:hAnsi="Constantia" w:cs="Microsoft New Tai Lue"/>
                   <w:kern w:val="0"/>
                   <w:sz w:val="18"/>
@@ -5390,18 +6218,24 @@
               </w:rPr>
               <w:t>.</w:t>
             </w:r>
-          </w:p>
-          <w:p>
-            <w:pPr>
-              <w:spacing w:after="72" w:line="300" w:lineRule="exact"/>
-              <w:jc w:val="both"/>
-              <w:rPr>
-                <w:rFonts w:ascii="Constantia" w:eastAsia="PMingLiU" w:hAnsi="Constantia" w:cs="Microsoft New Tai Lue"/>
-                <w:kern w:val="0"/>
-                <w:sz w:val="18"/>
-                <w:szCs w:val="18"/>
-              </w:rPr>
-            </w:pPr>
+            <w:r>
+              <w:rPr>
+                <w:rFonts w:ascii="Constantia" w:eastAsia="PMingLiU" w:hAnsi="Constantia" w:cs="Microsoft New Tai Lue"/>
+                <w:kern w:val="0"/>
+                <w:sz w:val="18"/>
+                <w:szCs w:val="18"/>
+              </w:rPr>
+              <w:t xml:space="preserve"> </w:t>
+            </w:r>
+            <w:r>
+              <w:rPr>
+                <w:rFonts w:ascii="Constantia" w:eastAsia="PMingLiU" w:hAnsi="Constantia" w:cs="Microsoft New Tai Lue"/>
+                <w:kern w:val="0"/>
+                <w:sz w:val="18"/>
+                <w:szCs w:val="18"/>
+              </w:rPr>
+              <w:br/>
+            </w:r>
             <w:r>
               <w:rPr>
                 <w:rFonts w:ascii="Constantia" w:eastAsia="PMingLiU" w:hAnsi="Constantia" w:cs="Microsoft New Tai Lue"/>
@@ -5649,7 +6483,7 @@
         </w:tc>
         <w:tc>
           <w:tcPr>
-            <w:tcW w:w="850" w:type="dxa"/>
+            <w:tcW w:w="896" w:type="dxa"/>
           </w:tcPr>
           <w:p>
             <w:pPr>
@@ -5769,7 +6603,7 @@
         </w:tc>
         <w:tc>
           <w:tcPr>
-            <w:tcW w:w="3539" w:type="dxa"/>
+            <w:tcW w:w="3493" w:type="dxa"/>
           </w:tcPr>
           <w:p>
             <w:pPr>
@@ -5857,7 +6691,7 @@
             <w:hyperlink r:id="rId16" w:history="1">
               <w:r>
                 <w:rPr>
-                  <w:rStyle w:val="a8"/>
+                  <w:rStyle w:val="Hyperlink"/>
                   <w:rFonts w:ascii="Constantia" w:eastAsia="PMingLiU" w:hAnsi="Constantia" w:cs="Microsoft New Tai Lue"/>
                   <w:kern w:val="0"/>
                   <w:sz w:val="18"/>
@@ -5881,7 +6715,7 @@
             <w:hyperlink r:id="rId17" w:history="1">
               <w:r>
                 <w:rPr>
-                  <w:rStyle w:val="a8"/>
+                  <w:rStyle w:val="Hyperlink"/>
                   <w:rFonts w:ascii="Constantia" w:eastAsia="PMingLiU" w:hAnsi="Constantia" w:cs="Microsoft New Tai Lue"/>
                   <w:kern w:val="0"/>
                   <w:sz w:val="18"/>
@@ -5984,7 +6818,25 @@
                 <w:sz w:val="18"/>
                 <w:szCs w:val="18"/>
               </w:rPr>
-              <w:t>To p</w:t>
+              <w:t xml:space="preserve">To </w:t>
+            </w:r>
+            <w:r>
+              <w:rPr>
+                <w:rFonts w:ascii="Constantia" w:eastAsia="PMingLiU" w:hAnsi="Constantia" w:cs="Microsoft New Tai Lue"/>
+                <w:kern w:val="0"/>
+                <w:sz w:val="18"/>
+                <w:szCs w:val="18"/>
+              </w:rPr>
+              <w:t xml:space="preserve">keep </w:t>
+            </w:r>
+            <w:r>
+              <w:rPr>
+                <w:rFonts w:ascii="Constantia" w:eastAsia="PMingLiU" w:hAnsi="Constantia" w:cs="Microsoft New Tai Lue"/>
+                <w:kern w:val="0"/>
+                <w:sz w:val="18"/>
+                <w:szCs w:val="18"/>
+              </w:rPr>
+              <w:t>p</w:t>
             </w:r>
             <w:r>
               <w:rPr>
@@ -6002,6 +6854,15 @@
                 <w:sz w:val="18"/>
                 <w:szCs w:val="18"/>
               </w:rPr>
+              <w:t>ing</w:t>
+            </w:r>
+            <w:r>
+              <w:rPr>
+                <w:rFonts w:ascii="Constantia" w:eastAsia="PMingLiU" w:hAnsi="Constantia" w:cs="Microsoft New Tai Lue"/>
+                <w:kern w:val="0"/>
+                <w:sz w:val="18"/>
+                <w:szCs w:val="18"/>
+              </w:rPr>
               <w:t xml:space="preserve"> </w:t>
             </w:r>
             <w:r>
@@ -6038,7 +6899,25 @@
                 <w:sz w:val="18"/>
                 <w:szCs w:val="18"/>
               </w:rPr>
-              <w:t xml:space="preserve">structure with Java, I create a </w:t>
+              <w:t>structure with Java, I create</w:t>
+            </w:r>
+            <w:r>
+              <w:rPr>
+                <w:rFonts w:ascii="Constantia" w:eastAsia="PMingLiU" w:hAnsi="Constantia" w:cs="Microsoft New Tai Lue"/>
+                <w:kern w:val="0"/>
+                <w:sz w:val="18"/>
+                <w:szCs w:val="18"/>
+              </w:rPr>
+              <w:t>d</w:t>
+            </w:r>
+            <w:r>
+              <w:rPr>
+                <w:rFonts w:ascii="Constantia" w:eastAsia="PMingLiU" w:hAnsi="Constantia" w:cs="Microsoft New Tai Lue"/>
+                <w:kern w:val="0"/>
+                <w:sz w:val="18"/>
+                <w:szCs w:val="18"/>
+              </w:rPr>
+              <w:t xml:space="preserve"> a </w:t>
             </w:r>
             <w:r>
               <w:rPr>
@@ -6056,7 +6935,7 @@
                 <w:sz w:val="18"/>
                 <w:szCs w:val="18"/>
               </w:rPr>
-              <w:t>contains</w:t>
+              <w:t>and wrote</w:t>
             </w:r>
             <w:r>
               <w:rPr>
@@ -6128,16 +7007,61 @@
                 <w:sz w:val="18"/>
                 <w:szCs w:val="18"/>
               </w:rPr>
-              <w:t xml:space="preserve"> linked list, tree, math, string, sorting, dynamic programming, backtracking</w:t>
-            </w:r>
-            <w:r>
-              <w:rPr>
-                <w:rFonts w:ascii="Constantia" w:eastAsia="PMingLiU" w:hAnsi="Constantia" w:cs="Microsoft New Tai Lue"/>
-                <w:kern w:val="0"/>
-                <w:sz w:val="18"/>
-                <w:szCs w:val="18"/>
-              </w:rPr>
-              <w:t xml:space="preserve"> etc. </w:t>
+              <w:t xml:space="preserve"> linked lis</w:t>
+            </w:r>
+            <w:r>
+              <w:rPr>
+                <w:rFonts w:ascii="Constantia" w:eastAsia="PMingLiU" w:hAnsi="Constantia" w:cs="Microsoft New Tai Lue"/>
+                <w:kern w:val="0"/>
+                <w:sz w:val="18"/>
+                <w:szCs w:val="18"/>
+              </w:rPr>
+              <w:t xml:space="preserve">t, tree, math, string, </w:t>
+            </w:r>
+            <w:r>
+              <w:rPr>
+                <w:rFonts w:ascii="Constantia" w:eastAsia="PMingLiU" w:hAnsi="Constantia" w:cs="Microsoft New Tai Lue"/>
+                <w:kern w:val="0"/>
+                <w:sz w:val="18"/>
+                <w:szCs w:val="18"/>
+              </w:rPr>
+              <w:t>bit manipulation</w:t>
+            </w:r>
+            <w:r>
+              <w:rPr>
+                <w:rFonts w:ascii="Constantia" w:eastAsia="PMingLiU" w:hAnsi="Constantia" w:cs="Microsoft New Tai Lue"/>
+                <w:kern w:val="0"/>
+                <w:sz w:val="18"/>
+                <w:szCs w:val="18"/>
+              </w:rPr>
+              <w:t xml:space="preserve">, sorting, </w:t>
+            </w:r>
+            <w:r>
+              <w:rPr>
+                <w:rFonts w:ascii="Constantia" w:eastAsia="PMingLiU" w:hAnsi="Constantia" w:cs="Microsoft New Tai Lue"/>
+                <w:kern w:val="0"/>
+                <w:sz w:val="18"/>
+                <w:szCs w:val="18"/>
+              </w:rPr>
+              <w:t>dynamic programming, backtracking</w:t>
+            </w:r>
+            <w:r>
+              <w:rPr>
+                <w:rFonts w:ascii="Constantia" w:eastAsia="PMingLiU" w:hAnsi="Constantia" w:cs="Microsoft New Tai Lue"/>
+                <w:kern w:val="0"/>
+                <w:sz w:val="18"/>
+                <w:szCs w:val="18"/>
+              </w:rPr>
+              <w:t xml:space="preserve">, </w:t>
+            </w:r>
+            <w:r>
+              <w:rPr>
+                <w:rFonts w:ascii="Constantia" w:eastAsia="PMingLiU" w:hAnsi="Constantia" w:cs="Microsoft New Tai Lue"/>
+                <w:kern w:val="0"/>
+                <w:sz w:val="18"/>
+                <w:szCs w:val="18"/>
+              </w:rPr>
+              <w:t xml:space="preserve">etc. </w:t>
             </w:r>
             <w:r>
               <w:rPr>
@@ -6155,16 +7079,25 @@
                 <w:sz w:val="18"/>
                 <w:szCs w:val="18"/>
               </w:rPr>
-              <w:t>t also contains some experiment results</w:t>
-            </w:r>
-            <w:r>
-              <w:rPr>
-                <w:rFonts w:ascii="Constantia" w:eastAsia="PMingLiU" w:hAnsi="Constantia" w:cs="Microsoft New Tai Lue"/>
-                <w:kern w:val="0"/>
-                <w:sz w:val="18"/>
-                <w:szCs w:val="18"/>
-              </w:rPr>
-              <w:t xml:space="preserve">, e.g., </w:t>
+              <w:t xml:space="preserve">t also </w:t>
+            </w:r>
+            <w:r>
+              <w:rPr>
+                <w:rFonts w:ascii="Constantia" w:eastAsia="PMingLiU" w:hAnsi="Constantia" w:cs="Microsoft New Tai Lue"/>
+                <w:kern w:val="0"/>
+                <w:sz w:val="18"/>
+                <w:szCs w:val="18"/>
+              </w:rPr>
+              <w:t xml:space="preserve">contains some experiment results, </w:t>
+            </w:r>
+            <w:r>
+              <w:rPr>
+                <w:rFonts w:ascii="Constantia" w:eastAsia="PMingLiU" w:hAnsi="Constantia" w:cs="Microsoft New Tai Lue"/>
+                <w:kern w:val="0"/>
+                <w:sz w:val="18"/>
+                <w:szCs w:val="18"/>
+              </w:rPr>
+              <w:t xml:space="preserve">e.g., </w:t>
             </w:r>
             <w:r>
               <w:rPr>
@@ -6191,7 +7124,16 @@
                 <w:sz w:val="18"/>
                 <w:szCs w:val="18"/>
               </w:rPr>
-              <w:t>comparison of different sorting</w:t>
+              <w:t>comparison between</w:t>
+            </w:r>
+            <w:r>
+              <w:rPr>
+                <w:rFonts w:ascii="Constantia" w:eastAsia="PMingLiU" w:hAnsi="Constantia" w:cs="Microsoft New Tai Lue"/>
+                <w:kern w:val="0"/>
+                <w:sz w:val="18"/>
+                <w:szCs w:val="18"/>
+              </w:rPr>
+              <w:t xml:space="preserve"> different sorting</w:t>
             </w:r>
             <w:r>
               <w:rPr>
@@ -6218,6 +7160,15 @@
                 <w:sz w:val="18"/>
                 <w:szCs w:val="18"/>
               </w:rPr>
+              <w:t xml:space="preserve">performance </w:t>
+            </w:r>
+            <w:r>
+              <w:rPr>
+                <w:rFonts w:ascii="Constantia" w:eastAsia="PMingLiU" w:hAnsi="Constantia" w:cs="Microsoft New Tai Lue"/>
+                <w:kern w:val="0"/>
+                <w:sz w:val="18"/>
+                <w:szCs w:val="18"/>
+              </w:rPr>
               <w:t>comparison</w:t>
             </w:r>
             <w:r>
@@ -6227,7 +7178,16 @@
                 <w:sz w:val="18"/>
                 <w:szCs w:val="18"/>
               </w:rPr>
-              <w:t xml:space="preserve"> of different size</w:t>
+              <w:t xml:space="preserve"> between </w:t>
+            </w:r>
+            <w:r>
+              <w:rPr>
+                <w:rFonts w:ascii="Constantia" w:eastAsia="PMingLiU" w:hAnsi="Constantia" w:cs="Microsoft New Tai Lue"/>
+                <w:kern w:val="0"/>
+                <w:sz w:val="18"/>
+                <w:szCs w:val="18"/>
+              </w:rPr>
+              <w:t>different size</w:t>
             </w:r>
             <w:r>
               <w:rPr>
@@ -6254,7 +7214,25 @@
                 <w:sz w:val="18"/>
                 <w:szCs w:val="18"/>
               </w:rPr>
-              <w:t>the array of a hash</w:t>
+              <w:t xml:space="preserve">the array </w:t>
+            </w:r>
+            <w:r>
+              <w:rPr>
+                <w:rFonts w:ascii="Constantia" w:eastAsia="PMingLiU" w:hAnsi="Constantia" w:cs="Microsoft New Tai Lue"/>
+                <w:kern w:val="0"/>
+                <w:sz w:val="18"/>
+                <w:szCs w:val="18"/>
+              </w:rPr>
+              <w:t>in</w:t>
+            </w:r>
+            <w:r>
+              <w:rPr>
+                <w:rFonts w:ascii="Constantia" w:eastAsia="PMingLiU" w:hAnsi="Constantia" w:cs="Microsoft New Tai Lue"/>
+                <w:kern w:val="0"/>
+                <w:sz w:val="18"/>
+                <w:szCs w:val="18"/>
+              </w:rPr>
+              <w:t xml:space="preserve"> a hash</w:t>
             </w:r>
             <w:r>
               <w:rPr>
@@ -6287,7 +7265,7 @@
         </w:tc>
         <w:tc>
           <w:tcPr>
-            <w:tcW w:w="850" w:type="dxa"/>
+            <w:tcW w:w="896" w:type="dxa"/>
           </w:tcPr>
           <w:p>
             <w:pPr>
@@ -6339,7 +7317,7 @@
         </w:tc>
         <w:tc>
           <w:tcPr>
-            <w:tcW w:w="3539" w:type="dxa"/>
+            <w:tcW w:w="3493" w:type="dxa"/>
           </w:tcPr>
           <w:p>
             <w:pPr>
@@ -6376,7 +7354,7 @@
             <w:hyperlink r:id="rId18" w:history="1">
               <w:r>
                 <w:rPr>
-                  <w:rStyle w:val="a8"/>
+                  <w:rStyle w:val="Hyperlink"/>
                   <w:rFonts w:ascii="Constantia" w:eastAsia="PMingLiU" w:hAnsi="Constantia" w:cs="Microsoft New Tai Lue"/>
                   <w:kern w:val="0"/>
                   <w:sz w:val="18"/>
@@ -6453,7 +7431,7 @@
           </w:tcPr>
           <w:p>
             <w:pPr>
-              <w:pStyle w:val="a9"/>
+              <w:pStyle w:val="ListParagraph"/>
               <w:numPr>
                 <w:ilvl w:val="0"/>
                 <w:numId w:val="8"/>
@@ -6461,7 +7439,7 @@
               <w:tabs>
                 <w:tab w:val="left" w:pos="9564"/>
               </w:tabs>
-              <w:spacing w:line="320" w:lineRule="exact"/>
+              <w:spacing w:line="340" w:lineRule="exact"/>
               <w:ind w:leftChars="0" w:left="492" w:right="178"/>
               <w:rPr>
                 <w:rFonts w:ascii="Constantia" w:eastAsia="DFKai-SB" w:hAnsi="Constantia" w:cs="Microsoft New Tai Lue"/>
@@ -6531,7 +7509,7 @@
               <w:tabs>
                 <w:tab w:val="left" w:pos="881"/>
               </w:tabs>
-              <w:spacing w:line="300" w:lineRule="exact"/>
+              <w:spacing w:line="340" w:lineRule="exact"/>
               <w:ind w:left="-253" w:right="64"/>
               <w:jc w:val="right"/>
               <w:rPr>
@@ -6556,7 +7534,7 @@
               <w:tabs>
                 <w:tab w:val="left" w:pos="881"/>
               </w:tabs>
-              <w:spacing w:line="300" w:lineRule="exact"/>
+              <w:spacing w:line="340" w:lineRule="exact"/>
               <w:ind w:right="64"/>
               <w:rPr>
                 <w:rFonts w:ascii="Trebuchet MS" w:eastAsia="DFKai-SB" w:hAnsi="Trebuchet MS" w:cs="Microsoft New Tai Lue"/>
@@ -6571,7 +7549,7 @@
               <w:tabs>
                 <w:tab w:val="left" w:pos="881"/>
               </w:tabs>
-              <w:spacing w:line="300" w:lineRule="exact"/>
+              <w:spacing w:line="340" w:lineRule="exact"/>
               <w:ind w:left="-253" w:right="64"/>
               <w:rPr>
                 <w:rFonts w:ascii="Trebuchet MS" w:eastAsia="DFKai-SB" w:hAnsi="Trebuchet MS" w:cs="Microsoft New Tai Lue"/>
@@ -6593,7 +7571,7 @@
           </w:tcPr>
           <w:p>
             <w:pPr>
-              <w:pStyle w:val="a9"/>
+              <w:pStyle w:val="ListParagraph"/>
               <w:numPr>
                 <w:ilvl w:val="0"/>
                 <w:numId w:val="8"/>
@@ -6601,7 +7579,7 @@
               <w:tabs>
                 <w:tab w:val="left" w:pos="9564"/>
               </w:tabs>
-              <w:spacing w:line="320" w:lineRule="exact"/>
+              <w:spacing w:line="340" w:lineRule="exact"/>
               <w:ind w:leftChars="0" w:left="492" w:right="178"/>
               <w:rPr>
                 <w:rFonts w:ascii="Constantia" w:eastAsia="DFKai-SB" w:hAnsi="Constantia" w:cs="Microsoft New Tai Lue"/>
@@ -6673,7 +7651,7 @@
               <w:tabs>
                 <w:tab w:val="left" w:pos="881"/>
               </w:tabs>
-              <w:spacing w:line="300" w:lineRule="exact"/>
+              <w:spacing w:line="340" w:lineRule="exact"/>
               <w:ind w:left="-253" w:right="64"/>
               <w:jc w:val="right"/>
               <w:rPr>
@@ -6698,7 +7676,7 @@
               <w:tabs>
                 <w:tab w:val="left" w:pos="881"/>
               </w:tabs>
-              <w:spacing w:line="300" w:lineRule="exact"/>
+              <w:spacing w:line="340" w:lineRule="exact"/>
               <w:ind w:left="-253" w:right="64"/>
               <w:jc w:val="right"/>
               <w:rPr>
@@ -6721,7 +7699,7 @@
           </w:tcPr>
           <w:p>
             <w:pPr>
-              <w:pStyle w:val="a9"/>
+              <w:pStyle w:val="ListParagraph"/>
               <w:numPr>
                 <w:ilvl w:val="0"/>
                 <w:numId w:val="8"/>
@@ -6729,7 +7707,7 @@
               <w:tabs>
                 <w:tab w:val="left" w:pos="9564"/>
               </w:tabs>
-              <w:spacing w:line="320" w:lineRule="exact"/>
+              <w:spacing w:line="340" w:lineRule="exact"/>
               <w:ind w:leftChars="0" w:left="492" w:right="178"/>
               <w:rPr>
                 <w:rFonts w:ascii="Constantia" w:eastAsia="DFKai-SB" w:hAnsi="Constantia" w:cs="Microsoft New Tai Lue"/>
@@ -6834,7 +7812,7 @@
               <w:tabs>
                 <w:tab w:val="left" w:pos="881"/>
               </w:tabs>
-              <w:spacing w:line="300" w:lineRule="exact"/>
+              <w:spacing w:line="340" w:lineRule="exact"/>
               <w:ind w:left="-253" w:right="64"/>
               <w:jc w:val="right"/>
               <w:rPr>
@@ -6866,12 +7844,12 @@
           </w:tcPr>
           <w:p>
             <w:pPr>
-              <w:pStyle w:val="a9"/>
+              <w:pStyle w:val="ListParagraph"/>
               <w:numPr>
                 <w:ilvl w:val="0"/>
                 <w:numId w:val="8"/>
               </w:numPr>
-              <w:spacing w:line="300" w:lineRule="exact"/>
+              <w:spacing w:line="340" w:lineRule="exact"/>
               <w:ind w:leftChars="0" w:left="492" w:right="-284"/>
               <w:jc w:val="both"/>
               <w:rPr>
@@ -6910,11 +7888,11 @@
           </w:p>
           <w:p>
             <w:pPr>
-              <w:pStyle w:val="a9"/>
+              <w:pStyle w:val="ListParagraph"/>
               <w:tabs>
                 <w:tab w:val="left" w:pos="9564"/>
               </w:tabs>
-              <w:spacing w:line="320" w:lineRule="exact"/>
+              <w:spacing w:line="340" w:lineRule="exact"/>
               <w:ind w:leftChars="0" w:left="492" w:right="178"/>
               <w:rPr>
                 <w:rFonts w:ascii="Constantia" w:eastAsia="DFKai-SB" w:hAnsi="Constantia" w:cs="Microsoft New Tai Lue"/>
@@ -6959,7 +7937,7 @@
               <w:tabs>
                 <w:tab w:val="left" w:pos="881"/>
               </w:tabs>
-              <w:spacing w:line="300" w:lineRule="exact"/>
+              <w:spacing w:line="340" w:lineRule="exact"/>
               <w:ind w:left="-253" w:right="64"/>
               <w:jc w:val="right"/>
               <w:rPr>
@@ -7003,7 +7981,7 @@
 </file>
 
 <file path=word/endnotes.xml><?xml version="1.0" encoding="utf-8"?>
-<w:endnotes xmlns:wpc="http://schemas.microsoft.com/office/word/2010/wordprocessingCanvas" xmlns:mc="http://schemas.openxmlformats.org/markup-compatibility/2006" xmlns:o="urn:schemas-microsoft-com:office:office" xmlns:r="http://schemas.openxmlformats.org/officeDocument/2006/relationships" xmlns:m="http://schemas.openxmlformats.org/officeDocument/2006/math" xmlns:v="urn:schemas-microsoft-com:vml" xmlns:wp14="http://schemas.microsoft.com/office/word/2010/wordprocessingDrawing" xmlns:wp="http://schemas.openxmlformats.org/drawingml/2006/wordprocessingDrawing" xmlns:w10="urn:schemas-microsoft-com:office:word" xmlns:w="http://schemas.openxmlformats.org/wordprocessingml/2006/main" xmlns:w14="http://schemas.microsoft.com/office/word/2010/wordml" xmlns:w15="http://schemas.microsoft.com/office/word/2012/wordml" xmlns:wpg="http://schemas.microsoft.com/office/word/2010/wordprocessingGroup" xmlns:wpi="http://schemas.microsoft.com/office/word/2010/wordprocessingInk" xmlns:wne="http://schemas.microsoft.com/office/word/2006/wordml" xmlns:wps="http://schemas.microsoft.com/office/word/2010/wordprocessingShape" mc:Ignorable="w14 w15 wp14">
+<w:endnotes xmlns:wpc="http://schemas.microsoft.com/office/word/2010/wordprocessingCanvas" xmlns:cx="http://schemas.microsoft.com/office/drawing/2014/chartex" xmlns:cx1="http://schemas.microsoft.com/office/drawing/2015/9/8/chartex" xmlns:cx2="http://schemas.microsoft.com/office/drawing/2015/10/21/chartex" xmlns:cx3="http://schemas.microsoft.com/office/drawing/2016/5/9/chartex" xmlns:cx4="http://schemas.microsoft.com/office/drawing/2016/5/10/chartex" xmlns:cx5="http://schemas.microsoft.com/office/drawing/2016/5/11/chartex" xmlns:cx6="http://schemas.microsoft.com/office/drawing/2016/5/12/chartex" xmlns:cx7="http://schemas.microsoft.com/office/drawing/2016/5/13/chartex" xmlns:cx8="http://schemas.microsoft.com/office/drawing/2016/5/14/chartex" xmlns:mc="http://schemas.openxmlformats.org/markup-compatibility/2006" xmlns:aink="http://schemas.microsoft.com/office/drawing/2016/ink" xmlns:am3d="http://schemas.microsoft.com/office/drawing/2017/model3d" xmlns:o="urn:schemas-microsoft-com:office:office" xmlns:r="http://schemas.openxmlformats.org/officeDocument/2006/relationships" xmlns:m="http://schemas.openxmlformats.org/officeDocument/2006/math" xmlns:v="urn:schemas-microsoft-com:vml" xmlns:wp14="http://schemas.microsoft.com/office/word/2010/wordprocessingDrawing" xmlns:wp="http://schemas.openxmlformats.org/drawingml/2006/wordprocessingDrawing" xmlns:w10="urn:schemas-microsoft-com:office:word" xmlns:w="http://schemas.openxmlformats.org/wordprocessingml/2006/main" xmlns:w14="http://schemas.microsoft.com/office/word/2010/wordml" xmlns:w15="http://schemas.microsoft.com/office/word/2012/wordml" xmlns:w16cid="http://schemas.microsoft.com/office/word/2016/wordml/cid" xmlns:w16se="http://schemas.microsoft.com/office/word/2015/wordml/symex" xmlns:wpg="http://schemas.microsoft.com/office/word/2010/wordprocessingGroup" xmlns:wpi="http://schemas.microsoft.com/office/word/2010/wordprocessingInk" xmlns:wne="http://schemas.microsoft.com/office/word/2006/wordml" xmlns:wps="http://schemas.microsoft.com/office/word/2010/wordprocessingShape" mc:Ignorable="w14 w15 w16se w16cid wp14">
   <w:endnote w:type="separator" w:id="-1">
     <w:p>
       <w:r>
@@ -7022,7 +8000,7 @@
 </file>
 
 <file path=word/footnotes.xml><?xml version="1.0" encoding="utf-8"?>
-<w:footnotes xmlns:wpc="http://schemas.microsoft.com/office/word/2010/wordprocessingCanvas" xmlns:mc="http://schemas.openxmlformats.org/markup-compatibility/2006" xmlns:o="urn:schemas-microsoft-com:office:office" xmlns:r="http://schemas.openxmlformats.org/officeDocument/2006/relationships" xmlns:m="http://schemas.openxmlformats.org/officeDocument/2006/math" xmlns:v="urn:schemas-microsoft-com:vml" xmlns:wp14="http://schemas.microsoft.com/office/word/2010/wordprocessingDrawing" xmlns:wp="http://schemas.openxmlformats.org/drawingml/2006/wordprocessingDrawing" xmlns:w10="urn:schemas-microsoft-com:office:word" xmlns:w="http://schemas.openxmlformats.org/wordprocessingml/2006/main" xmlns:w14="http://schemas.microsoft.com/office/word/2010/wordml" xmlns:w15="http://schemas.microsoft.com/office/word/2012/wordml" xmlns:wpg="http://schemas.microsoft.com/office/word/2010/wordprocessingGroup" xmlns:wpi="http://schemas.microsoft.com/office/word/2010/wordprocessingInk" xmlns:wne="http://schemas.microsoft.com/office/word/2006/wordml" xmlns:wps="http://schemas.microsoft.com/office/word/2010/wordprocessingShape" mc:Ignorable="w14 w15 wp14">
+<w:footnotes xmlns:wpc="http://schemas.microsoft.com/office/word/2010/wordprocessingCanvas" xmlns:cx="http://schemas.microsoft.com/office/drawing/2014/chartex" xmlns:cx1="http://schemas.microsoft.com/office/drawing/2015/9/8/chartex" xmlns:cx2="http://schemas.microsoft.com/office/drawing/2015/10/21/chartex" xmlns:cx3="http://schemas.microsoft.com/office/drawing/2016/5/9/chartex" xmlns:cx4="http://schemas.microsoft.com/office/drawing/2016/5/10/chartex" xmlns:cx5="http://schemas.microsoft.com/office/drawing/2016/5/11/chartex" xmlns:cx6="http://schemas.microsoft.com/office/drawing/2016/5/12/chartex" xmlns:cx7="http://schemas.microsoft.com/office/drawing/2016/5/13/chartex" xmlns:cx8="http://schemas.microsoft.com/office/drawing/2016/5/14/chartex" xmlns:mc="http://schemas.openxmlformats.org/markup-compatibility/2006" xmlns:aink="http://schemas.microsoft.com/office/drawing/2016/ink" xmlns:am3d="http://schemas.microsoft.com/office/drawing/2017/model3d" xmlns:o="urn:schemas-microsoft-com:office:office" xmlns:r="http://schemas.openxmlformats.org/officeDocument/2006/relationships" xmlns:m="http://schemas.openxmlformats.org/officeDocument/2006/math" xmlns:v="urn:schemas-microsoft-com:vml" xmlns:wp14="http://schemas.microsoft.com/office/word/2010/wordprocessingDrawing" xmlns:wp="http://schemas.openxmlformats.org/drawingml/2006/wordprocessingDrawing" xmlns:w10="urn:schemas-microsoft-com:office:word" xmlns:w="http://schemas.openxmlformats.org/wordprocessingml/2006/main" xmlns:w14="http://schemas.microsoft.com/office/word/2010/wordml" xmlns:w15="http://schemas.microsoft.com/office/word/2012/wordml" xmlns:w16cid="http://schemas.microsoft.com/office/word/2016/wordml/cid" xmlns:w16se="http://schemas.microsoft.com/office/word/2015/wordml/symex" xmlns:wpg="http://schemas.microsoft.com/office/word/2010/wordprocessingGroup" xmlns:wpi="http://schemas.microsoft.com/office/word/2010/wordprocessingInk" xmlns:wne="http://schemas.microsoft.com/office/word/2006/wordml" xmlns:wps="http://schemas.microsoft.com/office/word/2010/wordprocessingShape" mc:Ignorable="w14 w15 w16se w16cid wp14">
   <w:footnote w:type="separator" w:id="-1">
     <w:p>
       <w:r>
@@ -7041,7 +8019,7 @@
 </file>
 
 <file path=word/numbering.xml><?xml version="1.0" encoding="utf-8"?>
-<w:numbering xmlns:wpc="http://schemas.microsoft.com/office/word/2010/wordprocessingCanvas" xmlns:mc="http://schemas.openxmlformats.org/markup-compatibility/2006" xmlns:o="urn:schemas-microsoft-com:office:office" xmlns:r="http://schemas.openxmlformats.org/officeDocument/2006/relationships" xmlns:m="http://schemas.openxmlformats.org/officeDocument/2006/math" xmlns:v="urn:schemas-microsoft-com:vml" xmlns:wp14="http://schemas.microsoft.com/office/word/2010/wordprocessingDrawing" xmlns:wp="http://schemas.openxmlformats.org/drawingml/2006/wordprocessingDrawing" xmlns:w10="urn:schemas-microsoft-com:office:word" xmlns:w="http://schemas.openxmlformats.org/wordprocessingml/2006/main" xmlns:w14="http://schemas.microsoft.com/office/word/2010/wordml" xmlns:w15="http://schemas.microsoft.com/office/word/2012/wordml" xmlns:wpg="http://schemas.microsoft.com/office/word/2010/wordprocessingGroup" xmlns:wpi="http://schemas.microsoft.com/office/word/2010/wordprocessingInk" xmlns:wne="http://schemas.microsoft.com/office/word/2006/wordml" xmlns:wps="http://schemas.microsoft.com/office/word/2010/wordprocessingShape" mc:Ignorable="w14 w15 wp14">
+<w:numbering xmlns:wpc="http://schemas.microsoft.com/office/word/2010/wordprocessingCanvas" xmlns:cx="http://schemas.microsoft.com/office/drawing/2014/chartex" xmlns:cx1="http://schemas.microsoft.com/office/drawing/2015/9/8/chartex" xmlns:cx2="http://schemas.microsoft.com/office/drawing/2015/10/21/chartex" xmlns:cx3="http://schemas.microsoft.com/office/drawing/2016/5/9/chartex" xmlns:cx4="http://schemas.microsoft.com/office/drawing/2016/5/10/chartex" xmlns:cx5="http://schemas.microsoft.com/office/drawing/2016/5/11/chartex" xmlns:cx6="http://schemas.microsoft.com/office/drawing/2016/5/12/chartex" xmlns:cx7="http://schemas.microsoft.com/office/drawing/2016/5/13/chartex" xmlns:cx8="http://schemas.microsoft.com/office/drawing/2016/5/14/chartex" xmlns:mc="http://schemas.openxmlformats.org/markup-compatibility/2006" xmlns:aink="http://schemas.microsoft.com/office/drawing/2016/ink" xmlns:am3d="http://schemas.microsoft.com/office/drawing/2017/model3d" xmlns:o="urn:schemas-microsoft-com:office:office" xmlns:r="http://schemas.openxmlformats.org/officeDocument/2006/relationships" xmlns:m="http://schemas.openxmlformats.org/officeDocument/2006/math" xmlns:v="urn:schemas-microsoft-com:vml" xmlns:wp14="http://schemas.microsoft.com/office/word/2010/wordprocessingDrawing" xmlns:wp="http://schemas.openxmlformats.org/drawingml/2006/wordprocessingDrawing" xmlns:w10="urn:schemas-microsoft-com:office:word" xmlns:w="http://schemas.openxmlformats.org/wordprocessingml/2006/main" xmlns:w14="http://schemas.microsoft.com/office/word/2010/wordml" xmlns:w15="http://schemas.microsoft.com/office/word/2012/wordml" xmlns:w16cid="http://schemas.microsoft.com/office/word/2016/wordml/cid" xmlns:w16se="http://schemas.microsoft.com/office/word/2015/wordml/symex" xmlns:wpg="http://schemas.microsoft.com/office/word/2010/wordprocessingGroup" xmlns:wpi="http://schemas.microsoft.com/office/word/2010/wordprocessingInk" xmlns:wne="http://schemas.microsoft.com/office/word/2006/wordml" xmlns:wps="http://schemas.microsoft.com/office/word/2010/wordprocessingShape" mc:Ignorable="w14 w15 w16se w16cid wp14">
   <w:abstractNum w:abstractNumId="0" w15:restartNumberingAfterBreak="0">
     <w:nsid w:val="00D63F67"/>
     <w:multiLevelType w:val="hybridMultilevel"/>
@@ -8081,7 +9059,7 @@
 </file>
 
 <file path=word/styles.xml><?xml version="1.0" encoding="utf-8"?>
-<w:styles xmlns:mc="http://schemas.openxmlformats.org/markup-compatibility/2006" xmlns:r="http://schemas.openxmlformats.org/officeDocument/2006/relationships" xmlns:w="http://schemas.openxmlformats.org/wordprocessingml/2006/main" xmlns:w14="http://schemas.microsoft.com/office/word/2010/wordml" xmlns:w15="http://schemas.microsoft.com/office/word/2012/wordml" mc:Ignorable="w14 w15">
+<w:styles xmlns:mc="http://schemas.openxmlformats.org/markup-compatibility/2006" xmlns:r="http://schemas.openxmlformats.org/officeDocument/2006/relationships" xmlns:w="http://schemas.openxmlformats.org/wordprocessingml/2006/main" xmlns:w14="http://schemas.microsoft.com/office/word/2010/wordml" xmlns:w15="http://schemas.microsoft.com/office/word/2012/wordml" xmlns:w16cid="http://schemas.microsoft.com/office/word/2016/wordml/cid" xmlns:w16se="http://schemas.microsoft.com/office/word/2015/wordml/symex" mc:Ignorable="w14 w15 w16se w16cid">
   <w:docDefaults>
     <w:rPrDefault>
       <w:rPr>
@@ -8094,7 +9072,7 @@
     </w:rPrDefault>
     <w:pPrDefault/>
   </w:docDefaults>
-  <w:latentStyles w:defLockedState="0" w:defUIPriority="99" w:defSemiHidden="0" w:defUnhideWhenUsed="0" w:defQFormat="0" w:count="371">
+  <w:latentStyles w:defLockedState="0" w:defUIPriority="99" w:defSemiHidden="0" w:defUnhideWhenUsed="0" w:defQFormat="0" w:count="375">
     <w:lsdException w:name="Normal" w:uiPriority="0" w:qFormat="1"/>
     <w:lsdException w:name="heading 1" w:uiPriority="9" w:qFormat="1"/>
     <w:lsdException w:name="heading 2" w:semiHidden="1" w:uiPriority="9" w:unhideWhenUsed="1" w:qFormat="1"/>
@@ -8466,21 +9444,25 @@
     <w:lsdException w:name="List Table 5 Dark Accent 6" w:uiPriority="50"/>
     <w:lsdException w:name="List Table 6 Colorful Accent 6" w:uiPriority="51"/>
     <w:lsdException w:name="List Table 7 Colorful Accent 6" w:uiPriority="52"/>
+    <w:lsdException w:name="Mention" w:semiHidden="1" w:unhideWhenUsed="1"/>
+    <w:lsdException w:name="Smart Hyperlink" w:semiHidden="1" w:unhideWhenUsed="1"/>
+    <w:lsdException w:name="Hashtag" w:semiHidden="1" w:unhideWhenUsed="1"/>
+    <w:lsdException w:name="Unresolved Mention" w:semiHidden="1" w:unhideWhenUsed="1"/>
   </w:latentStyles>
-  <w:style w:type="paragraph" w:default="1" w:styleId="a">
+  <w:style w:type="paragraph" w:default="1" w:styleId="Normal">
     <w:name w:val="Normal"/>
     <w:qFormat/>
     <w:pPr>
       <w:widowControl w:val="0"/>
     </w:pPr>
   </w:style>
-  <w:style w:type="character" w:default="1" w:styleId="a0">
+  <w:style w:type="character" w:default="1" w:styleId="DefaultParagraphFont">
     <w:name w:val="Default Paragraph Font"/>
     <w:uiPriority w:val="1"/>
     <w:semiHidden/>
     <w:unhideWhenUsed/>
   </w:style>
-  <w:style w:type="table" w:default="1" w:styleId="a1">
+  <w:style w:type="table" w:default="1" w:styleId="TableNormal">
     <w:name w:val="Normal Table"/>
     <w:uiPriority w:val="99"/>
     <w:semiHidden/>
@@ -8495,7 +9477,7 @@
       </w:tblCellMar>
     </w:tblPr>
   </w:style>
-  <w:style w:type="numbering" w:default="1" w:styleId="a2">
+  <w:style w:type="numbering" w:default="1" w:styleId="NoList">
     <w:name w:val="No List"/>
     <w:uiPriority w:val="99"/>
     <w:semiHidden/>
@@ -8511,10 +9493,10 @@
       </w:numPr>
     </w:pPr>
   </w:style>
-  <w:style w:type="paragraph" w:styleId="a3">
+  <w:style w:type="paragraph" w:styleId="Header">
     <w:name w:val="header"/>
-    <w:basedOn w:val="a"/>
-    <w:link w:val="a4"/>
+    <w:basedOn w:val="Normal"/>
+    <w:link w:val="HeaderChar"/>
     <w:uiPriority w:val="99"/>
     <w:unhideWhenUsed/>
     <w:rsid w:val="00D33497"/>
@@ -8530,10 +9512,10 @@
       <w:szCs w:val="20"/>
     </w:rPr>
   </w:style>
-  <w:style w:type="character" w:customStyle="1" w:styleId="a4">
-    <w:name w:val="ヘッダー (文字)"/>
-    <w:basedOn w:val="a0"/>
-    <w:link w:val="a3"/>
+  <w:style w:type="character" w:customStyle="1" w:styleId="HeaderChar">
+    <w:name w:val="Header Char"/>
+    <w:basedOn w:val="DefaultParagraphFont"/>
+    <w:link w:val="Header"/>
     <w:uiPriority w:val="99"/>
     <w:rsid w:val="00D33497"/>
     <w:rPr>
@@ -8541,10 +9523,10 @@
       <w:szCs w:val="20"/>
     </w:rPr>
   </w:style>
-  <w:style w:type="paragraph" w:styleId="a5">
+  <w:style w:type="paragraph" w:styleId="Footer">
     <w:name w:val="footer"/>
-    <w:basedOn w:val="a"/>
-    <w:link w:val="a6"/>
+    <w:basedOn w:val="Normal"/>
+    <w:link w:val="FooterChar"/>
     <w:uiPriority w:val="99"/>
     <w:unhideWhenUsed/>
     <w:rsid w:val="00D33497"/>
@@ -8560,10 +9542,10 @@
       <w:szCs w:val="20"/>
     </w:rPr>
   </w:style>
-  <w:style w:type="character" w:customStyle="1" w:styleId="a6">
-    <w:name w:val="フッター (文字)"/>
-    <w:basedOn w:val="a0"/>
-    <w:link w:val="a5"/>
+  <w:style w:type="character" w:customStyle="1" w:styleId="FooterChar">
+    <w:name w:val="Footer Char"/>
+    <w:basedOn w:val="DefaultParagraphFont"/>
+    <w:link w:val="Footer"/>
     <w:uiPriority w:val="99"/>
     <w:rsid w:val="00D33497"/>
     <w:rPr>
@@ -8571,9 +9553,9 @@
       <w:szCs w:val="20"/>
     </w:rPr>
   </w:style>
-  <w:style w:type="table" w:styleId="a7">
+  <w:style w:type="table" w:styleId="TableGrid">
     <w:name w:val="Table Grid"/>
-    <w:basedOn w:val="a1"/>
+    <w:basedOn w:val="TableNormal"/>
     <w:uiPriority w:val="59"/>
     <w:rsid w:val="00DC397B"/>
     <w:tblPr>
@@ -8589,7 +9571,7 @@
   </w:style>
   <w:style w:type="table" w:customStyle="1" w:styleId="1">
     <w:name w:val="淺色網底1"/>
-    <w:basedOn w:val="a1"/>
+    <w:basedOn w:val="TableNormal"/>
     <w:uiPriority w:val="60"/>
     <w:rsid w:val="000E22CF"/>
     <w:rPr>
@@ -8680,9 +9662,9 @@
       </w:tcPr>
     </w:tblStylePr>
   </w:style>
-  <w:style w:type="character" w:styleId="a8">
+  <w:style w:type="character" w:styleId="Hyperlink">
     <w:name w:val="Hyperlink"/>
-    <w:basedOn w:val="a0"/>
+    <w:basedOn w:val="DefaultParagraphFont"/>
     <w:uiPriority w:val="99"/>
     <w:unhideWhenUsed/>
     <w:rsid w:val="00A665E2"/>
@@ -8691,9 +9673,9 @@
       <w:u w:val="single"/>
     </w:rPr>
   </w:style>
-  <w:style w:type="paragraph" w:styleId="a9">
+  <w:style w:type="paragraph" w:styleId="ListParagraph">
     <w:name w:val="List Paragraph"/>
-    <w:basedOn w:val="a"/>
+    <w:basedOn w:val="Normal"/>
     <w:uiPriority w:val="34"/>
     <w:qFormat/>
     <w:rsid w:val="00471204"/>
@@ -8701,9 +9683,9 @@
       <w:ind w:leftChars="200" w:left="480"/>
     </w:pPr>
   </w:style>
-  <w:style w:type="character" w:styleId="aa">
+  <w:style w:type="character" w:styleId="CommentReference">
     <w:name w:val="annotation reference"/>
-    <w:basedOn w:val="a0"/>
+    <w:basedOn w:val="DefaultParagraphFont"/>
     <w:uiPriority w:val="99"/>
     <w:semiHidden/>
     <w:unhideWhenUsed/>
@@ -8713,28 +9695,28 @@
       <w:szCs w:val="18"/>
     </w:rPr>
   </w:style>
-  <w:style w:type="paragraph" w:styleId="ab">
+  <w:style w:type="paragraph" w:styleId="CommentText">
     <w:name w:val="annotation text"/>
-    <w:basedOn w:val="a"/>
-    <w:link w:val="ac"/>
+    <w:basedOn w:val="Normal"/>
+    <w:link w:val="CommentTextChar"/>
     <w:uiPriority w:val="99"/>
     <w:semiHidden/>
     <w:unhideWhenUsed/>
     <w:rsid w:val="007D2E77"/>
   </w:style>
-  <w:style w:type="character" w:customStyle="1" w:styleId="ac">
-    <w:name w:val="コメント文字列 (文字)"/>
-    <w:basedOn w:val="a0"/>
-    <w:link w:val="ab"/>
+  <w:style w:type="character" w:customStyle="1" w:styleId="CommentTextChar">
+    <w:name w:val="Comment Text Char"/>
+    <w:basedOn w:val="DefaultParagraphFont"/>
+    <w:link w:val="CommentText"/>
     <w:uiPriority w:val="99"/>
     <w:semiHidden/>
     <w:rsid w:val="007D2E77"/>
   </w:style>
-  <w:style w:type="paragraph" w:styleId="ad">
+  <w:style w:type="paragraph" w:styleId="CommentSubject">
     <w:name w:val="annotation subject"/>
-    <w:basedOn w:val="ab"/>
-    <w:next w:val="ab"/>
-    <w:link w:val="ae"/>
+    <w:basedOn w:val="CommentText"/>
+    <w:next w:val="CommentText"/>
+    <w:link w:val="CommentSubjectChar"/>
     <w:uiPriority w:val="99"/>
     <w:semiHidden/>
     <w:unhideWhenUsed/>
@@ -8744,10 +9726,10 @@
       <w:bCs/>
     </w:rPr>
   </w:style>
-  <w:style w:type="character" w:customStyle="1" w:styleId="ae">
-    <w:name w:val="コメント内容 (文字)"/>
-    <w:basedOn w:val="ac"/>
-    <w:link w:val="ad"/>
+  <w:style w:type="character" w:customStyle="1" w:styleId="CommentSubjectChar">
+    <w:name w:val="Comment Subject Char"/>
+    <w:basedOn w:val="CommentTextChar"/>
+    <w:link w:val="CommentSubject"/>
     <w:uiPriority w:val="99"/>
     <w:semiHidden/>
     <w:rsid w:val="007D2E77"/>
@@ -8756,10 +9738,10 @@
       <w:bCs/>
     </w:rPr>
   </w:style>
-  <w:style w:type="paragraph" w:styleId="af">
+  <w:style w:type="paragraph" w:styleId="BalloonText">
     <w:name w:val="Balloon Text"/>
-    <w:basedOn w:val="a"/>
-    <w:link w:val="af0"/>
+    <w:basedOn w:val="Normal"/>
+    <w:link w:val="BalloonTextChar"/>
     <w:uiPriority w:val="99"/>
     <w:semiHidden/>
     <w:unhideWhenUsed/>
@@ -8770,10 +9752,10 @@
       <w:szCs w:val="18"/>
     </w:rPr>
   </w:style>
-  <w:style w:type="character" w:customStyle="1" w:styleId="af0">
-    <w:name w:val="吹き出し (文字)"/>
-    <w:basedOn w:val="a0"/>
-    <w:link w:val="af"/>
+  <w:style w:type="character" w:customStyle="1" w:styleId="BalloonTextChar">
+    <w:name w:val="Balloon Text Char"/>
+    <w:basedOn w:val="DefaultParagraphFont"/>
+    <w:link w:val="BalloonText"/>
     <w:uiPriority w:val="99"/>
     <w:semiHidden/>
     <w:rsid w:val="007D2E77"/>
@@ -8801,17 +9783,17 @@
   </w:style>
   <w:style w:type="character" w:customStyle="1" w:styleId="apple-converted-space">
     <w:name w:val="apple-converted-space"/>
-    <w:basedOn w:val="a0"/>
+    <w:basedOn w:val="DefaultParagraphFont"/>
     <w:rsid w:val="00570248"/>
   </w:style>
   <w:style w:type="character" w:customStyle="1" w:styleId="apple-style-span">
     <w:name w:val="apple-style-span"/>
-    <w:basedOn w:val="a0"/>
+    <w:basedOn w:val="DefaultParagraphFont"/>
     <w:rsid w:val="00570248"/>
   </w:style>
   <w:style w:type="paragraph" w:customStyle="1" w:styleId="Title1">
     <w:name w:val="Title1"/>
-    <w:basedOn w:val="a"/>
+    <w:basedOn w:val="Normal"/>
     <w:qFormat/>
     <w:rsid w:val="005B59A8"/>
     <w:pPr>
@@ -8824,9 +9806,9 @@
       <w:b/>
     </w:rPr>
   </w:style>
-  <w:style w:type="character" w:styleId="af1">
+  <w:style w:type="character" w:styleId="FollowedHyperlink">
     <w:name w:val="FollowedHyperlink"/>
-    <w:basedOn w:val="a0"/>
+    <w:basedOn w:val="DefaultParagraphFont"/>
     <w:uiPriority w:val="99"/>
     <w:semiHidden/>
     <w:unhideWhenUsed/>
@@ -8836,9 +9818,9 @@
       <w:u w:val="single"/>
     </w:rPr>
   </w:style>
-  <w:style w:type="character" w:customStyle="1" w:styleId="UnresolvedMention">
-    <w:name w:val="Unresolved Mention"/>
-    <w:basedOn w:val="a0"/>
+  <w:style w:type="character" w:customStyle="1" w:styleId="UnresolvedMention1">
+    <w:name w:val="Unresolved Mention1"/>
+    <w:basedOn w:val="DefaultParagraphFont"/>
     <w:uiPriority w:val="99"/>
     <w:rsid w:val="00CF31EE"/>
     <w:rPr>
@@ -9137,7 +10119,7 @@
 </file>
 
 <file path=customXml/itemProps1.xml><?xml version="1.0" encoding="utf-8"?>
-<ds:datastoreItem xmlns:ds="http://schemas.openxmlformats.org/officeDocument/2006/customXml" ds:itemID="{C960B8C8-CEFF-4BA2-8C83-1697AD1E20BA}">
+<ds:datastoreItem xmlns:ds="http://schemas.openxmlformats.org/officeDocument/2006/customXml" ds:itemID="{793BD2D8-B1A6-C34B-ABD9-BFCFA0ABD23D}">
   <ds:schemaRefs>
     <ds:schemaRef ds:uri="http://schemas.openxmlformats.org/officeDocument/2006/bibliography"/>
   </ds:schemaRefs>

</xml_diff>

<commit_message>
Add pdf of modified 201803 version
</commit_message>
<xml_diff>
--- a/YuJenLai_CV_English_201803_2p_coding.docx
+++ b/YuJenLai_CV_English_201803_2p_coding.docx
@@ -2,6 +2,8 @@
 <file path=word/document.xml><?xml version="1.0" encoding="utf-8"?>
 <w:document xmlns:wpc="http://schemas.microsoft.com/office/word/2010/wordprocessingCanvas" xmlns:cx="http://schemas.microsoft.com/office/drawing/2014/chartex" xmlns:cx1="http://schemas.microsoft.com/office/drawing/2015/9/8/chartex" xmlns:cx2="http://schemas.microsoft.com/office/drawing/2015/10/21/chartex" xmlns:cx3="http://schemas.microsoft.com/office/drawing/2016/5/9/chartex" xmlns:cx4="http://schemas.microsoft.com/office/drawing/2016/5/10/chartex" xmlns:cx5="http://schemas.microsoft.com/office/drawing/2016/5/11/chartex" xmlns:cx6="http://schemas.microsoft.com/office/drawing/2016/5/12/chartex" xmlns:cx7="http://schemas.microsoft.com/office/drawing/2016/5/13/chartex" xmlns:cx8="http://schemas.microsoft.com/office/drawing/2016/5/14/chartex" xmlns:mc="http://schemas.openxmlformats.org/markup-compatibility/2006" xmlns:aink="http://schemas.microsoft.com/office/drawing/2016/ink" xmlns:am3d="http://schemas.microsoft.com/office/drawing/2017/model3d" xmlns:o="urn:schemas-microsoft-com:office:office" xmlns:r="http://schemas.openxmlformats.org/officeDocument/2006/relationships" xmlns:m="http://schemas.openxmlformats.org/officeDocument/2006/math" xmlns:v="urn:schemas-microsoft-com:vml" xmlns:wp14="http://schemas.microsoft.com/office/word/2010/wordprocessingDrawing" xmlns:wp="http://schemas.openxmlformats.org/drawingml/2006/wordprocessingDrawing" xmlns:w10="urn:schemas-microsoft-com:office:word" xmlns:w="http://schemas.openxmlformats.org/wordprocessingml/2006/main" xmlns:w14="http://schemas.microsoft.com/office/word/2010/wordml" xmlns:w15="http://schemas.microsoft.com/office/word/2012/wordml" xmlns:w16cid="http://schemas.microsoft.com/office/word/2016/wordml/cid" xmlns:w16se="http://schemas.microsoft.com/office/word/2015/wordml/symex" xmlns:wpg="http://schemas.microsoft.com/office/word/2010/wordprocessingGroup" xmlns:wpi="http://schemas.microsoft.com/office/word/2010/wordprocessingInk" xmlns:wne="http://schemas.microsoft.com/office/word/2006/wordml" xmlns:wps="http://schemas.microsoft.com/office/word/2010/wordprocessingShape" mc:Ignorable="w14 w15 w16se w16cid wp14">
   <w:body>
+    <w:bookmarkStart w:id="0" w:name="_GoBack"/>
+    <w:bookmarkEnd w:id="0"/>
     <w:p>
       <w:pPr>
         <w:pBdr>
@@ -746,8 +748,6 @@
         </w:rPr>
         <w:t>,</w:t>
       </w:r>
-      <w:bookmarkStart w:id="0" w:name="_GoBack"/>
-      <w:bookmarkEnd w:id="0"/>
       <w:r>
         <w:rPr>
           <w:rFonts w:ascii="Constantia" w:eastAsia="MS Mincho" w:hAnsi="Constantia" w:cs="Microsoft New Tai Lue" w:hint="eastAsia"/>
@@ -1142,16 +1142,16 @@
                 <w:sz w:val="18"/>
                 <w:szCs w:val="18"/>
               </w:rPr>
-              <w:t>Heroku, G</w:t>
-            </w:r>
-            <w:r>
-              <w:rPr>
-                <w:rFonts w:ascii="Constantia" w:eastAsia="PMingLiU" w:hAnsi="Constantia" w:cs="Microsoft New Tai Lue"/>
-                <w:kern w:val="0"/>
-                <w:sz w:val="18"/>
-                <w:szCs w:val="18"/>
-              </w:rPr>
-              <w:t>it, Cloud9, OpenStack</w:t>
+              <w:t xml:space="preserve">Heroku, </w:t>
+            </w:r>
+            <w:r>
+              <w:rPr>
+                <w:rFonts w:ascii="Constantia" w:eastAsia="PMingLiU" w:hAnsi="Constantia" w:cs="Microsoft New Tai Lue"/>
+                <w:kern w:val="0"/>
+                <w:sz w:val="18"/>
+                <w:szCs w:val="18"/>
+              </w:rPr>
+              <w:t>Cloud9, OpenStack</w:t>
             </w:r>
             <w:r>
               <w:rPr>
@@ -1197,6 +1197,33 @@
                 <w:szCs w:val="18"/>
               </w:rPr>
               <w:t>Bash</w:t>
+            </w:r>
+            <w:r>
+              <w:rPr>
+                <w:rFonts w:ascii="Constantia" w:eastAsia="PMingLiU" w:hAnsi="Constantia" w:cs="Microsoft New Tai Lue"/>
+                <w:kern w:val="0"/>
+                <w:sz w:val="18"/>
+                <w:szCs w:val="18"/>
+              </w:rPr>
+              <w:t xml:space="preserve">, </w:t>
+            </w:r>
+            <w:r>
+              <w:rPr>
+                <w:rFonts w:ascii="Constantia" w:eastAsia="PMingLiU" w:hAnsi="Constantia" w:cs="Microsoft New Tai Lue"/>
+                <w:kern w:val="0"/>
+                <w:sz w:val="18"/>
+                <w:szCs w:val="18"/>
+              </w:rPr>
+              <w:t>G</w:t>
+            </w:r>
+            <w:r>
+              <w:rPr>
+                <w:rFonts w:ascii="Constantia" w:eastAsia="PMingLiU" w:hAnsi="Constantia" w:cs="Microsoft New Tai Lue"/>
+                <w:kern w:val="0"/>
+                <w:sz w:val="18"/>
+                <w:szCs w:val="18"/>
+              </w:rPr>
+              <w:t>it, SVN</w:t>
             </w:r>
           </w:p>
         </w:tc>
@@ -10119,7 +10146,7 @@
 </file>
 
 <file path=customXml/itemProps1.xml><?xml version="1.0" encoding="utf-8"?>
-<ds:datastoreItem xmlns:ds="http://schemas.openxmlformats.org/officeDocument/2006/customXml" ds:itemID="{793BD2D8-B1A6-C34B-ABD9-BFCFA0ABD23D}">
+<ds:datastoreItem xmlns:ds="http://schemas.openxmlformats.org/officeDocument/2006/customXml" ds:itemID="{573D6F74-36BA-D84F-86A3-F568C657B7E6}">
   <ds:schemaRefs>
     <ds:schemaRef ds:uri="http://schemas.openxmlformats.org/officeDocument/2006/bibliography"/>
   </ds:schemaRefs>

</xml_diff>